<commit_message>
ngisi intrumen audit internal apotek
</commit_message>
<xml_diff>
--- a/audit/apotek/INSTRUMEN AUDIT INTERNAL apotik.docx
+++ b/audit/apotek/INSTRUMEN AUDIT INTERNAL apotik.docx
@@ -1,10 +1,10 @@
 
 <file path=word/document.xml><?xml version="1.0" encoding="utf-8"?>
-<w:document xmlns:ve="http://schemas.openxmlformats.org/markup-compatibility/2006" xmlns:o="urn:schemas-microsoft-com:office:office" xmlns:r="http://schemas.openxmlformats.org/officeDocument/2006/relationships" xmlns:m="http://schemas.openxmlformats.org/officeDocument/2006/math" xmlns:v="urn:schemas-microsoft-com:vml" xmlns:wp="http://schemas.openxmlformats.org/drawingml/2006/wordprocessingDrawing" xmlns:w10="urn:schemas-microsoft-com:office:word" xmlns:w="http://schemas.openxmlformats.org/wordprocessingml/2006/main" xmlns:wne="http://schemas.microsoft.com/office/word/2006/wordml">
+<w:document xmlns:wpc="http://schemas.microsoft.com/office/word/2010/wordprocessingCanvas" xmlns:mc="http://schemas.openxmlformats.org/markup-compatibility/2006" xmlns:o="urn:schemas-microsoft-com:office:office" xmlns:r="http://schemas.openxmlformats.org/officeDocument/2006/relationships" xmlns:m="http://schemas.openxmlformats.org/officeDocument/2006/math" xmlns:v="urn:schemas-microsoft-com:vml" xmlns:wp14="http://schemas.microsoft.com/office/word/2010/wordprocessingDrawing" xmlns:wp="http://schemas.openxmlformats.org/drawingml/2006/wordprocessingDrawing" xmlns:w="http://schemas.openxmlformats.org/wordprocessingml/2006/main" xmlns:w14="http://schemas.microsoft.com/office/word/2010/wordml" xmlns:w10="urn:schemas-microsoft-com:office:word" xmlns:w15="http://schemas.microsoft.com/office/word/2012/wordml" xmlns:wpg="http://schemas.microsoft.com/office/word/2010/wordprocessingGroup" xmlns:wpi="http://schemas.microsoft.com/office/word/2010/wordprocessingInk" xmlns:wne="http://schemas.microsoft.com/office/word/2006/wordml" xmlns:wps="http://schemas.microsoft.com/office/word/2010/wordprocessingShape" xmlns:wpsCustomData="http://www.wps.cn/officeDocument/2013/wpsCustomData" mc:Ignorable="w14 w15 wp14">
   <w:body>
     <w:p>
       <w:pPr>
-        <w:pStyle w:val="NoSpacing"/>
+        <w:pStyle w:val="5"/>
         <w:jc w:val="center"/>
         <w:rPr>
           <w:b/>
@@ -61,22 +61,13 @@
         <w:tab/>
       </w:r>
       <w:r>
-        <w:t xml:space="preserve">:  Unit pelayanan </w:t>
-      </w:r>
-      <w:r>
-        <w:t>Farmasi</w:t>
+        <w:t>:  Unit pelayanan Farmasi</w:t>
       </w:r>
       <w:r>
         <w:rPr>
           <w:lang w:val="en-US"/>
         </w:rPr>
-        <w:t xml:space="preserve"> </w:t>
-      </w:r>
-      <w:r>
-        <w:rPr>
-          <w:lang w:val="en-US"/>
-        </w:rPr>
-        <w:t xml:space="preserve">UPTD </w:t>
+        <w:t xml:space="preserve"> UPTD </w:t>
       </w:r>
       <w:r>
         <w:t xml:space="preserve">Puskesmas </w:t>
@@ -100,10 +91,10 @@
       </w:r>
       <w:r>
         <w:tab/>
+      </w:r>
+      <w:r>
         <w:t xml:space="preserve">: 1. </w:t>
       </w:r>
-      <w:bookmarkStart w:id="0" w:name="_GoBack"/>
-      <w:bookmarkEnd w:id="0"/>
       <w:r>
         <w:rPr>
           <w:lang w:val="en-US"/>
@@ -115,6 +106,11 @@
           <w:lang w:val="en-US"/>
         </w:rPr>
         <w:tab/>
+      </w:r>
+      <w:r>
+        <w:rPr>
+          <w:lang w:val="en-US"/>
+        </w:rPr>
         <w:t>2. Andrie Rona P, S.Kl</w:t>
       </w:r>
     </w:p>
@@ -125,13 +121,12 @@
         </w:rPr>
       </w:pPr>
       <w:r>
-        <w:t>Wakt</w:t>
-      </w:r>
-      <w:r>
-        <w:t>u pelaksanaan</w:t>
+        <w:t>Waktu pelaksanaan</w:t>
       </w:r>
       <w:r>
         <w:tab/>
+      </w:r>
+      <w:r>
         <w:t xml:space="preserve">: </w:t>
       </w:r>
       <w:r>
@@ -168,9 +163,24 @@
     </w:p>
     <w:tbl>
       <w:tblPr>
-        <w:tblStyle w:val="TableGrid"/>
+        <w:tblStyle w:val="4"/>
         <w:tblW w:w="0" w:type="auto"/>
-        <w:tblLook w:val="04A0"/>
+        <w:tblInd w:w="0" w:type="dxa"/>
+        <w:tblBorders>
+          <w:top w:val="single" w:color="auto" w:sz="4" w:space="0"/>
+          <w:left w:val="single" w:color="auto" w:sz="4" w:space="0"/>
+          <w:bottom w:val="single" w:color="auto" w:sz="4" w:space="0"/>
+          <w:right w:val="single" w:color="auto" w:sz="4" w:space="0"/>
+          <w:insideH w:val="single" w:color="auto" w:sz="4" w:space="0"/>
+          <w:insideV w:val="single" w:color="auto" w:sz="4" w:space="0"/>
+        </w:tblBorders>
+        <w:tblLayout w:type="autofit"/>
+        <w:tblCellMar>
+          <w:top w:w="0" w:type="dxa"/>
+          <w:left w:w="108" w:type="dxa"/>
+          <w:bottom w:w="0" w:type="dxa"/>
+          <w:right w:w="108" w:type="dxa"/>
+        </w:tblCellMar>
       </w:tblPr>
       <w:tblGrid>
         <w:gridCol w:w="545"/>
@@ -181,11 +191,30 @@
         <w:gridCol w:w="1790"/>
       </w:tblGrid>
       <w:tr>
+        <w:tblPrEx>
+          <w:tblBorders>
+            <w:top w:val="single" w:color="auto" w:sz="4" w:space="0"/>
+            <w:left w:val="single" w:color="auto" w:sz="4" w:space="0"/>
+            <w:bottom w:val="single" w:color="auto" w:sz="4" w:space="0"/>
+            <w:right w:val="single" w:color="auto" w:sz="4" w:space="0"/>
+            <w:insideH w:val="single" w:color="auto" w:sz="4" w:space="0"/>
+            <w:insideV w:val="single" w:color="auto" w:sz="4" w:space="0"/>
+          </w:tblBorders>
+          <w:tblCellMar>
+            <w:top w:w="0" w:type="dxa"/>
+            <w:left w:w="108" w:type="dxa"/>
+            <w:bottom w:w="0" w:type="dxa"/>
+            <w:right w:w="108" w:type="dxa"/>
+          </w:tblCellMar>
+        </w:tblPrEx>
         <w:tc>
           <w:tcPr>
             <w:tcW w:w="545" w:type="dxa"/>
           </w:tcPr>
           <w:p>
+            <w:pPr>
+              <w:spacing w:after="0" w:line="240" w:lineRule="auto"/>
+            </w:pPr>
             <w:r>
               <w:t>No</w:t>
             </w:r>
@@ -196,6 +225,9 @@
             <w:tcW w:w="2030" w:type="dxa"/>
           </w:tcPr>
           <w:p>
+            <w:pPr>
+              <w:spacing w:after="0" w:line="240" w:lineRule="auto"/>
+            </w:pPr>
             <w:r>
               <w:t>Kriteria audit</w:t>
             </w:r>
@@ -206,6 +238,9 @@
             <w:tcW w:w="9856" w:type="dxa"/>
           </w:tcPr>
           <w:p>
+            <w:pPr>
+              <w:spacing w:after="0" w:line="240" w:lineRule="auto"/>
+            </w:pPr>
             <w:r>
               <w:t>Daftar Pertanyaan</w:t>
             </w:r>
@@ -216,6 +251,9 @@
             <w:tcW w:w="1666" w:type="dxa"/>
           </w:tcPr>
           <w:p>
+            <w:pPr>
+              <w:spacing w:after="0" w:line="240" w:lineRule="auto"/>
+            </w:pPr>
             <w:r>
               <w:t>Fakta lapangan</w:t>
             </w:r>
@@ -226,6 +264,9 @@
             <w:tcW w:w="1609" w:type="dxa"/>
           </w:tcPr>
           <w:p>
+            <w:pPr>
+              <w:spacing w:after="0" w:line="240" w:lineRule="auto"/>
+            </w:pPr>
             <w:r>
               <w:t>Temuan audit</w:t>
             </w:r>
@@ -236,6 +277,9 @@
             <w:tcW w:w="1790" w:type="dxa"/>
           </w:tcPr>
           <w:p>
+            <w:pPr>
+              <w:spacing w:after="0" w:line="240" w:lineRule="auto"/>
+            </w:pPr>
             <w:r>
               <w:t>Rekomendasi audit</w:t>
             </w:r>
@@ -243,11 +287,30 @@
         </w:tc>
       </w:tr>
       <w:tr>
+        <w:tblPrEx>
+          <w:tblBorders>
+            <w:top w:val="single" w:color="auto" w:sz="4" w:space="0"/>
+            <w:left w:val="single" w:color="auto" w:sz="4" w:space="0"/>
+            <w:bottom w:val="single" w:color="auto" w:sz="4" w:space="0"/>
+            <w:right w:val="single" w:color="auto" w:sz="4" w:space="0"/>
+            <w:insideH w:val="single" w:color="auto" w:sz="4" w:space="0"/>
+            <w:insideV w:val="single" w:color="auto" w:sz="4" w:space="0"/>
+          </w:tblBorders>
+          <w:tblCellMar>
+            <w:top w:w="0" w:type="dxa"/>
+            <w:left w:w="108" w:type="dxa"/>
+            <w:bottom w:w="0" w:type="dxa"/>
+            <w:right w:w="108" w:type="dxa"/>
+          </w:tblCellMar>
+        </w:tblPrEx>
         <w:tc>
           <w:tcPr>
             <w:tcW w:w="545" w:type="dxa"/>
           </w:tcPr>
           <w:p>
+            <w:pPr>
+              <w:spacing w:after="0" w:line="240" w:lineRule="auto"/>
+            </w:pPr>
             <w:r>
               <w:t>1</w:t>
             </w:r>
@@ -259,6 +322,7 @@
           </w:tcPr>
           <w:p>
             <w:pPr>
+              <w:spacing w:after="0" w:line="240" w:lineRule="auto"/>
               <w:rPr>
                 <w:lang w:val="en-US"/>
               </w:rPr>
@@ -278,6 +342,7 @@
           </w:p>
           <w:p>
             <w:pPr>
+              <w:spacing w:after="0" w:line="240" w:lineRule="auto"/>
               <w:rPr>
                 <w:lang w:val="en-US"/>
               </w:rPr>
@@ -290,6 +355,7 @@
           </w:tcPr>
           <w:p>
             <w:pPr>
+              <w:spacing w:after="0" w:line="240" w:lineRule="auto"/>
               <w:rPr>
                 <w:lang w:val="en-US"/>
               </w:rPr>
@@ -302,19 +368,11 @@
             </w:r>
             <w:r>
               <w:rPr>
-                <w:rFonts w:ascii="Times New Roman" w:eastAsia="Times New Roman" w:hAnsi="Times New Roman" w:cs="Times New Roman"/>
-                <w:color w:val="000000"/>
-                <w:lang w:val="en-US"/>
-              </w:rPr>
-              <w:t>elayanan kefarmasian</w:t>
-            </w:r>
-            <w:r>
-              <w:rPr>
-                <w:rFonts w:ascii="Times New Roman" w:eastAsia="Times New Roman" w:hAnsi="Times New Roman" w:cs="Times New Roman"/>
-                <w:color w:val="000000"/>
-                <w:lang w:val="en-US"/>
-              </w:rPr>
-              <w:t xml:space="preserve"> dikelola sesuai dengan kebijakan dan prosedur yang ditetapkan</w:t>
+                <w:rFonts w:ascii="Times New Roman" w:hAnsi="Times New Roman" w:eastAsia="Times New Roman" w:cs="Times New Roman"/>
+                <w:color w:val="000000"/>
+                <w:lang w:val="en-US"/>
+              </w:rPr>
+              <w:t>elayanan kefarmasian dikelola sesuai dengan kebijakan dan prosedur yang ditetapkan</w:t>
             </w:r>
           </w:p>
         </w:tc>
@@ -322,27 +380,59 @@
           <w:tcPr>
             <w:tcW w:w="1666" w:type="dxa"/>
           </w:tcPr>
-          <w:p/>
+          <w:p>
+            <w:pPr>
+              <w:spacing w:after="0" w:line="240" w:lineRule="auto"/>
+            </w:pPr>
+          </w:p>
         </w:tc>
         <w:tc>
           <w:tcPr>
             <w:tcW w:w="1609" w:type="dxa"/>
           </w:tcPr>
-          <w:p/>
+          <w:p>
+            <w:pPr>
+              <w:spacing w:after="0" w:line="240" w:lineRule="auto"/>
+            </w:pPr>
+          </w:p>
         </w:tc>
         <w:tc>
           <w:tcPr>
             <w:tcW w:w="1790" w:type="dxa"/>
           </w:tcPr>
-          <w:p/>
+          <w:p>
+            <w:pPr>
+              <w:spacing w:after="0" w:line="240" w:lineRule="auto"/>
+            </w:pPr>
+          </w:p>
         </w:tc>
       </w:tr>
       <w:tr>
+        <w:tblPrEx>
+          <w:tblBorders>
+            <w:top w:val="single" w:color="auto" w:sz="4" w:space="0"/>
+            <w:left w:val="single" w:color="auto" w:sz="4" w:space="0"/>
+            <w:bottom w:val="single" w:color="auto" w:sz="4" w:space="0"/>
+            <w:right w:val="single" w:color="auto" w:sz="4" w:space="0"/>
+            <w:insideH w:val="single" w:color="auto" w:sz="4" w:space="0"/>
+            <w:insideV w:val="single" w:color="auto" w:sz="4" w:space="0"/>
+          </w:tblBorders>
+          <w:tblCellMar>
+            <w:top w:w="0" w:type="dxa"/>
+            <w:left w:w="108" w:type="dxa"/>
+            <w:bottom w:w="0" w:type="dxa"/>
+            <w:right w:w="108" w:type="dxa"/>
+          </w:tblCellMar>
+        </w:tblPrEx>
         <w:tc>
           <w:tcPr>
             <w:tcW w:w="545" w:type="dxa"/>
           </w:tcPr>
-          <w:p/>
+          <w:p>
+            <w:pPr>
+              <w:spacing w:after="0" w:line="240" w:lineRule="auto"/>
+            </w:pPr>
+          </w:p>
         </w:tc>
         <w:tc>
           <w:tcPr>
@@ -350,6 +440,7 @@
           </w:tcPr>
           <w:p>
             <w:pPr>
+              <w:spacing w:after="0" w:line="240" w:lineRule="auto"/>
               <w:rPr>
                 <w:lang w:val="en-US"/>
               </w:rPr>
@@ -368,6 +459,7 @@
           </w:tcPr>
           <w:p>
             <w:pPr>
+              <w:spacing w:after="0" w:line="240" w:lineRule="auto"/>
               <w:rPr>
                 <w:lang w:val="en-US"/>
               </w:rPr>
@@ -384,27 +476,64 @@
           <w:tcPr>
             <w:tcW w:w="1666" w:type="dxa"/>
           </w:tcPr>
-          <w:p/>
+          <w:p>
+            <w:pPr>
+              <w:spacing w:after="0" w:line="240" w:lineRule="auto"/>
+              <w:rPr>
+                <w:rFonts w:hint="default"/>
+                <w:lang w:val="en-US"/>
+              </w:rPr>
+            </w:pPr>
+            <w:r>
+              <w:rPr>
+                <w:rFonts w:hint="default"/>
+                <w:lang w:val="en-US"/>
+              </w:rPr>
+              <w:t>Sudah tersedia daftar formularium obat di puskesmas</w:t>
+            </w:r>
+          </w:p>
         </w:tc>
         <w:tc>
           <w:tcPr>
             <w:tcW w:w="1609" w:type="dxa"/>
           </w:tcPr>
-          <w:p/>
+          <w:p>
+            <w:pPr>
+              <w:spacing w:after="0" w:line="240" w:lineRule="auto"/>
+            </w:pPr>
+          </w:p>
         </w:tc>
         <w:tc>
           <w:tcPr>
             <w:tcW w:w="1790" w:type="dxa"/>
           </w:tcPr>
-          <w:p/>
+          <w:p>
+            <w:pPr>
+              <w:spacing w:after="0" w:line="240" w:lineRule="auto"/>
+            </w:pPr>
+          </w:p>
         </w:tc>
       </w:tr>
       <w:tr>
+        <w:tblPrEx>
+          <w:tblBorders>
+            <w:top w:val="single" w:color="auto" w:sz="4" w:space="0"/>
+            <w:left w:val="single" w:color="auto" w:sz="4" w:space="0"/>
+            <w:bottom w:val="single" w:color="auto" w:sz="4" w:space="0"/>
+            <w:right w:val="single" w:color="auto" w:sz="4" w:space="0"/>
+            <w:insideH w:val="single" w:color="auto" w:sz="4" w:space="0"/>
+            <w:insideV w:val="single" w:color="auto" w:sz="4" w:space="0"/>
+          </w:tblBorders>
+        </w:tblPrEx>
         <w:tc>
           <w:tcPr>
             <w:tcW w:w="545" w:type="dxa"/>
           </w:tcPr>
-          <w:p/>
+          <w:p>
+            <w:pPr>
+              <w:spacing w:after="0" w:line="240" w:lineRule="auto"/>
+            </w:pPr>
+          </w:p>
         </w:tc>
         <w:tc>
           <w:tcPr>
@@ -412,6 +541,7 @@
           </w:tcPr>
           <w:p>
             <w:pPr>
+              <w:spacing w:after="0" w:line="240" w:lineRule="auto"/>
               <w:rPr>
                 <w:lang w:val="en-US"/>
               </w:rPr>
@@ -424,8 +554,9 @@
           </w:tcPr>
           <w:p>
             <w:pPr>
-              <w:rPr>
-                <w:rFonts w:ascii="Times New Roman" w:eastAsia="Times New Roman" w:hAnsi="Times New Roman" w:cs="Times New Roman"/>
+              <w:spacing w:after="0" w:line="240" w:lineRule="auto"/>
+              <w:rPr>
+                <w:rFonts w:ascii="Times New Roman" w:hAnsi="Times New Roman" w:eastAsia="Times New Roman" w:cs="Times New Roman"/>
                 <w:color w:val="000000"/>
                 <w:lang w:val="en-US"/>
               </w:rPr>
@@ -436,27 +567,59 @@
           <w:tcPr>
             <w:tcW w:w="1666" w:type="dxa"/>
           </w:tcPr>
-          <w:p/>
+          <w:p>
+            <w:pPr>
+              <w:spacing w:after="0" w:line="240" w:lineRule="auto"/>
+            </w:pPr>
+          </w:p>
         </w:tc>
         <w:tc>
           <w:tcPr>
             <w:tcW w:w="1609" w:type="dxa"/>
           </w:tcPr>
-          <w:p/>
+          <w:p>
+            <w:pPr>
+              <w:spacing w:after="0" w:line="240" w:lineRule="auto"/>
+            </w:pPr>
+          </w:p>
         </w:tc>
         <w:tc>
           <w:tcPr>
             <w:tcW w:w="1790" w:type="dxa"/>
           </w:tcPr>
-          <w:p/>
+          <w:p>
+            <w:pPr>
+              <w:spacing w:after="0" w:line="240" w:lineRule="auto"/>
+            </w:pPr>
+          </w:p>
         </w:tc>
       </w:tr>
       <w:tr>
+        <w:tblPrEx>
+          <w:tblBorders>
+            <w:top w:val="single" w:color="auto" w:sz="4" w:space="0"/>
+            <w:left w:val="single" w:color="auto" w:sz="4" w:space="0"/>
+            <w:bottom w:val="single" w:color="auto" w:sz="4" w:space="0"/>
+            <w:right w:val="single" w:color="auto" w:sz="4" w:space="0"/>
+            <w:insideH w:val="single" w:color="auto" w:sz="4" w:space="0"/>
+            <w:insideV w:val="single" w:color="auto" w:sz="4" w:space="0"/>
+          </w:tblBorders>
+          <w:tblCellMar>
+            <w:top w:w="0" w:type="dxa"/>
+            <w:left w:w="108" w:type="dxa"/>
+            <w:bottom w:w="0" w:type="dxa"/>
+            <w:right w:w="108" w:type="dxa"/>
+          </w:tblCellMar>
+        </w:tblPrEx>
         <w:tc>
           <w:tcPr>
             <w:tcW w:w="545" w:type="dxa"/>
           </w:tcPr>
-          <w:p/>
+          <w:p>
+            <w:pPr>
+              <w:spacing w:after="0" w:line="240" w:lineRule="auto"/>
+            </w:pPr>
+          </w:p>
         </w:tc>
         <w:tc>
           <w:tcPr>
@@ -464,6 +627,7 @@
           </w:tcPr>
           <w:p>
             <w:pPr>
+              <w:spacing w:after="0" w:line="240" w:lineRule="auto"/>
               <w:rPr>
                 <w:lang w:val="en-US"/>
               </w:rPr>
@@ -482,15 +646,16 @@
           </w:tcPr>
           <w:p>
             <w:pPr>
-              <w:rPr>
-                <w:rFonts w:ascii="Times New Roman" w:eastAsia="Times New Roman" w:hAnsi="Times New Roman" w:cs="Times New Roman"/>
-                <w:color w:val="000000"/>
-                <w:lang w:val="en-US"/>
-              </w:rPr>
-            </w:pPr>
-            <w:r>
-              <w:rPr>
-                <w:rFonts w:ascii="Times New Roman" w:eastAsia="Times New Roman" w:hAnsi="Times New Roman" w:cs="Times New Roman"/>
+              <w:spacing w:after="0" w:line="240" w:lineRule="auto"/>
+              <w:rPr>
+                <w:rFonts w:ascii="Times New Roman" w:hAnsi="Times New Roman" w:eastAsia="Times New Roman" w:cs="Times New Roman"/>
+                <w:color w:val="000000"/>
+                <w:lang w:val="en-US"/>
+              </w:rPr>
+            </w:pPr>
+            <w:r>
+              <w:rPr>
+                <w:rFonts w:ascii="Times New Roman" w:hAnsi="Times New Roman" w:eastAsia="Times New Roman" w:cs="Times New Roman"/>
                 <w:color w:val="000000"/>
                 <w:lang w:val="en-US"/>
               </w:rPr>
@@ -502,27 +667,70 @@
           <w:tcPr>
             <w:tcW w:w="1666" w:type="dxa"/>
           </w:tcPr>
-          <w:p/>
+          <w:p>
+            <w:pPr>
+              <w:spacing w:after="0" w:line="240" w:lineRule="auto"/>
+              <w:rPr>
+                <w:rFonts w:hint="default"/>
+                <w:lang w:val="en-US"/>
+              </w:rPr>
+            </w:pPr>
+            <w:r>
+              <w:rPr>
+                <w:rFonts w:hint="default"/>
+                <w:lang w:val="en-US"/>
+              </w:rPr>
+              <w:t>Sudah tersedia SOP penarikan obat</w:t>
+            </w:r>
+          </w:p>
         </w:tc>
         <w:tc>
           <w:tcPr>
             <w:tcW w:w="1609" w:type="dxa"/>
           </w:tcPr>
-          <w:p/>
+          <w:p>
+            <w:pPr>
+              <w:spacing w:after="0" w:line="240" w:lineRule="auto"/>
+            </w:pPr>
+          </w:p>
         </w:tc>
         <w:tc>
           <w:tcPr>
             <w:tcW w:w="1790" w:type="dxa"/>
           </w:tcPr>
-          <w:p/>
+          <w:p>
+            <w:pPr>
+              <w:spacing w:after="0" w:line="240" w:lineRule="auto"/>
+            </w:pPr>
+          </w:p>
         </w:tc>
       </w:tr>
       <w:tr>
+        <w:tblPrEx>
+          <w:tblBorders>
+            <w:top w:val="single" w:color="auto" w:sz="4" w:space="0"/>
+            <w:left w:val="single" w:color="auto" w:sz="4" w:space="0"/>
+            <w:bottom w:val="single" w:color="auto" w:sz="4" w:space="0"/>
+            <w:right w:val="single" w:color="auto" w:sz="4" w:space="0"/>
+            <w:insideH w:val="single" w:color="auto" w:sz="4" w:space="0"/>
+            <w:insideV w:val="single" w:color="auto" w:sz="4" w:space="0"/>
+          </w:tblBorders>
+          <w:tblCellMar>
+            <w:top w:w="0" w:type="dxa"/>
+            <w:left w:w="108" w:type="dxa"/>
+            <w:bottom w:w="0" w:type="dxa"/>
+            <w:right w:w="108" w:type="dxa"/>
+          </w:tblCellMar>
+        </w:tblPrEx>
         <w:tc>
           <w:tcPr>
             <w:tcW w:w="545" w:type="dxa"/>
           </w:tcPr>
-          <w:p/>
+          <w:p>
+            <w:pPr>
+              <w:spacing w:after="0" w:line="240" w:lineRule="auto"/>
+            </w:pPr>
+          </w:p>
         </w:tc>
         <w:tc>
           <w:tcPr>
@@ -530,6 +738,7 @@
           </w:tcPr>
           <w:p>
             <w:pPr>
+              <w:spacing w:after="0" w:line="240" w:lineRule="auto"/>
               <w:rPr>
                 <w:lang w:val="en-US"/>
               </w:rPr>
@@ -548,15 +757,16 @@
           </w:tcPr>
           <w:p>
             <w:pPr>
-              <w:rPr>
-                <w:rFonts w:ascii="Times New Roman" w:eastAsia="Times New Roman" w:hAnsi="Times New Roman" w:cs="Times New Roman"/>
-                <w:color w:val="000000"/>
-                <w:lang w:val="en-US"/>
-              </w:rPr>
-            </w:pPr>
-            <w:r>
-              <w:rPr>
-                <w:rFonts w:ascii="Times New Roman" w:eastAsia="Times New Roman" w:hAnsi="Times New Roman" w:cs="Times New Roman"/>
+              <w:spacing w:after="0" w:line="240" w:lineRule="auto"/>
+              <w:rPr>
+                <w:rFonts w:ascii="Times New Roman" w:hAnsi="Times New Roman" w:eastAsia="Times New Roman" w:cs="Times New Roman"/>
+                <w:color w:val="000000"/>
+                <w:lang w:val="en-US"/>
+              </w:rPr>
+            </w:pPr>
+            <w:r>
+              <w:rPr>
+                <w:rFonts w:ascii="Times New Roman" w:hAnsi="Times New Roman" w:eastAsia="Times New Roman" w:cs="Times New Roman"/>
                 <w:color w:val="000000"/>
                 <w:lang w:val="en-US"/>
               </w:rPr>
@@ -568,27 +778,70 @@
           <w:tcPr>
             <w:tcW w:w="1666" w:type="dxa"/>
           </w:tcPr>
-          <w:p/>
+          <w:p>
+            <w:pPr>
+              <w:spacing w:after="0" w:line="240" w:lineRule="auto"/>
+              <w:rPr>
+                <w:rFonts w:hint="default"/>
+                <w:lang w:val="en-US"/>
+              </w:rPr>
+            </w:pPr>
+            <w:r>
+              <w:rPr>
+                <w:rFonts w:hint="default"/>
+                <w:lang w:val="en-US"/>
+              </w:rPr>
+              <w:t>Sudah tersedia SOP distribusi BMHP</w:t>
+            </w:r>
+          </w:p>
         </w:tc>
         <w:tc>
           <w:tcPr>
             <w:tcW w:w="1609" w:type="dxa"/>
           </w:tcPr>
-          <w:p/>
+          <w:p>
+            <w:pPr>
+              <w:spacing w:after="0" w:line="240" w:lineRule="auto"/>
+            </w:pPr>
+          </w:p>
         </w:tc>
         <w:tc>
           <w:tcPr>
             <w:tcW w:w="1790" w:type="dxa"/>
           </w:tcPr>
-          <w:p/>
+          <w:p>
+            <w:pPr>
+              <w:spacing w:after="0" w:line="240" w:lineRule="auto"/>
+            </w:pPr>
+          </w:p>
         </w:tc>
       </w:tr>
       <w:tr>
+        <w:tblPrEx>
+          <w:tblBorders>
+            <w:top w:val="single" w:color="auto" w:sz="4" w:space="0"/>
+            <w:left w:val="single" w:color="auto" w:sz="4" w:space="0"/>
+            <w:bottom w:val="single" w:color="auto" w:sz="4" w:space="0"/>
+            <w:right w:val="single" w:color="auto" w:sz="4" w:space="0"/>
+            <w:insideH w:val="single" w:color="auto" w:sz="4" w:space="0"/>
+            <w:insideV w:val="single" w:color="auto" w:sz="4" w:space="0"/>
+          </w:tblBorders>
+          <w:tblCellMar>
+            <w:top w:w="0" w:type="dxa"/>
+            <w:left w:w="108" w:type="dxa"/>
+            <w:bottom w:w="0" w:type="dxa"/>
+            <w:right w:w="108" w:type="dxa"/>
+          </w:tblCellMar>
+        </w:tblPrEx>
         <w:tc>
           <w:tcPr>
             <w:tcW w:w="545" w:type="dxa"/>
           </w:tcPr>
-          <w:p/>
+          <w:p>
+            <w:pPr>
+              <w:spacing w:after="0" w:line="240" w:lineRule="auto"/>
+            </w:pPr>
+          </w:p>
         </w:tc>
         <w:tc>
           <w:tcPr>
@@ -596,6 +849,7 @@
           </w:tcPr>
           <w:p>
             <w:pPr>
+              <w:spacing w:after="0" w:line="240" w:lineRule="auto"/>
               <w:rPr>
                 <w:lang w:val="en-US"/>
               </w:rPr>
@@ -614,15 +868,16 @@
           </w:tcPr>
           <w:p>
             <w:pPr>
-              <w:rPr>
-                <w:rFonts w:ascii="Times New Roman" w:eastAsia="Times New Roman" w:hAnsi="Times New Roman" w:cs="Times New Roman"/>
-                <w:color w:val="000000"/>
-                <w:lang w:val="en-US"/>
-              </w:rPr>
-            </w:pPr>
-            <w:r>
-              <w:rPr>
-                <w:rFonts w:ascii="Times New Roman" w:eastAsia="Times New Roman" w:hAnsi="Times New Roman" w:cs="Times New Roman"/>
+              <w:spacing w:after="0" w:line="240" w:lineRule="auto"/>
+              <w:rPr>
+                <w:rFonts w:ascii="Times New Roman" w:hAnsi="Times New Roman" w:eastAsia="Times New Roman" w:cs="Times New Roman"/>
+                <w:color w:val="000000"/>
+                <w:lang w:val="en-US"/>
+              </w:rPr>
+            </w:pPr>
+            <w:r>
+              <w:rPr>
+                <w:rFonts w:ascii="Times New Roman" w:hAnsi="Times New Roman" w:eastAsia="Times New Roman" w:cs="Times New Roman"/>
                 <w:color w:val="000000"/>
                 <w:lang w:val="en-US"/>
               </w:rPr>
@@ -634,27 +889,64 @@
           <w:tcPr>
             <w:tcW w:w="1666" w:type="dxa"/>
           </w:tcPr>
-          <w:p/>
+          <w:p>
+            <w:pPr>
+              <w:spacing w:after="0" w:line="240" w:lineRule="auto"/>
+              <w:rPr>
+                <w:rFonts w:hint="default"/>
+                <w:lang w:val="en-US"/>
+              </w:rPr>
+            </w:pPr>
+            <w:r>
+              <w:rPr>
+                <w:rFonts w:hint="default"/>
+                <w:lang w:val="en-US"/>
+              </w:rPr>
+              <w:t>Sudah tersedia SOP penerimaan BMHP</w:t>
+            </w:r>
+          </w:p>
         </w:tc>
         <w:tc>
           <w:tcPr>
             <w:tcW w:w="1609" w:type="dxa"/>
           </w:tcPr>
-          <w:p/>
+          <w:p>
+            <w:pPr>
+              <w:spacing w:after="0" w:line="240" w:lineRule="auto"/>
+            </w:pPr>
+          </w:p>
         </w:tc>
         <w:tc>
           <w:tcPr>
             <w:tcW w:w="1790" w:type="dxa"/>
           </w:tcPr>
-          <w:p/>
+          <w:p>
+            <w:pPr>
+              <w:spacing w:after="0" w:line="240" w:lineRule="auto"/>
+            </w:pPr>
+          </w:p>
         </w:tc>
       </w:tr>
       <w:tr>
+        <w:tblPrEx>
+          <w:tblBorders>
+            <w:top w:val="single" w:color="auto" w:sz="4" w:space="0"/>
+            <w:left w:val="single" w:color="auto" w:sz="4" w:space="0"/>
+            <w:bottom w:val="single" w:color="auto" w:sz="4" w:space="0"/>
+            <w:right w:val="single" w:color="auto" w:sz="4" w:space="0"/>
+            <w:insideH w:val="single" w:color="auto" w:sz="4" w:space="0"/>
+            <w:insideV w:val="single" w:color="auto" w:sz="4" w:space="0"/>
+          </w:tblBorders>
+        </w:tblPrEx>
         <w:tc>
           <w:tcPr>
             <w:tcW w:w="545" w:type="dxa"/>
           </w:tcPr>
-          <w:p/>
+          <w:p>
+            <w:pPr>
+              <w:spacing w:after="0" w:line="240" w:lineRule="auto"/>
+            </w:pPr>
+          </w:p>
         </w:tc>
         <w:tc>
           <w:tcPr>
@@ -662,6 +954,7 @@
           </w:tcPr>
           <w:p>
             <w:pPr>
+              <w:spacing w:after="0" w:line="240" w:lineRule="auto"/>
               <w:rPr>
                 <w:lang w:val="en-US"/>
               </w:rPr>
@@ -680,15 +973,16 @@
           </w:tcPr>
           <w:p>
             <w:pPr>
-              <w:rPr>
-                <w:rFonts w:ascii="Times New Roman" w:eastAsia="Times New Roman" w:hAnsi="Times New Roman" w:cs="Times New Roman"/>
-                <w:color w:val="000000"/>
-                <w:lang w:val="en-US"/>
-              </w:rPr>
-            </w:pPr>
-            <w:r>
-              <w:rPr>
-                <w:rFonts w:ascii="Times New Roman" w:eastAsia="Times New Roman" w:hAnsi="Times New Roman" w:cs="Times New Roman"/>
+              <w:spacing w:after="0" w:line="240" w:lineRule="auto"/>
+              <w:rPr>
+                <w:rFonts w:ascii="Times New Roman" w:hAnsi="Times New Roman" w:eastAsia="Times New Roman" w:cs="Times New Roman"/>
+                <w:color w:val="000000"/>
+                <w:lang w:val="en-US"/>
+              </w:rPr>
+            </w:pPr>
+            <w:r>
+              <w:rPr>
+                <w:rFonts w:ascii="Times New Roman" w:hAnsi="Times New Roman" w:eastAsia="Times New Roman" w:cs="Times New Roman"/>
                 <w:color w:val="000000"/>
                 <w:lang w:val="en-US"/>
               </w:rPr>
@@ -700,27 +994,70 @@
           <w:tcPr>
             <w:tcW w:w="1666" w:type="dxa"/>
           </w:tcPr>
-          <w:p/>
+          <w:p>
+            <w:pPr>
+              <w:spacing w:after="0" w:line="240" w:lineRule="auto"/>
+              <w:rPr>
+                <w:rFonts w:hint="default"/>
+                <w:lang w:val="en-US"/>
+              </w:rPr>
+            </w:pPr>
+            <w:r>
+              <w:rPr>
+                <w:rFonts w:hint="default"/>
+                <w:lang w:val="en-US"/>
+              </w:rPr>
+              <w:t>Sudah tersedia SOP permintaan internal</w:t>
+            </w:r>
+          </w:p>
         </w:tc>
         <w:tc>
           <w:tcPr>
             <w:tcW w:w="1609" w:type="dxa"/>
           </w:tcPr>
-          <w:p/>
+          <w:p>
+            <w:pPr>
+              <w:spacing w:after="0" w:line="240" w:lineRule="auto"/>
+            </w:pPr>
+          </w:p>
         </w:tc>
         <w:tc>
           <w:tcPr>
             <w:tcW w:w="1790" w:type="dxa"/>
           </w:tcPr>
-          <w:p/>
+          <w:p>
+            <w:pPr>
+              <w:spacing w:after="0" w:line="240" w:lineRule="auto"/>
+            </w:pPr>
+          </w:p>
         </w:tc>
       </w:tr>
       <w:tr>
+        <w:tblPrEx>
+          <w:tblBorders>
+            <w:top w:val="single" w:color="auto" w:sz="4" w:space="0"/>
+            <w:left w:val="single" w:color="auto" w:sz="4" w:space="0"/>
+            <w:bottom w:val="single" w:color="auto" w:sz="4" w:space="0"/>
+            <w:right w:val="single" w:color="auto" w:sz="4" w:space="0"/>
+            <w:insideH w:val="single" w:color="auto" w:sz="4" w:space="0"/>
+            <w:insideV w:val="single" w:color="auto" w:sz="4" w:space="0"/>
+          </w:tblBorders>
+          <w:tblCellMar>
+            <w:top w:w="0" w:type="dxa"/>
+            <w:left w:w="108" w:type="dxa"/>
+            <w:bottom w:w="0" w:type="dxa"/>
+            <w:right w:w="108" w:type="dxa"/>
+          </w:tblCellMar>
+        </w:tblPrEx>
         <w:tc>
           <w:tcPr>
             <w:tcW w:w="545" w:type="dxa"/>
           </w:tcPr>
-          <w:p/>
+          <w:p>
+            <w:pPr>
+              <w:spacing w:after="0" w:line="240" w:lineRule="auto"/>
+            </w:pPr>
+          </w:p>
         </w:tc>
         <w:tc>
           <w:tcPr>
@@ -728,6 +1065,7 @@
           </w:tcPr>
           <w:p>
             <w:pPr>
+              <w:spacing w:after="0" w:line="240" w:lineRule="auto"/>
               <w:rPr>
                 <w:lang w:val="en-US"/>
               </w:rPr>
@@ -746,15 +1084,16 @@
           </w:tcPr>
           <w:p>
             <w:pPr>
-              <w:rPr>
-                <w:rFonts w:ascii="Times New Roman" w:eastAsia="Times New Roman" w:hAnsi="Times New Roman" w:cs="Times New Roman"/>
-                <w:color w:val="000000"/>
-                <w:lang w:val="en-US"/>
-              </w:rPr>
-            </w:pPr>
-            <w:r>
-              <w:rPr>
-                <w:rFonts w:ascii="Times New Roman" w:eastAsia="Times New Roman" w:hAnsi="Times New Roman" w:cs="Times New Roman"/>
+              <w:spacing w:after="0" w:line="240" w:lineRule="auto"/>
+              <w:rPr>
+                <w:rFonts w:ascii="Times New Roman" w:hAnsi="Times New Roman" w:eastAsia="Times New Roman" w:cs="Times New Roman"/>
+                <w:color w:val="000000"/>
+                <w:lang w:val="en-US"/>
+              </w:rPr>
+            </w:pPr>
+            <w:r>
+              <w:rPr>
+                <w:rFonts w:ascii="Times New Roman" w:hAnsi="Times New Roman" w:eastAsia="Times New Roman" w:cs="Times New Roman"/>
                 <w:color w:val="000000"/>
                 <w:lang w:val="en-US"/>
               </w:rPr>
@@ -766,27 +1105,70 @@
           <w:tcPr>
             <w:tcW w:w="1666" w:type="dxa"/>
           </w:tcPr>
-          <w:p/>
+          <w:p>
+            <w:pPr>
+              <w:spacing w:after="0" w:line="240" w:lineRule="auto"/>
+              <w:rPr>
+                <w:rFonts w:hint="default"/>
+                <w:lang w:val="en-US"/>
+              </w:rPr>
+            </w:pPr>
+            <w:r>
+              <w:rPr>
+                <w:rFonts w:hint="default"/>
+                <w:lang w:val="en-US"/>
+              </w:rPr>
+              <w:t>Sudah tersedia SOP perencanaan kebutuhan obat dan BMHP</w:t>
+            </w:r>
+          </w:p>
         </w:tc>
         <w:tc>
           <w:tcPr>
             <w:tcW w:w="1609" w:type="dxa"/>
           </w:tcPr>
-          <w:p/>
+          <w:p>
+            <w:pPr>
+              <w:spacing w:after="0" w:line="240" w:lineRule="auto"/>
+            </w:pPr>
+          </w:p>
         </w:tc>
         <w:tc>
           <w:tcPr>
             <w:tcW w:w="1790" w:type="dxa"/>
           </w:tcPr>
-          <w:p/>
+          <w:p>
+            <w:pPr>
+              <w:spacing w:after="0" w:line="240" w:lineRule="auto"/>
+            </w:pPr>
+          </w:p>
         </w:tc>
       </w:tr>
       <w:tr>
+        <w:tblPrEx>
+          <w:tblBorders>
+            <w:top w:val="single" w:color="auto" w:sz="4" w:space="0"/>
+            <w:left w:val="single" w:color="auto" w:sz="4" w:space="0"/>
+            <w:bottom w:val="single" w:color="auto" w:sz="4" w:space="0"/>
+            <w:right w:val="single" w:color="auto" w:sz="4" w:space="0"/>
+            <w:insideH w:val="single" w:color="auto" w:sz="4" w:space="0"/>
+            <w:insideV w:val="single" w:color="auto" w:sz="4" w:space="0"/>
+          </w:tblBorders>
+          <w:tblCellMar>
+            <w:top w:w="0" w:type="dxa"/>
+            <w:left w:w="108" w:type="dxa"/>
+            <w:bottom w:w="0" w:type="dxa"/>
+            <w:right w:w="108" w:type="dxa"/>
+          </w:tblCellMar>
+        </w:tblPrEx>
         <w:tc>
           <w:tcPr>
             <w:tcW w:w="545" w:type="dxa"/>
           </w:tcPr>
-          <w:p/>
+          <w:p>
+            <w:pPr>
+              <w:spacing w:after="0" w:line="240" w:lineRule="auto"/>
+            </w:pPr>
+          </w:p>
         </w:tc>
         <w:tc>
           <w:tcPr>
@@ -794,6 +1176,7 @@
           </w:tcPr>
           <w:p>
             <w:pPr>
+              <w:spacing w:after="0" w:line="240" w:lineRule="auto"/>
               <w:rPr>
                 <w:lang w:val="en-US"/>
               </w:rPr>
@@ -812,15 +1195,16 @@
           </w:tcPr>
           <w:p>
             <w:pPr>
-              <w:rPr>
-                <w:rFonts w:ascii="Times New Roman" w:eastAsia="Times New Roman" w:hAnsi="Times New Roman" w:cs="Times New Roman"/>
-                <w:color w:val="000000"/>
-                <w:lang w:val="en-US"/>
-              </w:rPr>
-            </w:pPr>
-            <w:r>
-              <w:rPr>
-                <w:rFonts w:ascii="Times New Roman" w:eastAsia="Times New Roman" w:hAnsi="Times New Roman" w:cs="Times New Roman"/>
+              <w:spacing w:after="0" w:line="240" w:lineRule="auto"/>
+              <w:rPr>
+                <w:rFonts w:ascii="Times New Roman" w:hAnsi="Times New Roman" w:eastAsia="Times New Roman" w:cs="Times New Roman"/>
+                <w:color w:val="000000"/>
+                <w:lang w:val="en-US"/>
+              </w:rPr>
+            </w:pPr>
+            <w:r>
+              <w:rPr>
+                <w:rFonts w:ascii="Times New Roman" w:hAnsi="Times New Roman" w:eastAsia="Times New Roman" w:cs="Times New Roman"/>
                 <w:color w:val="000000"/>
                 <w:lang w:val="en-US"/>
               </w:rPr>
@@ -832,27 +1216,70 @@
           <w:tcPr>
             <w:tcW w:w="1666" w:type="dxa"/>
           </w:tcPr>
-          <w:p/>
+          <w:p>
+            <w:pPr>
+              <w:spacing w:after="0" w:line="240" w:lineRule="auto"/>
+              <w:rPr>
+                <w:rFonts w:hint="default"/>
+                <w:lang w:val="en-US"/>
+              </w:rPr>
+            </w:pPr>
+            <w:r>
+              <w:rPr>
+                <w:rFonts w:hint="default"/>
+                <w:lang w:val="en-US"/>
+              </w:rPr>
+              <w:t>Sudah tersedia SOP penyimpanan obat dan BMHP</w:t>
+            </w:r>
+          </w:p>
         </w:tc>
         <w:tc>
           <w:tcPr>
             <w:tcW w:w="1609" w:type="dxa"/>
           </w:tcPr>
-          <w:p/>
+          <w:p>
+            <w:pPr>
+              <w:spacing w:after="0" w:line="240" w:lineRule="auto"/>
+            </w:pPr>
+          </w:p>
         </w:tc>
         <w:tc>
           <w:tcPr>
             <w:tcW w:w="1790" w:type="dxa"/>
           </w:tcPr>
-          <w:p/>
+          <w:p>
+            <w:pPr>
+              <w:spacing w:after="0" w:line="240" w:lineRule="auto"/>
+            </w:pPr>
+          </w:p>
         </w:tc>
       </w:tr>
       <w:tr>
+        <w:tblPrEx>
+          <w:tblBorders>
+            <w:top w:val="single" w:color="auto" w:sz="4" w:space="0"/>
+            <w:left w:val="single" w:color="auto" w:sz="4" w:space="0"/>
+            <w:bottom w:val="single" w:color="auto" w:sz="4" w:space="0"/>
+            <w:right w:val="single" w:color="auto" w:sz="4" w:space="0"/>
+            <w:insideH w:val="single" w:color="auto" w:sz="4" w:space="0"/>
+            <w:insideV w:val="single" w:color="auto" w:sz="4" w:space="0"/>
+          </w:tblBorders>
+          <w:tblCellMar>
+            <w:top w:w="0" w:type="dxa"/>
+            <w:left w:w="108" w:type="dxa"/>
+            <w:bottom w:w="0" w:type="dxa"/>
+            <w:right w:w="108" w:type="dxa"/>
+          </w:tblCellMar>
+        </w:tblPrEx>
         <w:tc>
           <w:tcPr>
             <w:tcW w:w="545" w:type="dxa"/>
           </w:tcPr>
-          <w:p/>
+          <w:p>
+            <w:pPr>
+              <w:spacing w:after="0" w:line="240" w:lineRule="auto"/>
+            </w:pPr>
+          </w:p>
         </w:tc>
         <w:tc>
           <w:tcPr>
@@ -860,6 +1287,7 @@
           </w:tcPr>
           <w:p>
             <w:pPr>
+              <w:spacing w:after="0" w:line="240" w:lineRule="auto"/>
               <w:rPr>
                 <w:lang w:val="en-US"/>
               </w:rPr>
@@ -878,27 +1306,20 @@
           </w:tcPr>
           <w:p>
             <w:pPr>
-              <w:rPr>
-                <w:rFonts w:ascii="Times New Roman" w:eastAsia="Times New Roman" w:hAnsi="Times New Roman" w:cs="Times New Roman"/>
-                <w:color w:val="000000"/>
-                <w:lang w:val="en-US"/>
-              </w:rPr>
-            </w:pPr>
-            <w:r>
-              <w:rPr>
-                <w:rFonts w:ascii="Times New Roman" w:eastAsia="Times New Roman" w:hAnsi="Times New Roman" w:cs="Times New Roman"/>
-                <w:color w:val="000000"/>
-                <w:lang w:val="en-US"/>
-              </w:rPr>
-              <w:t>Apakah tersedia prosedur pengendalian</w:t>
-            </w:r>
-            <w:r>
-              <w:rPr>
-                <w:rFonts w:ascii="Times New Roman" w:eastAsia="Times New Roman" w:hAnsi="Times New Roman" w:cs="Times New Roman"/>
-                <w:color w:val="000000"/>
-                <w:lang w:val="en-US"/>
-              </w:rPr>
-              <w:t xml:space="preserve"> sediaan farmasi dan BMHP</w:t>
+              <w:spacing w:after="0" w:line="240" w:lineRule="auto"/>
+              <w:rPr>
+                <w:rFonts w:ascii="Times New Roman" w:hAnsi="Times New Roman" w:eastAsia="Times New Roman" w:cs="Times New Roman"/>
+                <w:color w:val="000000"/>
+                <w:lang w:val="en-US"/>
+              </w:rPr>
+            </w:pPr>
+            <w:r>
+              <w:rPr>
+                <w:rFonts w:ascii="Times New Roman" w:hAnsi="Times New Roman" w:eastAsia="Times New Roman" w:cs="Times New Roman"/>
+                <w:color w:val="000000"/>
+                <w:lang w:val="en-US"/>
+              </w:rPr>
+              <w:t>Apakah tersedia prosedur pengendalian sediaan farmasi dan BMHP</w:t>
             </w:r>
           </w:p>
         </w:tc>
@@ -906,27 +1327,64 @@
           <w:tcPr>
             <w:tcW w:w="1666" w:type="dxa"/>
           </w:tcPr>
-          <w:p/>
+          <w:p>
+            <w:pPr>
+              <w:spacing w:after="0" w:line="240" w:lineRule="auto"/>
+              <w:rPr>
+                <w:rFonts w:hint="default"/>
+                <w:lang w:val="en-US"/>
+              </w:rPr>
+            </w:pPr>
+            <w:r>
+              <w:rPr>
+                <w:rFonts w:hint="default"/>
+                <w:lang w:val="en-US"/>
+              </w:rPr>
+              <w:t>Sudah tersedia SOP pengendalian sediaan farmasi dan BMHP</w:t>
+            </w:r>
+          </w:p>
         </w:tc>
         <w:tc>
           <w:tcPr>
             <w:tcW w:w="1609" w:type="dxa"/>
           </w:tcPr>
-          <w:p/>
+          <w:p>
+            <w:pPr>
+              <w:spacing w:after="0" w:line="240" w:lineRule="auto"/>
+            </w:pPr>
+          </w:p>
         </w:tc>
         <w:tc>
           <w:tcPr>
             <w:tcW w:w="1790" w:type="dxa"/>
           </w:tcPr>
-          <w:p/>
+          <w:p>
+            <w:pPr>
+              <w:spacing w:after="0" w:line="240" w:lineRule="auto"/>
+            </w:pPr>
+          </w:p>
         </w:tc>
       </w:tr>
       <w:tr>
+        <w:tblPrEx>
+          <w:tblBorders>
+            <w:top w:val="single" w:color="auto" w:sz="4" w:space="0"/>
+            <w:left w:val="single" w:color="auto" w:sz="4" w:space="0"/>
+            <w:bottom w:val="single" w:color="auto" w:sz="4" w:space="0"/>
+            <w:right w:val="single" w:color="auto" w:sz="4" w:space="0"/>
+            <w:insideH w:val="single" w:color="auto" w:sz="4" w:space="0"/>
+            <w:insideV w:val="single" w:color="auto" w:sz="4" w:space="0"/>
+          </w:tblBorders>
+        </w:tblPrEx>
         <w:tc>
           <w:tcPr>
             <w:tcW w:w="545" w:type="dxa"/>
           </w:tcPr>
-          <w:p/>
+          <w:p>
+            <w:pPr>
+              <w:spacing w:after="0" w:line="240" w:lineRule="auto"/>
+            </w:pPr>
+          </w:p>
         </w:tc>
         <w:tc>
           <w:tcPr>
@@ -934,6 +1392,7 @@
           </w:tcPr>
           <w:p>
             <w:pPr>
+              <w:spacing w:after="0" w:line="240" w:lineRule="auto"/>
               <w:rPr>
                 <w:lang w:val="en-US"/>
               </w:rPr>
@@ -952,15 +1411,16 @@
           </w:tcPr>
           <w:p>
             <w:pPr>
-              <w:rPr>
-                <w:rFonts w:ascii="Times New Roman" w:eastAsia="Times New Roman" w:hAnsi="Times New Roman" w:cs="Times New Roman"/>
-                <w:color w:val="000000"/>
-                <w:lang w:val="en-US"/>
-              </w:rPr>
-            </w:pPr>
-            <w:r>
-              <w:rPr>
-                <w:rFonts w:ascii="Times New Roman" w:eastAsia="Times New Roman" w:hAnsi="Times New Roman" w:cs="Times New Roman"/>
+              <w:spacing w:after="0" w:line="240" w:lineRule="auto"/>
+              <w:rPr>
+                <w:rFonts w:ascii="Times New Roman" w:hAnsi="Times New Roman" w:eastAsia="Times New Roman" w:cs="Times New Roman"/>
+                <w:color w:val="000000"/>
+                <w:lang w:val="en-US"/>
+              </w:rPr>
+            </w:pPr>
+            <w:r>
+              <w:rPr>
+                <w:rFonts w:ascii="Times New Roman" w:hAnsi="Times New Roman" w:eastAsia="Times New Roman" w:cs="Times New Roman"/>
                 <w:color w:val="000000"/>
                 <w:lang w:val="en-US"/>
               </w:rPr>
@@ -972,27 +1432,70 @@
           <w:tcPr>
             <w:tcW w:w="1666" w:type="dxa"/>
           </w:tcPr>
-          <w:p/>
+          <w:p>
+            <w:pPr>
+              <w:spacing w:after="0" w:line="240" w:lineRule="auto"/>
+              <w:rPr>
+                <w:rFonts w:hint="default"/>
+                <w:lang w:val="en-US"/>
+              </w:rPr>
+            </w:pPr>
+            <w:r>
+              <w:rPr>
+                <w:rFonts w:hint="default"/>
+                <w:lang w:val="en-US"/>
+              </w:rPr>
+              <w:t>Sudah tersedia SOP  pengelolaan obat yang perlu kewaspadaan tinggi</w:t>
+            </w:r>
+          </w:p>
         </w:tc>
         <w:tc>
           <w:tcPr>
             <w:tcW w:w="1609" w:type="dxa"/>
           </w:tcPr>
-          <w:p/>
+          <w:p>
+            <w:pPr>
+              <w:spacing w:after="0" w:line="240" w:lineRule="auto"/>
+            </w:pPr>
+          </w:p>
         </w:tc>
         <w:tc>
           <w:tcPr>
             <w:tcW w:w="1790" w:type="dxa"/>
           </w:tcPr>
-          <w:p/>
+          <w:p>
+            <w:pPr>
+              <w:spacing w:after="0" w:line="240" w:lineRule="auto"/>
+            </w:pPr>
+          </w:p>
         </w:tc>
       </w:tr>
       <w:tr>
+        <w:tblPrEx>
+          <w:tblBorders>
+            <w:top w:val="single" w:color="auto" w:sz="4" w:space="0"/>
+            <w:left w:val="single" w:color="auto" w:sz="4" w:space="0"/>
+            <w:bottom w:val="single" w:color="auto" w:sz="4" w:space="0"/>
+            <w:right w:val="single" w:color="auto" w:sz="4" w:space="0"/>
+            <w:insideH w:val="single" w:color="auto" w:sz="4" w:space="0"/>
+            <w:insideV w:val="single" w:color="auto" w:sz="4" w:space="0"/>
+          </w:tblBorders>
+          <w:tblCellMar>
+            <w:top w:w="0" w:type="dxa"/>
+            <w:left w:w="108" w:type="dxa"/>
+            <w:bottom w:w="0" w:type="dxa"/>
+            <w:right w:w="108" w:type="dxa"/>
+          </w:tblCellMar>
+        </w:tblPrEx>
         <w:tc>
           <w:tcPr>
             <w:tcW w:w="545" w:type="dxa"/>
           </w:tcPr>
-          <w:p/>
+          <w:p>
+            <w:pPr>
+              <w:spacing w:after="0" w:line="240" w:lineRule="auto"/>
+            </w:pPr>
+          </w:p>
         </w:tc>
         <w:tc>
           <w:tcPr>
@@ -1000,6 +1503,7 @@
           </w:tcPr>
           <w:p>
             <w:pPr>
+              <w:spacing w:after="0" w:line="240" w:lineRule="auto"/>
               <w:rPr>
                 <w:lang w:val="en-US"/>
               </w:rPr>
@@ -1018,15 +1522,16 @@
           </w:tcPr>
           <w:p>
             <w:pPr>
-              <w:rPr>
-                <w:rFonts w:ascii="Times New Roman" w:eastAsia="Times New Roman" w:hAnsi="Times New Roman" w:cs="Times New Roman"/>
-                <w:color w:val="000000"/>
-                <w:lang w:val="en-US"/>
-              </w:rPr>
-            </w:pPr>
-            <w:r>
-              <w:rPr>
-                <w:rFonts w:ascii="Times New Roman" w:eastAsia="Times New Roman" w:hAnsi="Times New Roman" w:cs="Times New Roman"/>
+              <w:spacing w:after="0" w:line="240" w:lineRule="auto"/>
+              <w:rPr>
+                <w:rFonts w:ascii="Times New Roman" w:hAnsi="Times New Roman" w:eastAsia="Times New Roman" w:cs="Times New Roman"/>
+                <w:color w:val="000000"/>
+                <w:lang w:val="en-US"/>
+              </w:rPr>
+            </w:pPr>
+            <w:r>
+              <w:rPr>
+                <w:rFonts w:ascii="Times New Roman" w:hAnsi="Times New Roman" w:eastAsia="Times New Roman" w:cs="Times New Roman"/>
                 <w:color w:val="000000"/>
                 <w:lang w:val="en-US"/>
               </w:rPr>
@@ -1038,27 +1543,70 @@
           <w:tcPr>
             <w:tcW w:w="1666" w:type="dxa"/>
           </w:tcPr>
-          <w:p/>
+          <w:p>
+            <w:pPr>
+              <w:spacing w:after="0" w:line="240" w:lineRule="auto"/>
+              <w:rPr>
+                <w:rFonts w:hint="default"/>
+                <w:lang w:val="en-US"/>
+              </w:rPr>
+            </w:pPr>
+            <w:r>
+              <w:rPr>
+                <w:rFonts w:hint="default"/>
+                <w:lang w:val="en-US"/>
+              </w:rPr>
+              <w:t>Sudah tersedia SOP pengawasan dan pengendalian penggunaan narkotika psikotropika dan prekursor</w:t>
+            </w:r>
+          </w:p>
         </w:tc>
         <w:tc>
           <w:tcPr>
             <w:tcW w:w="1609" w:type="dxa"/>
           </w:tcPr>
-          <w:p/>
+          <w:p>
+            <w:pPr>
+              <w:spacing w:after="0" w:line="240" w:lineRule="auto"/>
+            </w:pPr>
+          </w:p>
         </w:tc>
         <w:tc>
           <w:tcPr>
             <w:tcW w:w="1790" w:type="dxa"/>
           </w:tcPr>
-          <w:p/>
+          <w:p>
+            <w:pPr>
+              <w:spacing w:after="0" w:line="240" w:lineRule="auto"/>
+            </w:pPr>
+          </w:p>
         </w:tc>
       </w:tr>
       <w:tr>
+        <w:tblPrEx>
+          <w:tblBorders>
+            <w:top w:val="single" w:color="auto" w:sz="4" w:space="0"/>
+            <w:left w:val="single" w:color="auto" w:sz="4" w:space="0"/>
+            <w:bottom w:val="single" w:color="auto" w:sz="4" w:space="0"/>
+            <w:right w:val="single" w:color="auto" w:sz="4" w:space="0"/>
+            <w:insideH w:val="single" w:color="auto" w:sz="4" w:space="0"/>
+            <w:insideV w:val="single" w:color="auto" w:sz="4" w:space="0"/>
+          </w:tblBorders>
+          <w:tblCellMar>
+            <w:top w:w="0" w:type="dxa"/>
+            <w:left w:w="108" w:type="dxa"/>
+            <w:bottom w:w="0" w:type="dxa"/>
+            <w:right w:w="108" w:type="dxa"/>
+          </w:tblCellMar>
+        </w:tblPrEx>
         <w:tc>
           <w:tcPr>
             <w:tcW w:w="545" w:type="dxa"/>
           </w:tcPr>
-          <w:p/>
+          <w:p>
+            <w:pPr>
+              <w:spacing w:after="0" w:line="240" w:lineRule="auto"/>
+            </w:pPr>
+          </w:p>
         </w:tc>
         <w:tc>
           <w:tcPr>
@@ -1066,6 +1614,7 @@
           </w:tcPr>
           <w:p>
             <w:pPr>
+              <w:spacing w:after="0" w:line="240" w:lineRule="auto"/>
               <w:rPr>
                 <w:lang w:val="en-US"/>
               </w:rPr>
@@ -1084,15 +1633,16 @@
           </w:tcPr>
           <w:p>
             <w:pPr>
-              <w:rPr>
-                <w:rFonts w:ascii="Times New Roman" w:eastAsia="Times New Roman" w:hAnsi="Times New Roman" w:cs="Times New Roman"/>
-                <w:color w:val="000000"/>
-                <w:lang w:val="en-US"/>
-              </w:rPr>
-            </w:pPr>
-            <w:r>
-              <w:rPr>
-                <w:rFonts w:ascii="Times New Roman" w:eastAsia="Times New Roman" w:hAnsi="Times New Roman" w:cs="Times New Roman"/>
+              <w:spacing w:after="0" w:line="240" w:lineRule="auto"/>
+              <w:rPr>
+                <w:rFonts w:ascii="Times New Roman" w:hAnsi="Times New Roman" w:eastAsia="Times New Roman" w:cs="Times New Roman"/>
+                <w:color w:val="000000"/>
+                <w:lang w:val="en-US"/>
+              </w:rPr>
+            </w:pPr>
+            <w:r>
+              <w:rPr>
+                <w:rFonts w:ascii="Times New Roman" w:hAnsi="Times New Roman" w:eastAsia="Times New Roman" w:cs="Times New Roman"/>
                 <w:color w:val="000000"/>
                 <w:lang w:val="en-US"/>
               </w:rPr>
@@ -1104,27 +1654,70 @@
           <w:tcPr>
             <w:tcW w:w="1666" w:type="dxa"/>
           </w:tcPr>
-          <w:p/>
+          <w:p>
+            <w:pPr>
+              <w:spacing w:after="0" w:line="240" w:lineRule="auto"/>
+              <w:rPr>
+                <w:rFonts w:hint="default"/>
+                <w:lang w:val="en-US"/>
+              </w:rPr>
+            </w:pPr>
+            <w:r>
+              <w:rPr>
+                <w:rFonts w:hint="default"/>
+                <w:lang w:val="en-US"/>
+              </w:rPr>
+              <w:t>Sudah tersedia SOP pengadaan sediaan farmasi dan BMHP secara mandiri</w:t>
+            </w:r>
+          </w:p>
         </w:tc>
         <w:tc>
           <w:tcPr>
             <w:tcW w:w="1609" w:type="dxa"/>
           </w:tcPr>
-          <w:p/>
+          <w:p>
+            <w:pPr>
+              <w:spacing w:after="0" w:line="240" w:lineRule="auto"/>
+            </w:pPr>
+          </w:p>
         </w:tc>
         <w:tc>
           <w:tcPr>
             <w:tcW w:w="1790" w:type="dxa"/>
           </w:tcPr>
-          <w:p/>
+          <w:p>
+            <w:pPr>
+              <w:spacing w:after="0" w:line="240" w:lineRule="auto"/>
+            </w:pPr>
+          </w:p>
         </w:tc>
       </w:tr>
       <w:tr>
+        <w:tblPrEx>
+          <w:tblBorders>
+            <w:top w:val="single" w:color="auto" w:sz="4" w:space="0"/>
+            <w:left w:val="single" w:color="auto" w:sz="4" w:space="0"/>
+            <w:bottom w:val="single" w:color="auto" w:sz="4" w:space="0"/>
+            <w:right w:val="single" w:color="auto" w:sz="4" w:space="0"/>
+            <w:insideH w:val="single" w:color="auto" w:sz="4" w:space="0"/>
+            <w:insideV w:val="single" w:color="auto" w:sz="4" w:space="0"/>
+          </w:tblBorders>
+          <w:tblCellMar>
+            <w:top w:w="0" w:type="dxa"/>
+            <w:left w:w="108" w:type="dxa"/>
+            <w:bottom w:w="0" w:type="dxa"/>
+            <w:right w:w="108" w:type="dxa"/>
+          </w:tblCellMar>
+        </w:tblPrEx>
         <w:tc>
           <w:tcPr>
             <w:tcW w:w="545" w:type="dxa"/>
           </w:tcPr>
-          <w:p/>
+          <w:p>
+            <w:pPr>
+              <w:spacing w:after="0" w:line="240" w:lineRule="auto"/>
+            </w:pPr>
+          </w:p>
         </w:tc>
         <w:tc>
           <w:tcPr>
@@ -1132,6 +1725,7 @@
           </w:tcPr>
           <w:p>
             <w:pPr>
+              <w:spacing w:after="0" w:line="240" w:lineRule="auto"/>
               <w:rPr>
                 <w:lang w:val="en-US"/>
               </w:rPr>
@@ -1150,15 +1744,16 @@
           </w:tcPr>
           <w:p>
             <w:pPr>
-              <w:rPr>
-                <w:rFonts w:ascii="Times New Roman" w:eastAsia="Times New Roman" w:hAnsi="Times New Roman" w:cs="Times New Roman"/>
-                <w:color w:val="000000"/>
-                <w:lang w:val="en-US"/>
-              </w:rPr>
-            </w:pPr>
-            <w:r>
-              <w:rPr>
-                <w:rFonts w:ascii="Times New Roman" w:eastAsia="Times New Roman" w:hAnsi="Times New Roman" w:cs="Times New Roman"/>
+              <w:spacing w:after="0" w:line="240" w:lineRule="auto"/>
+              <w:rPr>
+                <w:rFonts w:ascii="Times New Roman" w:hAnsi="Times New Roman" w:eastAsia="Times New Roman" w:cs="Times New Roman"/>
+                <w:color w:val="000000"/>
+                <w:lang w:val="en-US"/>
+              </w:rPr>
+            </w:pPr>
+            <w:r>
+              <w:rPr>
+                <w:rFonts w:ascii="Times New Roman" w:hAnsi="Times New Roman" w:eastAsia="Times New Roman" w:cs="Times New Roman"/>
                 <w:color w:val="000000"/>
                 <w:lang w:val="en-US"/>
               </w:rPr>
@@ -1170,27 +1765,64 @@
           <w:tcPr>
             <w:tcW w:w="1666" w:type="dxa"/>
           </w:tcPr>
-          <w:p/>
+          <w:p>
+            <w:pPr>
+              <w:spacing w:after="0" w:line="240" w:lineRule="auto"/>
+              <w:rPr>
+                <w:rFonts w:hint="default"/>
+                <w:lang w:val="en-US"/>
+              </w:rPr>
+            </w:pPr>
+            <w:r>
+              <w:rPr>
+                <w:rFonts w:hint="default"/>
+                <w:lang w:val="en-US"/>
+              </w:rPr>
+              <w:t>Sudah tersedia SOP pencatatan dan pelaporan obat dan BMHP</w:t>
+            </w:r>
+          </w:p>
         </w:tc>
         <w:tc>
           <w:tcPr>
             <w:tcW w:w="1609" w:type="dxa"/>
           </w:tcPr>
-          <w:p/>
+          <w:p>
+            <w:pPr>
+              <w:spacing w:after="0" w:line="240" w:lineRule="auto"/>
+            </w:pPr>
+          </w:p>
         </w:tc>
         <w:tc>
           <w:tcPr>
             <w:tcW w:w="1790" w:type="dxa"/>
           </w:tcPr>
-          <w:p/>
+          <w:p>
+            <w:pPr>
+              <w:spacing w:after="0" w:line="240" w:lineRule="auto"/>
+            </w:pPr>
+          </w:p>
         </w:tc>
       </w:tr>
       <w:tr>
+        <w:tblPrEx>
+          <w:tblBorders>
+            <w:top w:val="single" w:color="auto" w:sz="4" w:space="0"/>
+            <w:left w:val="single" w:color="auto" w:sz="4" w:space="0"/>
+            <w:bottom w:val="single" w:color="auto" w:sz="4" w:space="0"/>
+            <w:right w:val="single" w:color="auto" w:sz="4" w:space="0"/>
+            <w:insideH w:val="single" w:color="auto" w:sz="4" w:space="0"/>
+            <w:insideV w:val="single" w:color="auto" w:sz="4" w:space="0"/>
+          </w:tblBorders>
+        </w:tblPrEx>
         <w:tc>
           <w:tcPr>
             <w:tcW w:w="545" w:type="dxa"/>
           </w:tcPr>
-          <w:p/>
+          <w:p>
+            <w:pPr>
+              <w:spacing w:after="0" w:line="240" w:lineRule="auto"/>
+            </w:pPr>
+          </w:p>
         </w:tc>
         <w:tc>
           <w:tcPr>
@@ -1198,6 +1830,7 @@
           </w:tcPr>
           <w:p>
             <w:pPr>
+              <w:spacing w:after="0" w:line="240" w:lineRule="auto"/>
               <w:rPr>
                 <w:lang w:val="en-US"/>
               </w:rPr>
@@ -1216,15 +1849,16 @@
           </w:tcPr>
           <w:p>
             <w:pPr>
-              <w:rPr>
-                <w:rFonts w:ascii="Times New Roman" w:eastAsia="Times New Roman" w:hAnsi="Times New Roman" w:cs="Times New Roman"/>
-                <w:color w:val="000000"/>
-                <w:lang w:val="en-US"/>
-              </w:rPr>
-            </w:pPr>
-            <w:r>
-              <w:rPr>
-                <w:rFonts w:ascii="Times New Roman" w:eastAsia="Times New Roman" w:hAnsi="Times New Roman" w:cs="Times New Roman"/>
+              <w:spacing w:after="0" w:line="240" w:lineRule="auto"/>
+              <w:rPr>
+                <w:rFonts w:ascii="Times New Roman" w:hAnsi="Times New Roman" w:eastAsia="Times New Roman" w:cs="Times New Roman"/>
+                <w:color w:val="000000"/>
+                <w:lang w:val="en-US"/>
+              </w:rPr>
+            </w:pPr>
+            <w:r>
+              <w:rPr>
+                <w:rFonts w:ascii="Times New Roman" w:hAnsi="Times New Roman" w:eastAsia="Times New Roman" w:cs="Times New Roman"/>
                 <w:color w:val="000000"/>
                 <w:lang w:val="en-US"/>
               </w:rPr>
@@ -1236,27 +1870,70 @@
           <w:tcPr>
             <w:tcW w:w="1666" w:type="dxa"/>
           </w:tcPr>
-          <w:p/>
+          <w:p>
+            <w:pPr>
+              <w:spacing w:after="0" w:line="240" w:lineRule="auto"/>
+              <w:rPr>
+                <w:rFonts w:hint="default"/>
+                <w:lang w:val="en-US"/>
+              </w:rPr>
+            </w:pPr>
+            <w:r>
+              <w:rPr>
+                <w:rFonts w:hint="default"/>
+                <w:lang w:val="en-US"/>
+              </w:rPr>
+              <w:t>Sudah tersedia SOP pencatatan narkotika dan psikotropika</w:t>
+            </w:r>
+          </w:p>
         </w:tc>
         <w:tc>
           <w:tcPr>
             <w:tcW w:w="1609" w:type="dxa"/>
           </w:tcPr>
-          <w:p/>
+          <w:p>
+            <w:pPr>
+              <w:spacing w:after="0" w:line="240" w:lineRule="auto"/>
+            </w:pPr>
+          </w:p>
         </w:tc>
         <w:tc>
           <w:tcPr>
             <w:tcW w:w="1790" w:type="dxa"/>
           </w:tcPr>
-          <w:p/>
+          <w:p>
+            <w:pPr>
+              <w:spacing w:after="0" w:line="240" w:lineRule="auto"/>
+            </w:pPr>
+          </w:p>
         </w:tc>
       </w:tr>
       <w:tr>
+        <w:tblPrEx>
+          <w:tblBorders>
+            <w:top w:val="single" w:color="auto" w:sz="4" w:space="0"/>
+            <w:left w:val="single" w:color="auto" w:sz="4" w:space="0"/>
+            <w:bottom w:val="single" w:color="auto" w:sz="4" w:space="0"/>
+            <w:right w:val="single" w:color="auto" w:sz="4" w:space="0"/>
+            <w:insideH w:val="single" w:color="auto" w:sz="4" w:space="0"/>
+            <w:insideV w:val="single" w:color="auto" w:sz="4" w:space="0"/>
+          </w:tblBorders>
+          <w:tblCellMar>
+            <w:top w:w="0" w:type="dxa"/>
+            <w:left w:w="108" w:type="dxa"/>
+            <w:bottom w:w="0" w:type="dxa"/>
+            <w:right w:w="108" w:type="dxa"/>
+          </w:tblCellMar>
+        </w:tblPrEx>
         <w:tc>
           <w:tcPr>
             <w:tcW w:w="545" w:type="dxa"/>
           </w:tcPr>
-          <w:p/>
+          <w:p>
+            <w:pPr>
+              <w:spacing w:after="0" w:line="240" w:lineRule="auto"/>
+            </w:pPr>
+          </w:p>
         </w:tc>
         <w:tc>
           <w:tcPr>
@@ -1264,6 +1941,7 @@
           </w:tcPr>
           <w:p>
             <w:pPr>
+              <w:spacing w:after="0" w:line="240" w:lineRule="auto"/>
               <w:rPr>
                 <w:lang w:val="en-US"/>
               </w:rPr>
@@ -1282,15 +1960,16 @@
           </w:tcPr>
           <w:p>
             <w:pPr>
-              <w:rPr>
-                <w:rFonts w:ascii="Times New Roman" w:eastAsia="Times New Roman" w:hAnsi="Times New Roman" w:cs="Times New Roman"/>
-                <w:color w:val="000000"/>
-                <w:lang w:val="en-US"/>
-              </w:rPr>
-            </w:pPr>
-            <w:r>
-              <w:rPr>
-                <w:rFonts w:ascii="Times New Roman" w:eastAsia="Times New Roman" w:hAnsi="Times New Roman" w:cs="Times New Roman"/>
+              <w:spacing w:after="0" w:line="240" w:lineRule="auto"/>
+              <w:rPr>
+                <w:rFonts w:ascii="Times New Roman" w:hAnsi="Times New Roman" w:eastAsia="Times New Roman" w:cs="Times New Roman"/>
+                <w:color w:val="000000"/>
+                <w:lang w:val="en-US"/>
+              </w:rPr>
+            </w:pPr>
+            <w:r>
+              <w:rPr>
+                <w:rFonts w:ascii="Times New Roman" w:hAnsi="Times New Roman" w:eastAsia="Times New Roman" w:cs="Times New Roman"/>
                 <w:color w:val="000000"/>
                 <w:lang w:val="en-US"/>
               </w:rPr>
@@ -1302,27 +1981,70 @@
           <w:tcPr>
             <w:tcW w:w="1666" w:type="dxa"/>
           </w:tcPr>
-          <w:p/>
+          <w:p>
+            <w:pPr>
+              <w:spacing w:after="0" w:line="240" w:lineRule="auto"/>
+              <w:rPr>
+                <w:rFonts w:hint="default"/>
+                <w:lang w:val="en-US"/>
+              </w:rPr>
+            </w:pPr>
+            <w:r>
+              <w:rPr>
+                <w:rFonts w:hint="default"/>
+                <w:lang w:val="en-US"/>
+              </w:rPr>
+              <w:t>Sudah tersedia SOP penanganan obat kadaluarsa atau rusak</w:t>
+            </w:r>
+          </w:p>
         </w:tc>
         <w:tc>
           <w:tcPr>
             <w:tcW w:w="1609" w:type="dxa"/>
           </w:tcPr>
-          <w:p/>
+          <w:p>
+            <w:pPr>
+              <w:spacing w:after="0" w:line="240" w:lineRule="auto"/>
+            </w:pPr>
+          </w:p>
         </w:tc>
         <w:tc>
           <w:tcPr>
             <w:tcW w:w="1790" w:type="dxa"/>
           </w:tcPr>
-          <w:p/>
+          <w:p>
+            <w:pPr>
+              <w:spacing w:after="0" w:line="240" w:lineRule="auto"/>
+            </w:pPr>
+          </w:p>
         </w:tc>
       </w:tr>
       <w:tr>
+        <w:tblPrEx>
+          <w:tblBorders>
+            <w:top w:val="single" w:color="auto" w:sz="4" w:space="0"/>
+            <w:left w:val="single" w:color="auto" w:sz="4" w:space="0"/>
+            <w:bottom w:val="single" w:color="auto" w:sz="4" w:space="0"/>
+            <w:right w:val="single" w:color="auto" w:sz="4" w:space="0"/>
+            <w:insideH w:val="single" w:color="auto" w:sz="4" w:space="0"/>
+            <w:insideV w:val="single" w:color="auto" w:sz="4" w:space="0"/>
+          </w:tblBorders>
+          <w:tblCellMar>
+            <w:top w:w="0" w:type="dxa"/>
+            <w:left w:w="108" w:type="dxa"/>
+            <w:bottom w:w="0" w:type="dxa"/>
+            <w:right w:w="108" w:type="dxa"/>
+          </w:tblCellMar>
+        </w:tblPrEx>
         <w:tc>
           <w:tcPr>
             <w:tcW w:w="545" w:type="dxa"/>
           </w:tcPr>
-          <w:p/>
+          <w:p>
+            <w:pPr>
+              <w:spacing w:after="0" w:line="240" w:lineRule="auto"/>
+            </w:pPr>
+          </w:p>
         </w:tc>
         <w:tc>
           <w:tcPr>
@@ -1330,6 +2052,7 @@
           </w:tcPr>
           <w:p>
             <w:pPr>
+              <w:spacing w:after="0" w:line="240" w:lineRule="auto"/>
               <w:rPr>
                 <w:lang w:val="en-US"/>
               </w:rPr>
@@ -1342,8 +2065,9 @@
           </w:tcPr>
           <w:p>
             <w:pPr>
-              <w:rPr>
-                <w:rFonts w:ascii="Times New Roman" w:eastAsia="Times New Roman" w:hAnsi="Times New Roman" w:cs="Times New Roman"/>
+              <w:spacing w:after="0" w:line="240" w:lineRule="auto"/>
+              <w:rPr>
+                <w:rFonts w:ascii="Times New Roman" w:hAnsi="Times New Roman" w:eastAsia="Times New Roman" w:cs="Times New Roman"/>
                 <w:color w:val="000000"/>
                 <w:lang w:val="en-US"/>
               </w:rPr>
@@ -1354,27 +2078,59 @@
           <w:tcPr>
             <w:tcW w:w="1666" w:type="dxa"/>
           </w:tcPr>
-          <w:p/>
+          <w:p>
+            <w:pPr>
+              <w:spacing w:after="0" w:line="240" w:lineRule="auto"/>
+            </w:pPr>
+          </w:p>
         </w:tc>
         <w:tc>
           <w:tcPr>
             <w:tcW w:w="1609" w:type="dxa"/>
           </w:tcPr>
-          <w:p/>
+          <w:p>
+            <w:pPr>
+              <w:spacing w:after="0" w:line="240" w:lineRule="auto"/>
+            </w:pPr>
+          </w:p>
         </w:tc>
         <w:tc>
           <w:tcPr>
             <w:tcW w:w="1790" w:type="dxa"/>
           </w:tcPr>
-          <w:p/>
+          <w:p>
+            <w:pPr>
+              <w:spacing w:after="0" w:line="240" w:lineRule="auto"/>
+            </w:pPr>
+          </w:p>
         </w:tc>
       </w:tr>
       <w:tr>
+        <w:tblPrEx>
+          <w:tblBorders>
+            <w:top w:val="single" w:color="auto" w:sz="4" w:space="0"/>
+            <w:left w:val="single" w:color="auto" w:sz="4" w:space="0"/>
+            <w:bottom w:val="single" w:color="auto" w:sz="4" w:space="0"/>
+            <w:right w:val="single" w:color="auto" w:sz="4" w:space="0"/>
+            <w:insideH w:val="single" w:color="auto" w:sz="4" w:space="0"/>
+            <w:insideV w:val="single" w:color="auto" w:sz="4" w:space="0"/>
+          </w:tblBorders>
+          <w:tblCellMar>
+            <w:top w:w="0" w:type="dxa"/>
+            <w:left w:w="108" w:type="dxa"/>
+            <w:bottom w:w="0" w:type="dxa"/>
+            <w:right w:w="108" w:type="dxa"/>
+          </w:tblCellMar>
+        </w:tblPrEx>
         <w:tc>
           <w:tcPr>
             <w:tcW w:w="545" w:type="dxa"/>
           </w:tcPr>
-          <w:p/>
+          <w:p>
+            <w:pPr>
+              <w:spacing w:after="0" w:line="240" w:lineRule="auto"/>
+            </w:pPr>
+          </w:p>
         </w:tc>
         <w:tc>
           <w:tcPr>
@@ -1382,6 +2138,7 @@
           </w:tcPr>
           <w:p>
             <w:pPr>
+              <w:spacing w:after="0" w:line="240" w:lineRule="auto"/>
               <w:rPr>
                 <w:lang w:val="en-US"/>
               </w:rPr>
@@ -1400,15 +2157,16 @@
           </w:tcPr>
           <w:p>
             <w:pPr>
-              <w:rPr>
-                <w:rFonts w:ascii="Times New Roman" w:eastAsia="Times New Roman" w:hAnsi="Times New Roman" w:cs="Times New Roman"/>
-                <w:color w:val="000000"/>
-                <w:lang w:val="en-US"/>
-              </w:rPr>
-            </w:pPr>
-            <w:r>
-              <w:rPr>
-                <w:rFonts w:ascii="Times New Roman" w:eastAsia="Times New Roman" w:hAnsi="Times New Roman" w:cs="Times New Roman"/>
+              <w:spacing w:after="0" w:line="240" w:lineRule="auto"/>
+              <w:rPr>
+                <w:rFonts w:ascii="Times New Roman" w:hAnsi="Times New Roman" w:eastAsia="Times New Roman" w:cs="Times New Roman"/>
+                <w:color w:val="000000"/>
+                <w:lang w:val="en-US"/>
+              </w:rPr>
+            </w:pPr>
+            <w:r>
+              <w:rPr>
+                <w:rFonts w:ascii="Times New Roman" w:hAnsi="Times New Roman" w:eastAsia="Times New Roman" w:cs="Times New Roman"/>
                 <w:color w:val="000000"/>
                 <w:lang w:val="en-US"/>
               </w:rPr>
@@ -1420,27 +2178,64 @@
           <w:tcPr>
             <w:tcW w:w="1666" w:type="dxa"/>
           </w:tcPr>
-          <w:p/>
+          <w:p>
+            <w:pPr>
+              <w:spacing w:after="0" w:line="240" w:lineRule="auto"/>
+              <w:rPr>
+                <w:rFonts w:hint="default"/>
+                <w:lang w:val="en-US"/>
+              </w:rPr>
+            </w:pPr>
+            <w:r>
+              <w:rPr>
+                <w:rFonts w:hint="default"/>
+                <w:lang w:val="en-US"/>
+              </w:rPr>
+              <w:t>Sudah tersedia SOP pemberian informasi obat</w:t>
+            </w:r>
+          </w:p>
         </w:tc>
         <w:tc>
           <w:tcPr>
             <w:tcW w:w="1609" w:type="dxa"/>
           </w:tcPr>
-          <w:p/>
+          <w:p>
+            <w:pPr>
+              <w:spacing w:after="0" w:line="240" w:lineRule="auto"/>
+            </w:pPr>
+          </w:p>
         </w:tc>
         <w:tc>
           <w:tcPr>
             <w:tcW w:w="1790" w:type="dxa"/>
           </w:tcPr>
-          <w:p/>
+          <w:p>
+            <w:pPr>
+              <w:spacing w:after="0" w:line="240" w:lineRule="auto"/>
+            </w:pPr>
+          </w:p>
         </w:tc>
       </w:tr>
       <w:tr>
+        <w:tblPrEx>
+          <w:tblBorders>
+            <w:top w:val="single" w:color="auto" w:sz="4" w:space="0"/>
+            <w:left w:val="single" w:color="auto" w:sz="4" w:space="0"/>
+            <w:bottom w:val="single" w:color="auto" w:sz="4" w:space="0"/>
+            <w:right w:val="single" w:color="auto" w:sz="4" w:space="0"/>
+            <w:insideH w:val="single" w:color="auto" w:sz="4" w:space="0"/>
+            <w:insideV w:val="single" w:color="auto" w:sz="4" w:space="0"/>
+          </w:tblBorders>
+        </w:tblPrEx>
         <w:tc>
           <w:tcPr>
             <w:tcW w:w="545" w:type="dxa"/>
           </w:tcPr>
-          <w:p/>
+          <w:p>
+            <w:pPr>
+              <w:spacing w:after="0" w:line="240" w:lineRule="auto"/>
+            </w:pPr>
+          </w:p>
         </w:tc>
         <w:tc>
           <w:tcPr>
@@ -1448,6 +2243,7 @@
           </w:tcPr>
           <w:p>
             <w:pPr>
+              <w:spacing w:after="0" w:line="240" w:lineRule="auto"/>
               <w:rPr>
                 <w:lang w:val="en-US"/>
               </w:rPr>
@@ -1466,15 +2262,16 @@
           </w:tcPr>
           <w:p>
             <w:pPr>
-              <w:rPr>
-                <w:rFonts w:ascii="Times New Roman" w:eastAsia="Times New Roman" w:hAnsi="Times New Roman" w:cs="Times New Roman"/>
-                <w:color w:val="000000"/>
-                <w:lang w:val="en-US"/>
-              </w:rPr>
-            </w:pPr>
-            <w:r>
-              <w:rPr>
-                <w:rFonts w:ascii="Times New Roman" w:eastAsia="Times New Roman" w:hAnsi="Times New Roman" w:cs="Times New Roman"/>
+              <w:spacing w:after="0" w:line="240" w:lineRule="auto"/>
+              <w:rPr>
+                <w:rFonts w:ascii="Times New Roman" w:hAnsi="Times New Roman" w:eastAsia="Times New Roman" w:cs="Times New Roman"/>
+                <w:color w:val="000000"/>
+                <w:lang w:val="en-US"/>
+              </w:rPr>
+            </w:pPr>
+            <w:r>
+              <w:rPr>
+                <w:rFonts w:ascii="Times New Roman" w:hAnsi="Times New Roman" w:eastAsia="Times New Roman" w:cs="Times New Roman"/>
                 <w:color w:val="000000"/>
                 <w:lang w:val="en-US"/>
               </w:rPr>
@@ -1486,27 +2283,70 @@
           <w:tcPr>
             <w:tcW w:w="1666" w:type="dxa"/>
           </w:tcPr>
-          <w:p/>
+          <w:p>
+            <w:pPr>
+              <w:spacing w:after="0" w:line="240" w:lineRule="auto"/>
+              <w:rPr>
+                <w:rFonts w:hint="default"/>
+                <w:lang w:val="en-US"/>
+              </w:rPr>
+            </w:pPr>
+            <w:r>
+              <w:rPr>
+                <w:rFonts w:hint="default"/>
+                <w:lang w:val="en-US"/>
+              </w:rPr>
+              <w:t>Sudah tersedia SOP rekonsiliasi obat</w:t>
+            </w:r>
+          </w:p>
         </w:tc>
         <w:tc>
           <w:tcPr>
             <w:tcW w:w="1609" w:type="dxa"/>
           </w:tcPr>
-          <w:p/>
+          <w:p>
+            <w:pPr>
+              <w:spacing w:after="0" w:line="240" w:lineRule="auto"/>
+            </w:pPr>
+          </w:p>
         </w:tc>
         <w:tc>
           <w:tcPr>
             <w:tcW w:w="1790" w:type="dxa"/>
           </w:tcPr>
-          <w:p/>
+          <w:p>
+            <w:pPr>
+              <w:spacing w:after="0" w:line="240" w:lineRule="auto"/>
+            </w:pPr>
+          </w:p>
         </w:tc>
       </w:tr>
       <w:tr>
+        <w:tblPrEx>
+          <w:tblBorders>
+            <w:top w:val="single" w:color="auto" w:sz="4" w:space="0"/>
+            <w:left w:val="single" w:color="auto" w:sz="4" w:space="0"/>
+            <w:bottom w:val="single" w:color="auto" w:sz="4" w:space="0"/>
+            <w:right w:val="single" w:color="auto" w:sz="4" w:space="0"/>
+            <w:insideH w:val="single" w:color="auto" w:sz="4" w:space="0"/>
+            <w:insideV w:val="single" w:color="auto" w:sz="4" w:space="0"/>
+          </w:tblBorders>
+          <w:tblCellMar>
+            <w:top w:w="0" w:type="dxa"/>
+            <w:left w:w="108" w:type="dxa"/>
+            <w:bottom w:w="0" w:type="dxa"/>
+            <w:right w:w="108" w:type="dxa"/>
+          </w:tblCellMar>
+        </w:tblPrEx>
         <w:tc>
           <w:tcPr>
             <w:tcW w:w="545" w:type="dxa"/>
           </w:tcPr>
-          <w:p/>
+          <w:p>
+            <w:pPr>
+              <w:spacing w:after="0" w:line="240" w:lineRule="auto"/>
+            </w:pPr>
+          </w:p>
         </w:tc>
         <w:tc>
           <w:tcPr>
@@ -1514,6 +2354,7 @@
           </w:tcPr>
           <w:p>
             <w:pPr>
+              <w:spacing w:after="0" w:line="240" w:lineRule="auto"/>
               <w:rPr>
                 <w:lang w:val="en-US"/>
               </w:rPr>
@@ -1532,27 +2373,20 @@
           </w:tcPr>
           <w:p>
             <w:pPr>
-              <w:rPr>
-                <w:rFonts w:ascii="Times New Roman" w:eastAsia="Times New Roman" w:hAnsi="Times New Roman" w:cs="Times New Roman"/>
-                <w:color w:val="000000"/>
-                <w:lang w:val="en-US"/>
-              </w:rPr>
-            </w:pPr>
-            <w:r>
-              <w:rPr>
-                <w:rFonts w:ascii="Times New Roman" w:eastAsia="Times New Roman" w:hAnsi="Times New Roman" w:cs="Times New Roman"/>
-                <w:color w:val="000000"/>
-                <w:lang w:val="en-US"/>
-              </w:rPr>
-              <w:t xml:space="preserve">Apakah </w:t>
-            </w:r>
-            <w:r>
-              <w:rPr>
-                <w:rFonts w:ascii="Times New Roman" w:eastAsia="Times New Roman" w:hAnsi="Times New Roman" w:cs="Times New Roman"/>
-                <w:color w:val="000000"/>
-                <w:lang w:val="en-US"/>
-              </w:rPr>
-              <w:t>dilakukan konseling obat</w:t>
+              <w:spacing w:after="0" w:line="240" w:lineRule="auto"/>
+              <w:rPr>
+                <w:rFonts w:ascii="Times New Roman" w:hAnsi="Times New Roman" w:eastAsia="Times New Roman" w:cs="Times New Roman"/>
+                <w:color w:val="000000"/>
+                <w:lang w:val="en-US"/>
+              </w:rPr>
+            </w:pPr>
+            <w:r>
+              <w:rPr>
+                <w:rFonts w:ascii="Times New Roman" w:hAnsi="Times New Roman" w:eastAsia="Times New Roman" w:cs="Times New Roman"/>
+                <w:color w:val="000000"/>
+                <w:lang w:val="en-US"/>
+              </w:rPr>
+              <w:t>Apakah dilakukan konseling obat</w:t>
             </w:r>
           </w:p>
         </w:tc>
@@ -1560,27 +2394,91 @@
           <w:tcPr>
             <w:tcW w:w="1666" w:type="dxa"/>
           </w:tcPr>
-          <w:p/>
+          <w:p>
+            <w:pPr>
+              <w:spacing w:after="0" w:line="240" w:lineRule="auto"/>
+              <w:rPr>
+                <w:rFonts w:hint="default"/>
+                <w:lang w:val="en-US"/>
+              </w:rPr>
+            </w:pPr>
+            <w:r>
+              <w:rPr>
+                <w:rFonts w:hint="default"/>
+                <w:lang w:val="en-US"/>
+              </w:rPr>
+              <w:t>Belum dilaksanakan konseling obat kepada pasien rawat jalan</w:t>
+            </w:r>
+          </w:p>
         </w:tc>
         <w:tc>
           <w:tcPr>
             <w:tcW w:w="1609" w:type="dxa"/>
           </w:tcPr>
-          <w:p/>
+          <w:p>
+            <w:pPr>
+              <w:spacing w:after="0" w:line="240" w:lineRule="auto"/>
+            </w:pPr>
+            <w:r>
+              <w:rPr>
+                <w:rFonts w:hint="default"/>
+                <w:lang w:val="en-US"/>
+              </w:rPr>
+              <w:t>Belum dilaksanakan konseling obat kepada pasien rawat jalan</w:t>
+            </w:r>
+          </w:p>
         </w:tc>
         <w:tc>
           <w:tcPr>
             <w:tcW w:w="1790" w:type="dxa"/>
           </w:tcPr>
-          <w:p/>
+          <w:p>
+            <w:pPr>
+              <w:spacing w:after="0" w:line="240" w:lineRule="auto"/>
+              <w:rPr>
+                <w:rFonts w:hint="default"/>
+              </w:rPr>
+            </w:pPr>
+            <w:r>
+              <w:rPr>
+                <w:rFonts w:hint="default"/>
+              </w:rPr>
+              <w:t>Lakukan konseling obat (2 bulan)</w:t>
+            </w:r>
+          </w:p>
+          <w:p>
+            <w:pPr>
+              <w:spacing w:after="0" w:line="240" w:lineRule="auto"/>
+            </w:pPr>
+          </w:p>
         </w:tc>
       </w:tr>
       <w:tr>
+        <w:tblPrEx>
+          <w:tblBorders>
+            <w:top w:val="single" w:color="auto" w:sz="4" w:space="0"/>
+            <w:left w:val="single" w:color="auto" w:sz="4" w:space="0"/>
+            <w:bottom w:val="single" w:color="auto" w:sz="4" w:space="0"/>
+            <w:right w:val="single" w:color="auto" w:sz="4" w:space="0"/>
+            <w:insideH w:val="single" w:color="auto" w:sz="4" w:space="0"/>
+            <w:insideV w:val="single" w:color="auto" w:sz="4" w:space="0"/>
+          </w:tblBorders>
+          <w:tblCellMar>
+            <w:top w:w="0" w:type="dxa"/>
+            <w:left w:w="108" w:type="dxa"/>
+            <w:bottom w:w="0" w:type="dxa"/>
+            <w:right w:w="108" w:type="dxa"/>
+          </w:tblCellMar>
+        </w:tblPrEx>
         <w:tc>
           <w:tcPr>
             <w:tcW w:w="545" w:type="dxa"/>
           </w:tcPr>
-          <w:p/>
+          <w:p>
+            <w:pPr>
+              <w:spacing w:after="0" w:line="240" w:lineRule="auto"/>
+            </w:pPr>
+          </w:p>
         </w:tc>
         <w:tc>
           <w:tcPr>
@@ -1588,6 +2486,7 @@
           </w:tcPr>
           <w:p>
             <w:pPr>
+              <w:spacing w:after="0" w:line="240" w:lineRule="auto"/>
               <w:rPr>
                 <w:lang w:val="en-US"/>
               </w:rPr>
@@ -1606,15 +2505,16 @@
           </w:tcPr>
           <w:p>
             <w:pPr>
-              <w:rPr>
-                <w:rFonts w:ascii="Times New Roman" w:eastAsia="Times New Roman" w:hAnsi="Times New Roman" w:cs="Times New Roman"/>
-                <w:color w:val="000000"/>
-                <w:lang w:val="en-US"/>
-              </w:rPr>
-            </w:pPr>
-            <w:r>
-              <w:rPr>
-                <w:rFonts w:ascii="Times New Roman" w:eastAsia="Times New Roman" w:hAnsi="Times New Roman" w:cs="Times New Roman"/>
+              <w:spacing w:after="0" w:line="240" w:lineRule="auto"/>
+              <w:rPr>
+                <w:rFonts w:ascii="Times New Roman" w:hAnsi="Times New Roman" w:eastAsia="Times New Roman" w:cs="Times New Roman"/>
+                <w:color w:val="000000"/>
+                <w:lang w:val="en-US"/>
+              </w:rPr>
+            </w:pPr>
+            <w:r>
+              <w:rPr>
+                <w:rFonts w:ascii="Times New Roman" w:hAnsi="Times New Roman" w:eastAsia="Times New Roman" w:cs="Times New Roman"/>
                 <w:color w:val="000000"/>
                 <w:lang w:val="en-US"/>
               </w:rPr>
@@ -1626,27 +2526,70 @@
           <w:tcPr>
             <w:tcW w:w="1666" w:type="dxa"/>
           </w:tcPr>
-          <w:p/>
+          <w:p>
+            <w:pPr>
+              <w:spacing w:after="0" w:line="240" w:lineRule="auto"/>
+              <w:rPr>
+                <w:rFonts w:hint="default"/>
+                <w:lang w:val="en-US"/>
+              </w:rPr>
+            </w:pPr>
+            <w:r>
+              <w:rPr>
+                <w:rFonts w:hint="default"/>
+                <w:lang w:val="en-US"/>
+              </w:rPr>
+              <w:t>Sudah tersedia SOP dispensing obat</w:t>
+            </w:r>
+          </w:p>
         </w:tc>
         <w:tc>
           <w:tcPr>
             <w:tcW w:w="1609" w:type="dxa"/>
           </w:tcPr>
-          <w:p/>
+          <w:p>
+            <w:pPr>
+              <w:spacing w:after="0" w:line="240" w:lineRule="auto"/>
+            </w:pPr>
+          </w:p>
         </w:tc>
         <w:tc>
           <w:tcPr>
             <w:tcW w:w="1790" w:type="dxa"/>
           </w:tcPr>
-          <w:p/>
+          <w:p>
+            <w:pPr>
+              <w:spacing w:after="0" w:line="240" w:lineRule="auto"/>
+            </w:pPr>
+          </w:p>
         </w:tc>
       </w:tr>
       <w:tr>
+        <w:tblPrEx>
+          <w:tblBorders>
+            <w:top w:val="single" w:color="auto" w:sz="4" w:space="0"/>
+            <w:left w:val="single" w:color="auto" w:sz="4" w:space="0"/>
+            <w:bottom w:val="single" w:color="auto" w:sz="4" w:space="0"/>
+            <w:right w:val="single" w:color="auto" w:sz="4" w:space="0"/>
+            <w:insideH w:val="single" w:color="auto" w:sz="4" w:space="0"/>
+            <w:insideV w:val="single" w:color="auto" w:sz="4" w:space="0"/>
+          </w:tblBorders>
+          <w:tblCellMar>
+            <w:top w:w="0" w:type="dxa"/>
+            <w:left w:w="108" w:type="dxa"/>
+            <w:bottom w:w="0" w:type="dxa"/>
+            <w:right w:w="108" w:type="dxa"/>
+          </w:tblCellMar>
+        </w:tblPrEx>
         <w:tc>
           <w:tcPr>
             <w:tcW w:w="545" w:type="dxa"/>
           </w:tcPr>
-          <w:p/>
+          <w:p>
+            <w:pPr>
+              <w:spacing w:after="0" w:line="240" w:lineRule="auto"/>
+            </w:pPr>
+          </w:p>
         </w:tc>
         <w:tc>
           <w:tcPr>
@@ -1654,6 +2597,7 @@
           </w:tcPr>
           <w:p>
             <w:pPr>
+              <w:spacing w:after="0" w:line="240" w:lineRule="auto"/>
               <w:rPr>
                 <w:lang w:val="en-US"/>
               </w:rPr>
@@ -1672,15 +2616,16 @@
           </w:tcPr>
           <w:p>
             <w:pPr>
-              <w:rPr>
-                <w:rFonts w:ascii="Times New Roman" w:eastAsia="Times New Roman" w:hAnsi="Times New Roman" w:cs="Times New Roman"/>
-                <w:color w:val="000000"/>
-                <w:lang w:val="en-US"/>
-              </w:rPr>
-            </w:pPr>
-            <w:r>
-              <w:rPr>
-                <w:rFonts w:ascii="Times New Roman" w:eastAsia="Times New Roman" w:hAnsi="Times New Roman" w:cs="Times New Roman"/>
+              <w:spacing w:after="0" w:line="240" w:lineRule="auto"/>
+              <w:rPr>
+                <w:rFonts w:ascii="Times New Roman" w:hAnsi="Times New Roman" w:eastAsia="Times New Roman" w:cs="Times New Roman"/>
+                <w:color w:val="000000"/>
+                <w:lang w:val="en-US"/>
+              </w:rPr>
+            </w:pPr>
+            <w:r>
+              <w:rPr>
+                <w:rFonts w:ascii="Times New Roman" w:hAnsi="Times New Roman" w:eastAsia="Times New Roman" w:cs="Times New Roman"/>
                 <w:color w:val="000000"/>
                 <w:lang w:val="en-US"/>
               </w:rPr>
@@ -1692,27 +2637,87 @@
           <w:tcPr>
             <w:tcW w:w="1666" w:type="dxa"/>
           </w:tcPr>
-          <w:p/>
+          <w:p>
+            <w:pPr>
+              <w:spacing w:after="0" w:line="240" w:lineRule="auto"/>
+              <w:rPr>
+                <w:rFonts w:hint="default"/>
+              </w:rPr>
+            </w:pPr>
+            <w:r>
+              <w:rPr>
+                <w:rFonts w:hint="default"/>
+              </w:rPr>
+              <w:t>Belum ada Prosedur pelaporan efek samping obat</w:t>
+            </w:r>
+          </w:p>
+          <w:p>
+            <w:pPr>
+              <w:spacing w:after="0" w:line="240" w:lineRule="auto"/>
+            </w:pPr>
+          </w:p>
         </w:tc>
         <w:tc>
           <w:tcPr>
             <w:tcW w:w="1609" w:type="dxa"/>
           </w:tcPr>
-          <w:p/>
+          <w:p>
+            <w:pPr>
+              <w:spacing w:after="0" w:line="240" w:lineRule="auto"/>
+              <w:rPr>
+                <w:rFonts w:hint="default"/>
+              </w:rPr>
+            </w:pPr>
+            <w:r>
+              <w:rPr>
+                <w:rFonts w:hint="default"/>
+              </w:rPr>
+              <w:t>Belum ada Prosedur pelaporan efek samping obat</w:t>
+            </w:r>
+          </w:p>
+          <w:p>
+            <w:pPr>
+              <w:spacing w:after="0" w:line="240" w:lineRule="auto"/>
+            </w:pPr>
+          </w:p>
         </w:tc>
         <w:tc>
           <w:tcPr>
             <w:tcW w:w="1790" w:type="dxa"/>
           </w:tcPr>
-          <w:p/>
+          <w:p>
+            <w:pPr>
+              <w:spacing w:after="0" w:line="240" w:lineRule="auto"/>
+            </w:pPr>
+            <w:r>
+              <w:rPr>
+                <w:rFonts w:hint="default"/>
+              </w:rPr>
+              <w:t>Buat SOP Prosedur pelaporan efek samping obat (2 bulan)</w:t>
+            </w:r>
+          </w:p>
         </w:tc>
       </w:tr>
       <w:tr>
+        <w:tblPrEx>
+          <w:tblBorders>
+            <w:top w:val="single" w:color="auto" w:sz="4" w:space="0"/>
+            <w:left w:val="single" w:color="auto" w:sz="4" w:space="0"/>
+            <w:bottom w:val="single" w:color="auto" w:sz="4" w:space="0"/>
+            <w:right w:val="single" w:color="auto" w:sz="4" w:space="0"/>
+            <w:insideH w:val="single" w:color="auto" w:sz="4" w:space="0"/>
+            <w:insideV w:val="single" w:color="auto" w:sz="4" w:space="0"/>
+          </w:tblBorders>
+        </w:tblPrEx>
         <w:tc>
           <w:tcPr>
             <w:tcW w:w="545" w:type="dxa"/>
           </w:tcPr>
-          <w:p/>
+          <w:p>
+            <w:pPr>
+              <w:spacing w:after="0" w:line="240" w:lineRule="auto"/>
+            </w:pPr>
+          </w:p>
         </w:tc>
         <w:tc>
           <w:tcPr>
@@ -1720,6 +2725,7 @@
           </w:tcPr>
           <w:p>
             <w:pPr>
+              <w:spacing w:after="0" w:line="240" w:lineRule="auto"/>
               <w:rPr>
                 <w:lang w:val="en-US"/>
               </w:rPr>
@@ -1738,15 +2744,16 @@
           </w:tcPr>
           <w:p>
             <w:pPr>
-              <w:rPr>
-                <w:rFonts w:ascii="Times New Roman" w:eastAsia="Times New Roman" w:hAnsi="Times New Roman" w:cs="Times New Roman"/>
-                <w:color w:val="000000"/>
-                <w:lang w:val="en-US"/>
-              </w:rPr>
-            </w:pPr>
-            <w:r>
-              <w:rPr>
-                <w:rFonts w:ascii="Times New Roman" w:eastAsia="Times New Roman" w:hAnsi="Times New Roman" w:cs="Times New Roman"/>
+              <w:spacing w:after="0" w:line="240" w:lineRule="auto"/>
+              <w:rPr>
+                <w:rFonts w:ascii="Times New Roman" w:hAnsi="Times New Roman" w:eastAsia="Times New Roman" w:cs="Times New Roman"/>
+                <w:color w:val="000000"/>
+                <w:lang w:val="en-US"/>
+              </w:rPr>
+            </w:pPr>
+            <w:r>
+              <w:rPr>
+                <w:rFonts w:ascii="Times New Roman" w:hAnsi="Times New Roman" w:eastAsia="Times New Roman" w:cs="Times New Roman"/>
                 <w:color w:val="000000"/>
                 <w:lang w:val="en-US"/>
               </w:rPr>
@@ -1758,27 +2765,70 @@
           <w:tcPr>
             <w:tcW w:w="1666" w:type="dxa"/>
           </w:tcPr>
-          <w:p/>
+          <w:p>
+            <w:pPr>
+              <w:spacing w:after="0" w:line="240" w:lineRule="auto"/>
+              <w:rPr>
+                <w:rFonts w:hint="default"/>
+                <w:lang w:val="en-US"/>
+              </w:rPr>
+            </w:pPr>
+            <w:r>
+              <w:rPr>
+                <w:rFonts w:hint="default"/>
+                <w:lang w:val="en-US"/>
+              </w:rPr>
+              <w:t>Sudah tersedia SOP PTO</w:t>
+            </w:r>
+          </w:p>
         </w:tc>
         <w:tc>
           <w:tcPr>
             <w:tcW w:w="1609" w:type="dxa"/>
           </w:tcPr>
-          <w:p/>
+          <w:p>
+            <w:pPr>
+              <w:spacing w:after="0" w:line="240" w:lineRule="auto"/>
+            </w:pPr>
+          </w:p>
         </w:tc>
         <w:tc>
           <w:tcPr>
             <w:tcW w:w="1790" w:type="dxa"/>
           </w:tcPr>
-          <w:p/>
+          <w:p>
+            <w:pPr>
+              <w:spacing w:after="0" w:line="240" w:lineRule="auto"/>
+            </w:pPr>
+          </w:p>
         </w:tc>
       </w:tr>
       <w:tr>
+        <w:tblPrEx>
+          <w:tblBorders>
+            <w:top w:val="single" w:color="auto" w:sz="4" w:space="0"/>
+            <w:left w:val="single" w:color="auto" w:sz="4" w:space="0"/>
+            <w:bottom w:val="single" w:color="auto" w:sz="4" w:space="0"/>
+            <w:right w:val="single" w:color="auto" w:sz="4" w:space="0"/>
+            <w:insideH w:val="single" w:color="auto" w:sz="4" w:space="0"/>
+            <w:insideV w:val="single" w:color="auto" w:sz="4" w:space="0"/>
+          </w:tblBorders>
+          <w:tblCellMar>
+            <w:top w:w="0" w:type="dxa"/>
+            <w:left w:w="108" w:type="dxa"/>
+            <w:bottom w:w="0" w:type="dxa"/>
+            <w:right w:w="108" w:type="dxa"/>
+          </w:tblCellMar>
+        </w:tblPrEx>
         <w:tc>
           <w:tcPr>
             <w:tcW w:w="545" w:type="dxa"/>
           </w:tcPr>
-          <w:p/>
+          <w:p>
+            <w:pPr>
+              <w:spacing w:after="0" w:line="240" w:lineRule="auto"/>
+            </w:pPr>
+          </w:p>
         </w:tc>
         <w:tc>
           <w:tcPr>
@@ -1786,6 +2836,7 @@
           </w:tcPr>
           <w:p>
             <w:pPr>
+              <w:spacing w:after="0" w:line="240" w:lineRule="auto"/>
               <w:rPr>
                 <w:lang w:val="en-US"/>
               </w:rPr>
@@ -1798,8 +2849,9 @@
           </w:tcPr>
           <w:p>
             <w:pPr>
-              <w:rPr>
-                <w:rFonts w:ascii="Times New Roman" w:eastAsia="Times New Roman" w:hAnsi="Times New Roman" w:cs="Times New Roman"/>
+              <w:spacing w:after="0" w:line="240" w:lineRule="auto"/>
+              <w:rPr>
+                <w:rFonts w:ascii="Times New Roman" w:hAnsi="Times New Roman" w:eastAsia="Times New Roman" w:cs="Times New Roman"/>
                 <w:color w:val="000000"/>
                 <w:lang w:val="en-US"/>
               </w:rPr>
@@ -1810,27 +2862,59 @@
           <w:tcPr>
             <w:tcW w:w="1666" w:type="dxa"/>
           </w:tcPr>
-          <w:p/>
+          <w:p>
+            <w:pPr>
+              <w:spacing w:after="0" w:line="240" w:lineRule="auto"/>
+            </w:pPr>
+          </w:p>
         </w:tc>
         <w:tc>
           <w:tcPr>
             <w:tcW w:w="1609" w:type="dxa"/>
           </w:tcPr>
-          <w:p/>
+          <w:p>
+            <w:pPr>
+              <w:spacing w:after="0" w:line="240" w:lineRule="auto"/>
+            </w:pPr>
+          </w:p>
         </w:tc>
         <w:tc>
           <w:tcPr>
             <w:tcW w:w="1790" w:type="dxa"/>
           </w:tcPr>
-          <w:p/>
+          <w:p>
+            <w:pPr>
+              <w:spacing w:after="0" w:line="240" w:lineRule="auto"/>
+            </w:pPr>
+          </w:p>
         </w:tc>
       </w:tr>
       <w:tr>
+        <w:tblPrEx>
+          <w:tblBorders>
+            <w:top w:val="single" w:color="auto" w:sz="4" w:space="0"/>
+            <w:left w:val="single" w:color="auto" w:sz="4" w:space="0"/>
+            <w:bottom w:val="single" w:color="auto" w:sz="4" w:space="0"/>
+            <w:right w:val="single" w:color="auto" w:sz="4" w:space="0"/>
+            <w:insideH w:val="single" w:color="auto" w:sz="4" w:space="0"/>
+            <w:insideV w:val="single" w:color="auto" w:sz="4" w:space="0"/>
+          </w:tblBorders>
+          <w:tblCellMar>
+            <w:top w:w="0" w:type="dxa"/>
+            <w:left w:w="108" w:type="dxa"/>
+            <w:bottom w:w="0" w:type="dxa"/>
+            <w:right w:w="108" w:type="dxa"/>
+          </w:tblCellMar>
+        </w:tblPrEx>
         <w:tc>
           <w:tcPr>
             <w:tcW w:w="545" w:type="dxa"/>
           </w:tcPr>
-          <w:p/>
+          <w:p>
+            <w:pPr>
+              <w:spacing w:after="0" w:line="240" w:lineRule="auto"/>
+            </w:pPr>
+          </w:p>
         </w:tc>
         <w:tc>
           <w:tcPr>
@@ -1838,6 +2922,7 @@
           </w:tcPr>
           <w:p>
             <w:pPr>
+              <w:spacing w:after="0" w:line="240" w:lineRule="auto"/>
               <w:rPr>
                 <w:lang w:val="en-US"/>
               </w:rPr>
@@ -1856,15 +2941,16 @@
           </w:tcPr>
           <w:p>
             <w:pPr>
-              <w:rPr>
-                <w:rFonts w:ascii="Times New Roman" w:eastAsia="Times New Roman" w:hAnsi="Times New Roman" w:cs="Times New Roman"/>
-                <w:color w:val="000000"/>
-                <w:lang w:val="en-US"/>
-              </w:rPr>
-            </w:pPr>
-            <w:r>
-              <w:rPr>
-                <w:rFonts w:ascii="Times New Roman" w:eastAsia="Times New Roman" w:hAnsi="Times New Roman" w:cs="Times New Roman"/>
+              <w:spacing w:after="0" w:line="240" w:lineRule="auto"/>
+              <w:rPr>
+                <w:rFonts w:ascii="Times New Roman" w:hAnsi="Times New Roman" w:eastAsia="Times New Roman" w:cs="Times New Roman"/>
+                <w:color w:val="000000"/>
+                <w:lang w:val="en-US"/>
+              </w:rPr>
+            </w:pPr>
+            <w:r>
+              <w:rPr>
+                <w:rFonts w:ascii="Times New Roman" w:hAnsi="Times New Roman" w:eastAsia="Times New Roman" w:cs="Times New Roman"/>
                 <w:color w:val="000000"/>
                 <w:lang w:val="en-US"/>
               </w:rPr>
@@ -1876,27 +2962,70 @@
           <w:tcPr>
             <w:tcW w:w="1666" w:type="dxa"/>
           </w:tcPr>
-          <w:p/>
+          <w:p>
+            <w:pPr>
+              <w:spacing w:after="0" w:line="240" w:lineRule="auto"/>
+              <w:rPr>
+                <w:rFonts w:hint="default"/>
+                <w:lang w:val="en-US"/>
+              </w:rPr>
+            </w:pPr>
+            <w:r>
+              <w:rPr>
+                <w:rFonts w:hint="default"/>
+                <w:lang w:val="en-US"/>
+              </w:rPr>
+              <w:t>Sudah tersedia SOP pengkajian dan pelayanan resep</w:t>
+            </w:r>
+          </w:p>
         </w:tc>
         <w:tc>
           <w:tcPr>
             <w:tcW w:w="1609" w:type="dxa"/>
           </w:tcPr>
-          <w:p/>
+          <w:p>
+            <w:pPr>
+              <w:spacing w:after="0" w:line="240" w:lineRule="auto"/>
+            </w:pPr>
+          </w:p>
         </w:tc>
         <w:tc>
           <w:tcPr>
             <w:tcW w:w="1790" w:type="dxa"/>
           </w:tcPr>
-          <w:p/>
+          <w:p>
+            <w:pPr>
+              <w:spacing w:after="0" w:line="240" w:lineRule="auto"/>
+            </w:pPr>
+          </w:p>
         </w:tc>
       </w:tr>
       <w:tr>
+        <w:tblPrEx>
+          <w:tblBorders>
+            <w:top w:val="single" w:color="auto" w:sz="4" w:space="0"/>
+            <w:left w:val="single" w:color="auto" w:sz="4" w:space="0"/>
+            <w:bottom w:val="single" w:color="auto" w:sz="4" w:space="0"/>
+            <w:right w:val="single" w:color="auto" w:sz="4" w:space="0"/>
+            <w:insideH w:val="single" w:color="auto" w:sz="4" w:space="0"/>
+            <w:insideV w:val="single" w:color="auto" w:sz="4" w:space="0"/>
+          </w:tblBorders>
+          <w:tblCellMar>
+            <w:top w:w="0" w:type="dxa"/>
+            <w:left w:w="108" w:type="dxa"/>
+            <w:bottom w:w="0" w:type="dxa"/>
+            <w:right w:w="108" w:type="dxa"/>
+          </w:tblCellMar>
+        </w:tblPrEx>
         <w:tc>
           <w:tcPr>
             <w:tcW w:w="545" w:type="dxa"/>
           </w:tcPr>
-          <w:p/>
+          <w:p>
+            <w:pPr>
+              <w:spacing w:after="0" w:line="240" w:lineRule="auto"/>
+            </w:pPr>
+          </w:p>
         </w:tc>
         <w:tc>
           <w:tcPr>
@@ -1904,6 +3033,7 @@
           </w:tcPr>
           <w:p>
             <w:pPr>
+              <w:spacing w:after="0" w:line="240" w:lineRule="auto"/>
               <w:rPr>
                 <w:lang w:val="en-US"/>
               </w:rPr>
@@ -1916,8 +3046,9 @@
           </w:tcPr>
           <w:p>
             <w:pPr>
-              <w:rPr>
-                <w:rFonts w:ascii="Times New Roman" w:eastAsia="Times New Roman" w:hAnsi="Times New Roman" w:cs="Times New Roman"/>
+              <w:spacing w:after="0" w:line="240" w:lineRule="auto"/>
+              <w:rPr>
+                <w:rFonts w:ascii="Times New Roman" w:hAnsi="Times New Roman" w:eastAsia="Times New Roman" w:cs="Times New Roman"/>
                 <w:color w:val="000000"/>
                 <w:lang w:val="en-US"/>
               </w:rPr>
@@ -1928,27 +3059,53 @@
           <w:tcPr>
             <w:tcW w:w="1666" w:type="dxa"/>
           </w:tcPr>
-          <w:p/>
+          <w:p>
+            <w:pPr>
+              <w:spacing w:after="0" w:line="240" w:lineRule="auto"/>
+            </w:pPr>
+          </w:p>
         </w:tc>
         <w:tc>
           <w:tcPr>
             <w:tcW w:w="1609" w:type="dxa"/>
           </w:tcPr>
-          <w:p/>
+          <w:p>
+            <w:pPr>
+              <w:spacing w:after="0" w:line="240" w:lineRule="auto"/>
+            </w:pPr>
+          </w:p>
         </w:tc>
         <w:tc>
           <w:tcPr>
             <w:tcW w:w="1790" w:type="dxa"/>
           </w:tcPr>
-          <w:p/>
+          <w:p>
+            <w:pPr>
+              <w:spacing w:after="0" w:line="240" w:lineRule="auto"/>
+            </w:pPr>
+          </w:p>
         </w:tc>
       </w:tr>
       <w:tr>
+        <w:tblPrEx>
+          <w:tblBorders>
+            <w:top w:val="single" w:color="auto" w:sz="4" w:space="0"/>
+            <w:left w:val="single" w:color="auto" w:sz="4" w:space="0"/>
+            <w:bottom w:val="single" w:color="auto" w:sz="4" w:space="0"/>
+            <w:right w:val="single" w:color="auto" w:sz="4" w:space="0"/>
+            <w:insideH w:val="single" w:color="auto" w:sz="4" w:space="0"/>
+            <w:insideV w:val="single" w:color="auto" w:sz="4" w:space="0"/>
+          </w:tblBorders>
+        </w:tblPrEx>
         <w:tc>
           <w:tcPr>
             <w:tcW w:w="545" w:type="dxa"/>
           </w:tcPr>
-          <w:p/>
+          <w:p>
+            <w:pPr>
+              <w:spacing w:after="0" w:line="240" w:lineRule="auto"/>
+            </w:pPr>
+          </w:p>
         </w:tc>
         <w:tc>
           <w:tcPr>
@@ -1956,21 +3113,16 @@
           </w:tcPr>
           <w:p>
             <w:pPr>
-              <w:rPr>
-                <w:lang w:val="en-US"/>
-              </w:rPr>
-            </w:pPr>
-            <w:r>
-              <w:rPr>
-                <w:lang w:val="en-US"/>
-              </w:rPr>
-              <w:t>3.10.1.</w:t>
-            </w:r>
-            <w:r>
-              <w:rPr>
-                <w:lang w:val="en-US"/>
-              </w:rPr>
-              <w:t>e</w:t>
+              <w:spacing w:after="0" w:line="240" w:lineRule="auto"/>
+              <w:rPr>
+                <w:lang w:val="en-US"/>
+              </w:rPr>
+            </w:pPr>
+            <w:r>
+              <w:rPr>
+                <w:lang w:val="en-US"/>
+              </w:rPr>
+              <w:t>3.10.1.e</w:t>
             </w:r>
           </w:p>
         </w:tc>
@@ -1980,35 +3132,36 @@
           </w:tcPr>
           <w:p>
             <w:pPr>
-              <w:rPr>
-                <w:rFonts w:ascii="Times New Roman" w:eastAsia="Times New Roman" w:hAnsi="Times New Roman" w:cs="Times New Roman"/>
-                <w:color w:val="000000"/>
-                <w:lang w:val="en-US"/>
-              </w:rPr>
-            </w:pPr>
-            <w:r>
-              <w:rPr>
-                <w:rFonts w:ascii="Times New Roman" w:eastAsia="Times New Roman" w:hAnsi="Times New Roman" w:cs="Times New Roman"/>
-                <w:color w:val="000000"/>
-                <w:lang w:val="en-US"/>
-              </w:rPr>
-              <w:t xml:space="preserve">Apakah </w:t>
-            </w:r>
-            <w:r>
-              <w:rPr>
-                <w:rFonts w:ascii="Times New Roman" w:eastAsia="Times New Roman" w:hAnsi="Times New Roman" w:cs="Times New Roman"/>
-                <w:color w:val="000000"/>
-                <w:lang w:val="en-US"/>
-              </w:rPr>
-              <w:t xml:space="preserve">terdapat prosedur dan prose </w:t>
-            </w:r>
-            <w:r>
-              <w:rPr>
-                <w:rFonts w:ascii="Times New Roman" w:eastAsia="Times New Roman" w:hAnsi="Times New Roman" w:cs="Times New Roman"/>
-                <w:color w:val="000000"/>
-                <w:lang w:val="en-US"/>
-              </w:rPr>
-              <w:t xml:space="preserve"> pemberian informasi penggunaan obat</w:t>
+              <w:spacing w:after="0" w:line="240" w:lineRule="auto"/>
+              <w:rPr>
+                <w:rFonts w:ascii="Times New Roman" w:hAnsi="Times New Roman" w:eastAsia="Times New Roman" w:cs="Times New Roman"/>
+                <w:color w:val="000000"/>
+                <w:lang w:val="en-US"/>
+              </w:rPr>
+            </w:pPr>
+            <w:r>
+              <w:rPr>
+                <w:rFonts w:ascii="Times New Roman" w:hAnsi="Times New Roman" w:eastAsia="Times New Roman" w:cs="Times New Roman"/>
+                <w:color w:val="000000"/>
+                <w:lang w:val="en-US"/>
+              </w:rPr>
+              <w:t>Apakah terdapat prosedur dan prose</w:t>
+            </w:r>
+            <w:r>
+              <w:rPr>
+                <w:rFonts w:hint="default" w:ascii="Times New Roman" w:hAnsi="Times New Roman" w:eastAsia="Times New Roman" w:cs="Times New Roman"/>
+                <w:color w:val="000000"/>
+                <w:lang w:val="en-US"/>
+              </w:rPr>
+              <w:t>s</w:t>
+            </w:r>
+            <w:r>
+              <w:rPr>
+                <w:rFonts w:ascii="Times New Roman" w:hAnsi="Times New Roman" w:eastAsia="Times New Roman" w:cs="Times New Roman"/>
+                <w:color w:val="000000"/>
+                <w:lang w:val="en-US"/>
+              </w:rPr>
+              <w:t xml:space="preserve">  pemberian informasi penggunaan obat</w:t>
             </w:r>
           </w:p>
         </w:tc>
@@ -2016,27 +3169,70 @@
           <w:tcPr>
             <w:tcW w:w="1666" w:type="dxa"/>
           </w:tcPr>
-          <w:p/>
+          <w:p>
+            <w:pPr>
+              <w:spacing w:after="0" w:line="240" w:lineRule="auto"/>
+              <w:rPr>
+                <w:rFonts w:hint="default"/>
+                <w:lang w:val="en-US"/>
+              </w:rPr>
+            </w:pPr>
+            <w:r>
+              <w:rPr>
+                <w:rFonts w:hint="default"/>
+                <w:lang w:val="en-US"/>
+              </w:rPr>
+              <w:t>Sudah tersedia SOP pemberian informasi penggunaan obat</w:t>
+            </w:r>
+          </w:p>
         </w:tc>
         <w:tc>
           <w:tcPr>
             <w:tcW w:w="1609" w:type="dxa"/>
           </w:tcPr>
-          <w:p/>
+          <w:p>
+            <w:pPr>
+              <w:spacing w:after="0" w:line="240" w:lineRule="auto"/>
+            </w:pPr>
+          </w:p>
         </w:tc>
         <w:tc>
           <w:tcPr>
             <w:tcW w:w="1790" w:type="dxa"/>
           </w:tcPr>
-          <w:p/>
+          <w:p>
+            <w:pPr>
+              <w:spacing w:after="0" w:line="240" w:lineRule="auto"/>
+            </w:pPr>
+          </w:p>
         </w:tc>
       </w:tr>
       <w:tr>
+        <w:tblPrEx>
+          <w:tblBorders>
+            <w:top w:val="single" w:color="auto" w:sz="4" w:space="0"/>
+            <w:left w:val="single" w:color="auto" w:sz="4" w:space="0"/>
+            <w:bottom w:val="single" w:color="auto" w:sz="4" w:space="0"/>
+            <w:right w:val="single" w:color="auto" w:sz="4" w:space="0"/>
+            <w:insideH w:val="single" w:color="auto" w:sz="4" w:space="0"/>
+            <w:insideV w:val="single" w:color="auto" w:sz="4" w:space="0"/>
+          </w:tblBorders>
+          <w:tblCellMar>
+            <w:top w:w="0" w:type="dxa"/>
+            <w:left w:w="108" w:type="dxa"/>
+            <w:bottom w:w="0" w:type="dxa"/>
+            <w:right w:w="108" w:type="dxa"/>
+          </w:tblCellMar>
+        </w:tblPrEx>
         <w:tc>
           <w:tcPr>
             <w:tcW w:w="545" w:type="dxa"/>
           </w:tcPr>
-          <w:p/>
+          <w:p>
+            <w:pPr>
+              <w:spacing w:after="0" w:line="240" w:lineRule="auto"/>
+            </w:pPr>
+          </w:p>
         </w:tc>
         <w:tc>
           <w:tcPr>
@@ -2044,6 +3240,7 @@
           </w:tcPr>
           <w:p>
             <w:pPr>
+              <w:spacing w:after="0" w:line="240" w:lineRule="auto"/>
               <w:rPr>
                 <w:lang w:val="en-US"/>
               </w:rPr>
@@ -2056,8 +3253,9 @@
           </w:tcPr>
           <w:p>
             <w:pPr>
-              <w:rPr>
-                <w:rFonts w:ascii="Times New Roman" w:eastAsia="Times New Roman" w:hAnsi="Times New Roman" w:cs="Times New Roman"/>
+              <w:spacing w:after="0" w:line="240" w:lineRule="auto"/>
+              <w:rPr>
+                <w:rFonts w:ascii="Times New Roman" w:hAnsi="Times New Roman" w:eastAsia="Times New Roman" w:cs="Times New Roman"/>
                 <w:color w:val="000000"/>
                 <w:lang w:val="en-US"/>
               </w:rPr>
@@ -2068,27 +3266,59 @@
           <w:tcPr>
             <w:tcW w:w="1666" w:type="dxa"/>
           </w:tcPr>
-          <w:p/>
+          <w:p>
+            <w:pPr>
+              <w:spacing w:after="0" w:line="240" w:lineRule="auto"/>
+            </w:pPr>
+          </w:p>
         </w:tc>
         <w:tc>
           <w:tcPr>
             <w:tcW w:w="1609" w:type="dxa"/>
           </w:tcPr>
-          <w:p/>
+          <w:p>
+            <w:pPr>
+              <w:spacing w:after="0" w:line="240" w:lineRule="auto"/>
+            </w:pPr>
+          </w:p>
         </w:tc>
         <w:tc>
           <w:tcPr>
             <w:tcW w:w="1790" w:type="dxa"/>
           </w:tcPr>
-          <w:p/>
+          <w:p>
+            <w:pPr>
+              <w:spacing w:after="0" w:line="240" w:lineRule="auto"/>
+            </w:pPr>
+          </w:p>
         </w:tc>
       </w:tr>
       <w:tr>
+        <w:tblPrEx>
+          <w:tblBorders>
+            <w:top w:val="single" w:color="auto" w:sz="4" w:space="0"/>
+            <w:left w:val="single" w:color="auto" w:sz="4" w:space="0"/>
+            <w:bottom w:val="single" w:color="auto" w:sz="4" w:space="0"/>
+            <w:right w:val="single" w:color="auto" w:sz="4" w:space="0"/>
+            <w:insideH w:val="single" w:color="auto" w:sz="4" w:space="0"/>
+            <w:insideV w:val="single" w:color="auto" w:sz="4" w:space="0"/>
+          </w:tblBorders>
+          <w:tblCellMar>
+            <w:top w:w="0" w:type="dxa"/>
+            <w:left w:w="108" w:type="dxa"/>
+            <w:bottom w:w="0" w:type="dxa"/>
+            <w:right w:w="108" w:type="dxa"/>
+          </w:tblCellMar>
+        </w:tblPrEx>
         <w:tc>
           <w:tcPr>
             <w:tcW w:w="545" w:type="dxa"/>
           </w:tcPr>
-          <w:p/>
+          <w:p>
+            <w:pPr>
+              <w:spacing w:after="0" w:line="240" w:lineRule="auto"/>
+            </w:pPr>
+          </w:p>
         </w:tc>
         <w:tc>
           <w:tcPr>
@@ -2096,21 +3326,16 @@
           </w:tcPr>
           <w:p>
             <w:pPr>
-              <w:rPr>
-                <w:lang w:val="en-US"/>
-              </w:rPr>
-            </w:pPr>
-            <w:r>
-              <w:rPr>
-                <w:lang w:val="en-US"/>
-              </w:rPr>
-              <w:t>3.10.1.</w:t>
-            </w:r>
-            <w:r>
-              <w:rPr>
-                <w:lang w:val="en-US"/>
-              </w:rPr>
-              <w:t>f</w:t>
+              <w:spacing w:after="0" w:line="240" w:lineRule="auto"/>
+              <w:rPr>
+                <w:lang w:val="en-US"/>
+              </w:rPr>
+            </w:pPr>
+            <w:r>
+              <w:rPr>
+                <w:lang w:val="en-US"/>
+              </w:rPr>
+              <w:t>3.10.1.f</w:t>
             </w:r>
           </w:p>
         </w:tc>
@@ -2120,15 +3345,16 @@
           </w:tcPr>
           <w:p>
             <w:pPr>
-              <w:rPr>
-                <w:rFonts w:ascii="Times New Roman" w:eastAsia="Times New Roman" w:hAnsi="Times New Roman" w:cs="Times New Roman"/>
-                <w:color w:val="000000"/>
-                <w:lang w:val="en-US"/>
-              </w:rPr>
-            </w:pPr>
-            <w:r>
-              <w:rPr>
-                <w:rFonts w:ascii="Times New Roman" w:eastAsia="Times New Roman" w:hAnsi="Times New Roman" w:cs="Times New Roman"/>
+              <w:spacing w:after="0" w:line="240" w:lineRule="auto"/>
+              <w:rPr>
+                <w:rFonts w:ascii="Times New Roman" w:hAnsi="Times New Roman" w:eastAsia="Times New Roman" w:cs="Times New Roman"/>
+                <w:color w:val="000000"/>
+                <w:lang w:val="en-US"/>
+              </w:rPr>
+            </w:pPr>
+            <w:r>
+              <w:rPr>
+                <w:rFonts w:ascii="Times New Roman" w:hAnsi="Times New Roman" w:eastAsia="Times New Roman" w:cs="Times New Roman"/>
                 <w:color w:val="000000"/>
                 <w:lang w:val="en-US"/>
               </w:rPr>
@@ -2140,27 +3366,85 @@
           <w:tcPr>
             <w:tcW w:w="1666" w:type="dxa"/>
           </w:tcPr>
-          <w:p/>
+          <w:p>
+            <w:pPr>
+              <w:spacing w:after="0" w:line="240" w:lineRule="auto"/>
+            </w:pPr>
+            <w:r>
+              <w:rPr>
+                <w:rFonts w:hint="default"/>
+              </w:rPr>
+              <w:t>Belum tersedia box emergensi pada unit pelayanan</w:t>
+            </w:r>
+          </w:p>
         </w:tc>
         <w:tc>
           <w:tcPr>
             <w:tcW w:w="1609" w:type="dxa"/>
           </w:tcPr>
-          <w:p/>
+          <w:p>
+            <w:pPr>
+              <w:spacing w:after="0" w:line="240" w:lineRule="auto"/>
+            </w:pPr>
+            <w:r>
+              <w:rPr>
+                <w:rFonts w:hint="default"/>
+              </w:rPr>
+              <w:t>Belum tersedia box emergensi pada unit pelayanan</w:t>
+            </w:r>
+          </w:p>
         </w:tc>
         <w:tc>
           <w:tcPr>
             <w:tcW w:w="1790" w:type="dxa"/>
           </w:tcPr>
-          <w:p/>
+          <w:p>
+            <w:pPr>
+              <w:spacing w:after="0" w:line="240" w:lineRule="auto"/>
+              <w:rPr>
+                <w:rFonts w:hint="default"/>
+              </w:rPr>
+            </w:pPr>
+            <w:r>
+              <w:rPr>
+                <w:rFonts w:hint="default"/>
+              </w:rPr>
+              <w:t>Menyediakan box emergensi dan mengisi dengan BMHP yang dibutuhkan (2 bulan)</w:t>
+            </w:r>
+          </w:p>
+          <w:p>
+            <w:pPr>
+              <w:spacing w:after="0" w:line="240" w:lineRule="auto"/>
+            </w:pPr>
+          </w:p>
         </w:tc>
       </w:tr>
       <w:tr>
+        <w:tblPrEx>
+          <w:tblBorders>
+            <w:top w:val="single" w:color="auto" w:sz="4" w:space="0"/>
+            <w:left w:val="single" w:color="auto" w:sz="4" w:space="0"/>
+            <w:bottom w:val="single" w:color="auto" w:sz="4" w:space="0"/>
+            <w:right w:val="single" w:color="auto" w:sz="4" w:space="0"/>
+            <w:insideH w:val="single" w:color="auto" w:sz="4" w:space="0"/>
+            <w:insideV w:val="single" w:color="auto" w:sz="4" w:space="0"/>
+          </w:tblBorders>
+          <w:tblCellMar>
+            <w:top w:w="0" w:type="dxa"/>
+            <w:left w:w="108" w:type="dxa"/>
+            <w:bottom w:w="0" w:type="dxa"/>
+            <w:right w:w="108" w:type="dxa"/>
+          </w:tblCellMar>
+        </w:tblPrEx>
         <w:tc>
           <w:tcPr>
             <w:tcW w:w="545" w:type="dxa"/>
           </w:tcPr>
-          <w:p/>
+          <w:p>
+            <w:pPr>
+              <w:spacing w:after="0" w:line="240" w:lineRule="auto"/>
+            </w:pPr>
+          </w:p>
         </w:tc>
         <w:tc>
           <w:tcPr>
@@ -2168,21 +3452,16 @@
           </w:tcPr>
           <w:p>
             <w:pPr>
-              <w:rPr>
-                <w:lang w:val="en-US"/>
-              </w:rPr>
-            </w:pPr>
-            <w:r>
-              <w:rPr>
-                <w:lang w:val="en-US"/>
-              </w:rPr>
-              <w:t>3.10.1.</w:t>
-            </w:r>
-            <w:r>
-              <w:rPr>
-                <w:lang w:val="en-US"/>
-              </w:rPr>
-              <w:t>f</w:t>
+              <w:spacing w:after="0" w:line="240" w:lineRule="auto"/>
+              <w:rPr>
+                <w:lang w:val="en-US"/>
+              </w:rPr>
+            </w:pPr>
+            <w:r>
+              <w:rPr>
+                <w:lang w:val="en-US"/>
+              </w:rPr>
+              <w:t>3.10.1.f</w:t>
             </w:r>
           </w:p>
         </w:tc>
@@ -2192,15 +3471,16 @@
           </w:tcPr>
           <w:p>
             <w:pPr>
-              <w:rPr>
-                <w:rFonts w:ascii="Times New Roman" w:eastAsia="Times New Roman" w:hAnsi="Times New Roman" w:cs="Times New Roman"/>
-                <w:color w:val="000000"/>
-                <w:lang w:val="en-US"/>
-              </w:rPr>
-            </w:pPr>
-            <w:r>
-              <w:rPr>
-                <w:rFonts w:ascii="Times New Roman" w:eastAsia="Times New Roman" w:hAnsi="Times New Roman" w:cs="Times New Roman"/>
+              <w:spacing w:after="0" w:line="240" w:lineRule="auto"/>
+              <w:rPr>
+                <w:rFonts w:ascii="Times New Roman" w:hAnsi="Times New Roman" w:eastAsia="Times New Roman" w:cs="Times New Roman"/>
+                <w:color w:val="000000"/>
+                <w:lang w:val="en-US"/>
+              </w:rPr>
+            </w:pPr>
+            <w:r>
+              <w:rPr>
+                <w:rFonts w:ascii="Times New Roman" w:hAnsi="Times New Roman" w:eastAsia="Times New Roman" w:cs="Times New Roman"/>
                 <w:color w:val="000000"/>
                 <w:lang w:val="en-US"/>
               </w:rPr>
@@ -2211,28 +3491,99 @@
         <w:tc>
           <w:tcPr>
             <w:tcW w:w="1666" w:type="dxa"/>
-          </w:tcPr>
-          <w:p/>
+            <w:vAlign w:val="top"/>
+          </w:tcPr>
+          <w:p>
+            <w:pPr>
+              <w:spacing w:after="0" w:line="240" w:lineRule="auto"/>
+              <w:rPr>
+                <w:rFonts w:asciiTheme="minorHAnsi" w:hAnsiTheme="minorHAnsi" w:eastAsiaTheme="minorHAnsi" w:cstheme="minorBidi"/>
+                <w:sz w:val="22"/>
+                <w:szCs w:val="22"/>
+                <w:lang w:val="id-ID" w:eastAsia="en-US" w:bidi="ar-SA"/>
+              </w:rPr>
+            </w:pPr>
+            <w:r>
+              <w:rPr>
+                <w:rFonts w:hint="default"/>
+              </w:rPr>
+              <w:t>Belum tersedia box emergensi pada unit pelayanan</w:t>
+            </w:r>
+          </w:p>
         </w:tc>
         <w:tc>
           <w:tcPr>
             <w:tcW w:w="1609" w:type="dxa"/>
-          </w:tcPr>
-          <w:p/>
+            <w:vAlign w:val="top"/>
+          </w:tcPr>
+          <w:p>
+            <w:pPr>
+              <w:spacing w:after="0" w:line="240" w:lineRule="auto"/>
+              <w:rPr>
+                <w:rFonts w:asciiTheme="minorHAnsi" w:hAnsiTheme="minorHAnsi" w:eastAsiaTheme="minorHAnsi" w:cstheme="minorBidi"/>
+                <w:sz w:val="22"/>
+                <w:szCs w:val="22"/>
+                <w:lang w:val="id-ID" w:eastAsia="en-US" w:bidi="ar-SA"/>
+              </w:rPr>
+            </w:pPr>
+            <w:r>
+              <w:rPr>
+                <w:rFonts w:hint="default"/>
+              </w:rPr>
+              <w:t>Belum tersedia box emergensi pada unit pelayanan</w:t>
+            </w:r>
+          </w:p>
         </w:tc>
         <w:tc>
           <w:tcPr>
             <w:tcW w:w="1790" w:type="dxa"/>
           </w:tcPr>
-          <w:p/>
+          <w:p>
+            <w:pPr>
+              <w:spacing w:after="0" w:line="240" w:lineRule="auto"/>
+            </w:pPr>
+            <w:r>
+              <w:rPr>
+                <w:rFonts w:hint="default"/>
+              </w:rPr>
+              <w:t>Menyediakan</w:t>
+            </w:r>
+            <w:r>
+              <w:rPr>
+                <w:rFonts w:hint="default"/>
+                <w:lang w:val="en-US"/>
+              </w:rPr>
+              <w:t xml:space="preserve"> box emergensi dan melakukan monitoring obat emergensi setiap bulan</w:t>
+            </w:r>
+            <w:r>
+              <w:rPr>
+                <w:rFonts w:hint="default"/>
+              </w:rPr>
+              <w:t xml:space="preserve"> (2 bulan)</w:t>
+            </w:r>
+          </w:p>
         </w:tc>
       </w:tr>
       <w:tr>
+        <w:tblPrEx>
+          <w:tblBorders>
+            <w:top w:val="single" w:color="auto" w:sz="4" w:space="0"/>
+            <w:left w:val="single" w:color="auto" w:sz="4" w:space="0"/>
+            <w:bottom w:val="single" w:color="auto" w:sz="4" w:space="0"/>
+            <w:right w:val="single" w:color="auto" w:sz="4" w:space="0"/>
+            <w:insideH w:val="single" w:color="auto" w:sz="4" w:space="0"/>
+            <w:insideV w:val="single" w:color="auto" w:sz="4" w:space="0"/>
+          </w:tblBorders>
+        </w:tblPrEx>
         <w:tc>
           <w:tcPr>
             <w:tcW w:w="545" w:type="dxa"/>
           </w:tcPr>
-          <w:p/>
+          <w:p>
+            <w:pPr>
+              <w:spacing w:after="0" w:line="240" w:lineRule="auto"/>
+            </w:pPr>
+          </w:p>
         </w:tc>
         <w:tc>
           <w:tcPr>
@@ -2240,6 +3591,7 @@
           </w:tcPr>
           <w:p>
             <w:pPr>
+              <w:spacing w:after="0" w:line="240" w:lineRule="auto"/>
               <w:rPr>
                 <w:lang w:val="en-US"/>
               </w:rPr>
@@ -2252,8 +3604,9 @@
           </w:tcPr>
           <w:p>
             <w:pPr>
-              <w:rPr>
-                <w:rFonts w:ascii="Times New Roman" w:eastAsia="Times New Roman" w:hAnsi="Times New Roman" w:cs="Times New Roman"/>
+              <w:spacing w:after="0" w:line="240" w:lineRule="auto"/>
+              <w:rPr>
+                <w:rFonts w:ascii="Times New Roman" w:hAnsi="Times New Roman" w:eastAsia="Times New Roman" w:cs="Times New Roman"/>
                 <w:color w:val="000000"/>
                 <w:lang w:val="en-US"/>
               </w:rPr>
@@ -2264,27 +3617,59 @@
           <w:tcPr>
             <w:tcW w:w="1666" w:type="dxa"/>
           </w:tcPr>
-          <w:p/>
+          <w:p>
+            <w:pPr>
+              <w:spacing w:after="0" w:line="240" w:lineRule="auto"/>
+            </w:pPr>
+          </w:p>
         </w:tc>
         <w:tc>
           <w:tcPr>
             <w:tcW w:w="1609" w:type="dxa"/>
           </w:tcPr>
-          <w:p/>
+          <w:p>
+            <w:pPr>
+              <w:spacing w:after="0" w:line="240" w:lineRule="auto"/>
+            </w:pPr>
+          </w:p>
         </w:tc>
         <w:tc>
           <w:tcPr>
             <w:tcW w:w="1790" w:type="dxa"/>
           </w:tcPr>
-          <w:p/>
+          <w:p>
+            <w:pPr>
+              <w:spacing w:after="0" w:line="240" w:lineRule="auto"/>
+            </w:pPr>
+          </w:p>
         </w:tc>
       </w:tr>
       <w:tr>
+        <w:tblPrEx>
+          <w:tblBorders>
+            <w:top w:val="single" w:color="auto" w:sz="4" w:space="0"/>
+            <w:left w:val="single" w:color="auto" w:sz="4" w:space="0"/>
+            <w:bottom w:val="single" w:color="auto" w:sz="4" w:space="0"/>
+            <w:right w:val="single" w:color="auto" w:sz="4" w:space="0"/>
+            <w:insideH w:val="single" w:color="auto" w:sz="4" w:space="0"/>
+            <w:insideV w:val="single" w:color="auto" w:sz="4" w:space="0"/>
+          </w:tblBorders>
+          <w:tblCellMar>
+            <w:top w:w="0" w:type="dxa"/>
+            <w:left w:w="108" w:type="dxa"/>
+            <w:bottom w:w="0" w:type="dxa"/>
+            <w:right w:w="108" w:type="dxa"/>
+          </w:tblCellMar>
+        </w:tblPrEx>
         <w:tc>
           <w:tcPr>
             <w:tcW w:w="545" w:type="dxa"/>
           </w:tcPr>
-          <w:p/>
+          <w:p>
+            <w:pPr>
+              <w:spacing w:after="0" w:line="240" w:lineRule="auto"/>
+            </w:pPr>
+          </w:p>
         </w:tc>
         <w:tc>
           <w:tcPr>
@@ -2292,21 +3677,16 @@
           </w:tcPr>
           <w:p>
             <w:pPr>
-              <w:rPr>
-                <w:lang w:val="en-US"/>
-              </w:rPr>
-            </w:pPr>
-            <w:r>
-              <w:rPr>
-                <w:lang w:val="en-US"/>
-              </w:rPr>
-              <w:t>3.10.1.</w:t>
-            </w:r>
-            <w:r>
-              <w:rPr>
-                <w:lang w:val="en-US"/>
-              </w:rPr>
-              <w:t>g</w:t>
+              <w:spacing w:after="0" w:line="240" w:lineRule="auto"/>
+              <w:rPr>
+                <w:lang w:val="en-US"/>
+              </w:rPr>
+            </w:pPr>
+            <w:r>
+              <w:rPr>
+                <w:lang w:val="en-US"/>
+              </w:rPr>
+              <w:t>3.10.1.g</w:t>
             </w:r>
           </w:p>
         </w:tc>
@@ -2316,15 +3696,16 @@
           </w:tcPr>
           <w:p>
             <w:pPr>
-              <w:rPr>
-                <w:rFonts w:ascii="Times New Roman" w:eastAsia="Times New Roman" w:hAnsi="Times New Roman" w:cs="Times New Roman"/>
-                <w:color w:val="000000"/>
-                <w:lang w:val="en-US"/>
-              </w:rPr>
-            </w:pPr>
-            <w:r>
-              <w:rPr>
-                <w:rFonts w:ascii="Times New Roman" w:eastAsia="Times New Roman" w:hAnsi="Times New Roman" w:cs="Times New Roman"/>
+              <w:spacing w:after="0" w:line="240" w:lineRule="auto"/>
+              <w:rPr>
+                <w:rFonts w:ascii="Times New Roman" w:hAnsi="Times New Roman" w:eastAsia="Times New Roman" w:cs="Times New Roman"/>
+                <w:color w:val="000000"/>
+                <w:lang w:val="en-US"/>
+              </w:rPr>
+            </w:pPr>
+            <w:r>
+              <w:rPr>
+                <w:rFonts w:ascii="Times New Roman" w:hAnsi="Times New Roman" w:eastAsia="Times New Roman" w:cs="Times New Roman"/>
                 <w:color w:val="000000"/>
                 <w:lang w:val="en-US"/>
               </w:rPr>
@@ -2336,27 +3717,70 @@
           <w:tcPr>
             <w:tcW w:w="1666" w:type="dxa"/>
           </w:tcPr>
-          <w:p/>
+          <w:p>
+            <w:pPr>
+              <w:spacing w:after="0" w:line="240" w:lineRule="auto"/>
+              <w:rPr>
+                <w:rFonts w:hint="default"/>
+                <w:lang w:val="en-US"/>
+              </w:rPr>
+            </w:pPr>
+            <w:r>
+              <w:rPr>
+                <w:rFonts w:hint="default"/>
+                <w:lang w:val="en-US"/>
+              </w:rPr>
+              <w:t>Sudah dilakukan evaluasi kesesuaian peresepan</w:t>
+            </w:r>
+          </w:p>
         </w:tc>
         <w:tc>
           <w:tcPr>
             <w:tcW w:w="1609" w:type="dxa"/>
           </w:tcPr>
-          <w:p/>
+          <w:p>
+            <w:pPr>
+              <w:spacing w:after="0" w:line="240" w:lineRule="auto"/>
+            </w:pPr>
+          </w:p>
         </w:tc>
         <w:tc>
           <w:tcPr>
             <w:tcW w:w="1790" w:type="dxa"/>
           </w:tcPr>
-          <w:p/>
+          <w:p>
+            <w:pPr>
+              <w:spacing w:after="0" w:line="240" w:lineRule="auto"/>
+            </w:pPr>
+          </w:p>
         </w:tc>
       </w:tr>
       <w:tr>
+        <w:tblPrEx>
+          <w:tblBorders>
+            <w:top w:val="single" w:color="auto" w:sz="4" w:space="0"/>
+            <w:left w:val="single" w:color="auto" w:sz="4" w:space="0"/>
+            <w:bottom w:val="single" w:color="auto" w:sz="4" w:space="0"/>
+            <w:right w:val="single" w:color="auto" w:sz="4" w:space="0"/>
+            <w:insideH w:val="single" w:color="auto" w:sz="4" w:space="0"/>
+            <w:insideV w:val="single" w:color="auto" w:sz="4" w:space="0"/>
+          </w:tblBorders>
+          <w:tblCellMar>
+            <w:top w:w="0" w:type="dxa"/>
+            <w:left w:w="108" w:type="dxa"/>
+            <w:bottom w:w="0" w:type="dxa"/>
+            <w:right w:w="108" w:type="dxa"/>
+          </w:tblCellMar>
+        </w:tblPrEx>
         <w:tc>
           <w:tcPr>
             <w:tcW w:w="545" w:type="dxa"/>
           </w:tcPr>
-          <w:p/>
+          <w:p>
+            <w:pPr>
+              <w:spacing w:after="0" w:line="240" w:lineRule="auto"/>
+            </w:pPr>
+          </w:p>
         </w:tc>
         <w:tc>
           <w:tcPr>
@@ -2364,21 +3788,16 @@
           </w:tcPr>
           <w:p>
             <w:pPr>
-              <w:rPr>
-                <w:lang w:val="en-US"/>
-              </w:rPr>
-            </w:pPr>
-            <w:r>
-              <w:rPr>
-                <w:lang w:val="en-US"/>
-              </w:rPr>
-              <w:t>3.10.1.</w:t>
-            </w:r>
-            <w:r>
-              <w:rPr>
-                <w:lang w:val="en-US"/>
-              </w:rPr>
-              <w:t>g</w:t>
+              <w:spacing w:after="0" w:line="240" w:lineRule="auto"/>
+              <w:rPr>
+                <w:lang w:val="en-US"/>
+              </w:rPr>
+            </w:pPr>
+            <w:r>
+              <w:rPr>
+                <w:lang w:val="en-US"/>
+              </w:rPr>
+              <w:t>3.10.1.g</w:t>
             </w:r>
           </w:p>
         </w:tc>
@@ -2388,15 +3807,16 @@
           </w:tcPr>
           <w:p>
             <w:pPr>
-              <w:rPr>
-                <w:rFonts w:ascii="Times New Roman" w:eastAsia="Times New Roman" w:hAnsi="Times New Roman" w:cs="Times New Roman"/>
-                <w:color w:val="000000"/>
-                <w:lang w:val="en-US"/>
-              </w:rPr>
-            </w:pPr>
-            <w:r>
-              <w:rPr>
-                <w:rFonts w:ascii="Times New Roman" w:eastAsia="Times New Roman" w:hAnsi="Times New Roman" w:cs="Times New Roman"/>
+              <w:spacing w:after="0" w:line="240" w:lineRule="auto"/>
+              <w:rPr>
+                <w:rFonts w:ascii="Times New Roman" w:hAnsi="Times New Roman" w:eastAsia="Times New Roman" w:cs="Times New Roman"/>
+                <w:color w:val="000000"/>
+                <w:lang w:val="en-US"/>
+              </w:rPr>
+            </w:pPr>
+            <w:r>
+              <w:rPr>
+                <w:rFonts w:ascii="Times New Roman" w:hAnsi="Times New Roman" w:eastAsia="Times New Roman" w:cs="Times New Roman"/>
                 <w:color w:val="000000"/>
                 <w:lang w:val="en-US"/>
               </w:rPr>
@@ -2408,27 +3828,72 @@
           <w:tcPr>
             <w:tcW w:w="1666" w:type="dxa"/>
           </w:tcPr>
-          <w:p/>
+          <w:p>
+            <w:pPr>
+              <w:spacing w:after="0" w:line="240" w:lineRule="auto"/>
+              <w:rPr>
+                <w:rFonts w:hint="default"/>
+                <w:lang w:val="en-US"/>
+              </w:rPr>
+            </w:pPr>
+            <w:r>
+              <w:rPr>
+                <w:rFonts w:hint="default"/>
+                <w:lang w:val="en-US"/>
+              </w:rPr>
+              <w:t>Sudah dilakukan evaluasi ketersediaan obat</w:t>
+            </w:r>
+            <w:bookmarkStart w:id="0" w:name="_GoBack"/>
+            <w:bookmarkEnd w:id="0"/>
+          </w:p>
         </w:tc>
         <w:tc>
           <w:tcPr>
             <w:tcW w:w="1609" w:type="dxa"/>
           </w:tcPr>
-          <w:p/>
+          <w:p>
+            <w:pPr>
+              <w:spacing w:after="0" w:line="240" w:lineRule="auto"/>
+            </w:pPr>
+          </w:p>
         </w:tc>
         <w:tc>
           <w:tcPr>
             <w:tcW w:w="1790" w:type="dxa"/>
           </w:tcPr>
-          <w:p/>
+          <w:p>
+            <w:pPr>
+              <w:spacing w:after="0" w:line="240" w:lineRule="auto"/>
+            </w:pPr>
+          </w:p>
         </w:tc>
       </w:tr>
       <w:tr>
+        <w:tblPrEx>
+          <w:tblBorders>
+            <w:top w:val="single" w:color="auto" w:sz="4" w:space="0"/>
+            <w:left w:val="single" w:color="auto" w:sz="4" w:space="0"/>
+            <w:bottom w:val="single" w:color="auto" w:sz="4" w:space="0"/>
+            <w:right w:val="single" w:color="auto" w:sz="4" w:space="0"/>
+            <w:insideH w:val="single" w:color="auto" w:sz="4" w:space="0"/>
+            <w:insideV w:val="single" w:color="auto" w:sz="4" w:space="0"/>
+          </w:tblBorders>
+          <w:tblCellMar>
+            <w:top w:w="0" w:type="dxa"/>
+            <w:left w:w="108" w:type="dxa"/>
+            <w:bottom w:w="0" w:type="dxa"/>
+            <w:right w:w="108" w:type="dxa"/>
+          </w:tblCellMar>
+        </w:tblPrEx>
         <w:tc>
           <w:tcPr>
             <w:tcW w:w="545" w:type="dxa"/>
           </w:tcPr>
-          <w:p/>
+          <w:p>
+            <w:pPr>
+              <w:spacing w:after="0" w:line="240" w:lineRule="auto"/>
+            </w:pPr>
+          </w:p>
         </w:tc>
         <w:tc>
           <w:tcPr>
@@ -2436,6 +3901,7 @@
           </w:tcPr>
           <w:p>
             <w:pPr>
+              <w:spacing w:after="0" w:line="240" w:lineRule="auto"/>
               <w:rPr>
                 <w:lang w:val="en-US"/>
               </w:rPr>
@@ -2448,8 +3914,9 @@
           </w:tcPr>
           <w:p>
             <w:pPr>
-              <w:rPr>
-                <w:rFonts w:ascii="Times New Roman" w:eastAsia="Times New Roman" w:hAnsi="Times New Roman" w:cs="Times New Roman"/>
+              <w:spacing w:after="0" w:line="240" w:lineRule="auto"/>
+              <w:rPr>
+                <w:rFonts w:ascii="Times New Roman" w:hAnsi="Times New Roman" w:eastAsia="Times New Roman" w:cs="Times New Roman"/>
                 <w:color w:val="000000"/>
                 <w:lang w:val="en-US"/>
               </w:rPr>
@@ -2460,27 +3927,59 @@
           <w:tcPr>
             <w:tcW w:w="1666" w:type="dxa"/>
           </w:tcPr>
-          <w:p/>
+          <w:p>
+            <w:pPr>
+              <w:spacing w:after="0" w:line="240" w:lineRule="auto"/>
+            </w:pPr>
+          </w:p>
         </w:tc>
         <w:tc>
           <w:tcPr>
             <w:tcW w:w="1609" w:type="dxa"/>
           </w:tcPr>
-          <w:p/>
+          <w:p>
+            <w:pPr>
+              <w:spacing w:after="0" w:line="240" w:lineRule="auto"/>
+            </w:pPr>
+          </w:p>
         </w:tc>
         <w:tc>
           <w:tcPr>
             <w:tcW w:w="1790" w:type="dxa"/>
           </w:tcPr>
-          <w:p/>
+          <w:p>
+            <w:pPr>
+              <w:spacing w:after="0" w:line="240" w:lineRule="auto"/>
+            </w:pPr>
+          </w:p>
         </w:tc>
       </w:tr>
       <w:tr>
+        <w:tblPrEx>
+          <w:tblBorders>
+            <w:top w:val="single" w:color="auto" w:sz="4" w:space="0"/>
+            <w:left w:val="single" w:color="auto" w:sz="4" w:space="0"/>
+            <w:bottom w:val="single" w:color="auto" w:sz="4" w:space="0"/>
+            <w:right w:val="single" w:color="auto" w:sz="4" w:space="0"/>
+            <w:insideH w:val="single" w:color="auto" w:sz="4" w:space="0"/>
+            <w:insideV w:val="single" w:color="auto" w:sz="4" w:space="0"/>
+          </w:tblBorders>
+          <w:tblCellMar>
+            <w:top w:w="0" w:type="dxa"/>
+            <w:left w:w="108" w:type="dxa"/>
+            <w:bottom w:w="0" w:type="dxa"/>
+            <w:right w:w="108" w:type="dxa"/>
+          </w:tblCellMar>
+        </w:tblPrEx>
         <w:tc>
           <w:tcPr>
             <w:tcW w:w="545" w:type="dxa"/>
           </w:tcPr>
-          <w:p/>
+          <w:p>
+            <w:pPr>
+              <w:spacing w:after="0" w:line="240" w:lineRule="auto"/>
+            </w:pPr>
+          </w:p>
         </w:tc>
         <w:tc>
           <w:tcPr>
@@ -2488,6 +3987,7 @@
           </w:tcPr>
           <w:p>
             <w:pPr>
+              <w:spacing w:after="0" w:line="240" w:lineRule="auto"/>
               <w:rPr>
                 <w:lang w:val="en-US"/>
               </w:rPr>
@@ -2500,8 +4000,9 @@
           </w:tcPr>
           <w:p>
             <w:pPr>
-              <w:rPr>
-                <w:rFonts w:ascii="Times New Roman" w:eastAsia="Times New Roman" w:hAnsi="Times New Roman" w:cs="Times New Roman"/>
+              <w:spacing w:after="0" w:line="240" w:lineRule="auto"/>
+              <w:rPr>
+                <w:rFonts w:ascii="Times New Roman" w:hAnsi="Times New Roman" w:eastAsia="Times New Roman" w:cs="Times New Roman"/>
                 <w:color w:val="000000"/>
                 <w:lang w:val="en-US"/>
               </w:rPr>
@@ -2512,19 +4013,31 @@
           <w:tcPr>
             <w:tcW w:w="1666" w:type="dxa"/>
           </w:tcPr>
-          <w:p/>
+          <w:p>
+            <w:pPr>
+              <w:spacing w:after="0" w:line="240" w:lineRule="auto"/>
+            </w:pPr>
+          </w:p>
         </w:tc>
         <w:tc>
           <w:tcPr>
             <w:tcW w:w="1609" w:type="dxa"/>
           </w:tcPr>
-          <w:p/>
+          <w:p>
+            <w:pPr>
+              <w:spacing w:after="0" w:line="240" w:lineRule="auto"/>
+            </w:pPr>
+          </w:p>
         </w:tc>
         <w:tc>
           <w:tcPr>
             <w:tcW w:w="1790" w:type="dxa"/>
           </w:tcPr>
-          <w:p/>
+          <w:p>
+            <w:pPr>
+              <w:spacing w:after="0" w:line="240" w:lineRule="auto"/>
+            </w:pPr>
+          </w:p>
         </w:tc>
       </w:tr>
     </w:tbl>
@@ -2536,190 +4049,354 @@
       </w:pPr>
     </w:p>
     <w:sectPr>
-      <w:pgSz w:w="20160" w:h="12240" w:orient="landscape" w:code="5"/>
+      <w:pgSz w:w="20160" w:h="12240" w:orient="landscape"/>
       <w:pgMar w:top="1440" w:right="1440" w:bottom="1440" w:left="1440" w:header="706" w:footer="706" w:gutter="0"/>
-      <w:cols w:space="708"/>
-      <w:docGrid w:linePitch="360"/>
+      <w:cols w:space="708" w:num="1"/>
+      <w:docGrid w:linePitch="360" w:charSpace="0"/>
     </w:sectPr>
   </w:body>
 </w:document>
 </file>
 
+<file path=word/endnotes.xml><?xml version="1.0" encoding="utf-8"?>
+<w:endnotes xmlns:wpc="http://schemas.microsoft.com/office/word/2010/wordprocessingCanvas" xmlns:mc="http://schemas.openxmlformats.org/markup-compatibility/2006" xmlns:o="urn:schemas-microsoft-com:office:office" xmlns:r="http://schemas.openxmlformats.org/officeDocument/2006/relationships" xmlns:m="http://schemas.openxmlformats.org/officeDocument/2006/math" xmlns:v="urn:schemas-microsoft-com:vml" xmlns:wp14="http://schemas.microsoft.com/office/word/2010/wordprocessingDrawing" xmlns:wp="http://schemas.openxmlformats.org/drawingml/2006/wordprocessingDrawing" xmlns:w="http://schemas.openxmlformats.org/wordprocessingml/2006/main" xmlns:w14="http://schemas.microsoft.com/office/word/2010/wordml" xmlns:w15="http://schemas.microsoft.com/office/word/2012/wordml" xmlns:w10="urn:schemas-microsoft-com:office:word" xmlns:wpg="http://schemas.microsoft.com/office/word/2010/wordprocessingGroup" xmlns:wpi="http://schemas.microsoft.com/office/word/2010/wordprocessingInk" xmlns:wne="http://schemas.microsoft.com/office/word/2006/wordml" xmlns:wps="http://schemas.microsoft.com/office/word/2010/wordprocessingShape" xmlns:wpsCustomData="http://www.wps.cn/officeDocument/2013/wpsCustomData" mc:Ignorable="w14 w15 wp14">
+  <w:endnote w:type="separator" w:id="0">
+    <w:p>
+      <w:pPr>
+        <w:spacing w:line="240" w:lineRule="auto"/>
+      </w:pPr>
+      <w:r>
+        <w:separator/>
+      </w:r>
+    </w:p>
+  </w:endnote>
+  <w:endnote w:type="continuationSeparator" w:id="1">
+    <w:p>
+      <w:pPr>
+        <w:spacing w:line="240" w:lineRule="auto"/>
+      </w:pPr>
+      <w:r>
+        <w:continuationSeparator/>
+      </w:r>
+    </w:p>
+  </w:endnote>
+</w:endnotes>
+</file>
+
+<file path=word/footnotes.xml><?xml version="1.0" encoding="utf-8"?>
+<w:footnotes xmlns:wpc="http://schemas.microsoft.com/office/word/2010/wordprocessingCanvas" xmlns:mc="http://schemas.openxmlformats.org/markup-compatibility/2006" xmlns:o="urn:schemas-microsoft-com:office:office" xmlns:r="http://schemas.openxmlformats.org/officeDocument/2006/relationships" xmlns:m="http://schemas.openxmlformats.org/officeDocument/2006/math" xmlns:v="urn:schemas-microsoft-com:vml" xmlns:wp14="http://schemas.microsoft.com/office/word/2010/wordprocessingDrawing" xmlns:wp="http://schemas.openxmlformats.org/drawingml/2006/wordprocessingDrawing" xmlns:w="http://schemas.openxmlformats.org/wordprocessingml/2006/main" xmlns:w14="http://schemas.microsoft.com/office/word/2010/wordml" xmlns:w15="http://schemas.microsoft.com/office/word/2012/wordml" xmlns:w10="urn:schemas-microsoft-com:office:word" xmlns:wpg="http://schemas.microsoft.com/office/word/2010/wordprocessingGroup" xmlns:wpi="http://schemas.microsoft.com/office/word/2010/wordprocessingInk" xmlns:wne="http://schemas.microsoft.com/office/word/2006/wordml" xmlns:wps="http://schemas.microsoft.com/office/word/2010/wordprocessingShape" xmlns:wpsCustomData="http://www.wps.cn/officeDocument/2013/wpsCustomData" mc:Ignorable="w14 w15 wp14">
+  <w:footnote w:type="separator" w:id="0">
+    <w:p>
+      <w:pPr>
+        <w:spacing w:before="0" w:after="0" w:line="240" w:lineRule="auto"/>
+      </w:pPr>
+      <w:r>
+        <w:separator/>
+      </w:r>
+    </w:p>
+  </w:footnote>
+  <w:footnote w:type="continuationSeparator" w:id="1">
+    <w:p>
+      <w:pPr>
+        <w:spacing w:before="0" w:after="0" w:line="240" w:lineRule="auto"/>
+      </w:pPr>
+      <w:r>
+        <w:continuationSeparator/>
+      </w:r>
+    </w:p>
+  </w:footnote>
+</w:footnotes>
+</file>
+
 <file path=word/styles.xml><?xml version="1.0" encoding="utf-8"?>
-<w:styles xmlns:r="http://schemas.openxmlformats.org/officeDocument/2006/relationships" xmlns:w="http://schemas.openxmlformats.org/wordprocessingml/2006/main">
+<w:styles xmlns:mc="http://schemas.openxmlformats.org/markup-compatibility/2006" xmlns:o="urn:schemas-microsoft-com:office:office" xmlns:r="http://schemas.openxmlformats.org/officeDocument/2006/relationships" xmlns:m="http://schemas.openxmlformats.org/officeDocument/2006/math" xmlns:v="urn:schemas-microsoft-com:vml" xmlns:w="http://schemas.openxmlformats.org/wordprocessingml/2006/main" xmlns:w14="http://schemas.microsoft.com/office/word/2010/wordml" xmlns:w10="urn:schemas-microsoft-com:office:word" xmlns:sl="http://schemas.openxmlformats.org/schemaLibrary/2006/main" xmlns:wpsCustomData="http://www.wps.cn/officeDocument/2013/wpsCustomData" mc:Ignorable="w14">
   <w:docDefaults>
     <w:rPrDefault>
       <w:rPr>
-        <w:rFonts w:asciiTheme="minorHAnsi" w:eastAsiaTheme="minorHAnsi" w:hAnsiTheme="minorHAnsi" w:cstheme="minorBidi"/>
-        <w:sz w:val="22"/>
-        <w:szCs w:val="22"/>
-        <w:lang w:val="id-ID" w:eastAsia="en-US" w:bidi="ar-SA"/>
+        <w:rFonts w:ascii="Times New Roman" w:hAnsi="Times New Roman" w:eastAsia="SimSun" w:cs="Times New Roman"/>
       </w:rPr>
     </w:rPrDefault>
-    <w:pPrDefault>
-      <w:pPr>
-        <w:spacing w:after="200" w:line="276" w:lineRule="auto"/>
-      </w:pPr>
-    </w:pPrDefault>
+    <w:pPrDefault/>
   </w:docDefaults>
-  <w:latentStyles w:defLockedState="0" w:defUIPriority="99" w:defSemiHidden="1" w:defUnhideWhenUsed="1" w:defQFormat="0" w:count="267">
-    <w:lsdException w:name="Normal" w:semiHidden="0" w:uiPriority="0" w:unhideWhenUsed="0" w:qFormat="1"/>
-    <w:lsdException w:name="heading 1" w:semiHidden="0" w:uiPriority="9" w:unhideWhenUsed="0" w:qFormat="1"/>
-    <w:lsdException w:name="heading 2" w:uiPriority="9" w:qFormat="1"/>
-    <w:lsdException w:name="heading 3" w:uiPriority="9" w:qFormat="1"/>
-    <w:lsdException w:name="heading 4" w:uiPriority="9" w:qFormat="1"/>
-    <w:lsdException w:name="heading 5" w:uiPriority="9" w:qFormat="1"/>
-    <w:lsdException w:name="heading 6" w:uiPriority="9" w:qFormat="1"/>
-    <w:lsdException w:name="heading 7" w:uiPriority="9" w:qFormat="1"/>
-    <w:lsdException w:name="heading 8" w:uiPriority="9" w:qFormat="1"/>
-    <w:lsdException w:name="heading 9" w:uiPriority="9" w:qFormat="1"/>
-    <w:lsdException w:name="toc 1" w:uiPriority="39"/>
-    <w:lsdException w:name="toc 2" w:uiPriority="39"/>
-    <w:lsdException w:name="toc 3" w:uiPriority="39"/>
-    <w:lsdException w:name="toc 4" w:uiPriority="39"/>
-    <w:lsdException w:name="toc 5" w:uiPriority="39"/>
-    <w:lsdException w:name="toc 6" w:uiPriority="39"/>
-    <w:lsdException w:name="toc 7" w:uiPriority="39"/>
-    <w:lsdException w:name="toc 8" w:uiPriority="39"/>
-    <w:lsdException w:name="toc 9" w:uiPriority="39"/>
-    <w:lsdException w:name="caption" w:uiPriority="35" w:qFormat="1"/>
-    <w:lsdException w:name="Title" w:semiHidden="0" w:uiPriority="10" w:unhideWhenUsed="0" w:qFormat="1"/>
-    <w:lsdException w:name="Default Paragraph Font" w:uiPriority="1"/>
-    <w:lsdException w:name="Subtitle" w:semiHidden="0" w:uiPriority="11" w:unhideWhenUsed="0" w:qFormat="1"/>
-    <w:lsdException w:name="Strong" w:semiHidden="0" w:uiPriority="22" w:unhideWhenUsed="0" w:qFormat="1"/>
-    <w:lsdException w:name="Emphasis" w:semiHidden="0" w:uiPriority="20" w:unhideWhenUsed="0" w:qFormat="1"/>
-    <w:lsdException w:name="Table Grid" w:semiHidden="0" w:uiPriority="59" w:unhideWhenUsed="0"/>
-    <w:lsdException w:name="Placeholder Text" w:unhideWhenUsed="0"/>
-    <w:lsdException w:name="No Spacing" w:semiHidden="0" w:uiPriority="1" w:unhideWhenUsed="0" w:qFormat="1"/>
-    <w:lsdException w:name="Light Shading" w:semiHidden="0" w:uiPriority="60" w:unhideWhenUsed="0"/>
-    <w:lsdException w:name="Light List" w:semiHidden="0" w:uiPriority="61" w:unhideWhenUsed="0"/>
-    <w:lsdException w:name="Light Grid" w:semiHidden="0" w:uiPriority="62" w:unhideWhenUsed="0"/>
-    <w:lsdException w:name="Medium Shading 1" w:semiHidden="0" w:uiPriority="63" w:unhideWhenUsed="0"/>
-    <w:lsdException w:name="Medium Shading 2" w:semiHidden="0" w:uiPriority="64" w:unhideWhenUsed="0"/>
-    <w:lsdException w:name="Medium List 1" w:semiHidden="0" w:uiPriority="65" w:unhideWhenUsed="0"/>
-    <w:lsdException w:name="Medium List 2" w:semiHidden="0" w:uiPriority="66" w:unhideWhenUsed="0"/>
-    <w:lsdException w:name="Medium Grid 1" w:semiHidden="0" w:uiPriority="67" w:unhideWhenUsed="0"/>
-    <w:lsdException w:name="Medium Grid 2" w:semiHidden="0" w:uiPriority="68" w:unhideWhenUsed="0"/>
-    <w:lsdException w:name="Medium Grid 3" w:semiHidden="0" w:uiPriority="69" w:unhideWhenUsed="0"/>
-    <w:lsdException w:name="Dark List" w:semiHidden="0" w:uiPriority="70" w:unhideWhenUsed="0"/>
-    <w:lsdException w:name="Colorful Shading" w:semiHidden="0" w:uiPriority="71" w:unhideWhenUsed="0"/>
-    <w:lsdException w:name="Colorful List" w:semiHidden="0" w:uiPriority="72" w:unhideWhenUsed="0"/>
-    <w:lsdException w:name="Colorful Grid" w:semiHidden="0" w:uiPriority="73" w:unhideWhenUsed="0"/>
-    <w:lsdException w:name="Light Shading Accent 1" w:semiHidden="0" w:uiPriority="60" w:unhideWhenUsed="0"/>
-    <w:lsdException w:name="Light List Accent 1" w:semiHidden="0" w:uiPriority="61" w:unhideWhenUsed="0"/>
-    <w:lsdException w:name="Light Grid Accent 1" w:semiHidden="0" w:uiPriority="62" w:unhideWhenUsed="0"/>
-    <w:lsdException w:name="Medium Shading 1 Accent 1" w:semiHidden="0" w:uiPriority="63" w:unhideWhenUsed="0"/>
-    <w:lsdException w:name="Medium Shading 2 Accent 1" w:semiHidden="0" w:uiPriority="64" w:unhideWhenUsed="0"/>
-    <w:lsdException w:name="Medium List 1 Accent 1" w:semiHidden="0" w:uiPriority="65" w:unhideWhenUsed="0"/>
-    <w:lsdException w:name="Revision" w:unhideWhenUsed="0"/>
-    <w:lsdException w:name="List Paragraph" w:semiHidden="0" w:uiPriority="34" w:unhideWhenUsed="0" w:qFormat="1"/>
-    <w:lsdException w:name="Quote" w:semiHidden="0" w:uiPriority="29" w:unhideWhenUsed="0" w:qFormat="1"/>
-    <w:lsdException w:name="Intense Quote" w:semiHidden="0" w:uiPriority="30" w:unhideWhenUsed="0" w:qFormat="1"/>
-    <w:lsdException w:name="Medium List 2 Accent 1" w:semiHidden="0" w:uiPriority="66" w:unhideWhenUsed="0"/>
-    <w:lsdException w:name="Medium Grid 1 Accent 1" w:semiHidden="0" w:uiPriority="67" w:unhideWhenUsed="0"/>
-    <w:lsdException w:name="Medium Grid 2 Accent 1" w:semiHidden="0" w:uiPriority="68" w:unhideWhenUsed="0"/>
-    <w:lsdException w:name="Medium Grid 3 Accent 1" w:semiHidden="0" w:uiPriority="69" w:unhideWhenUsed="0"/>
-    <w:lsdException w:name="Dark List Accent 1" w:semiHidden="0" w:uiPriority="70" w:unhideWhenUsed="0"/>
-    <w:lsdException w:name="Colorful Shading Accent 1" w:semiHidden="0" w:uiPriority="71" w:unhideWhenUsed="0"/>
-    <w:lsdException w:name="Colorful List Accent 1" w:semiHidden="0" w:uiPriority="72" w:unhideWhenUsed="0"/>
-    <w:lsdException w:name="Colorful Grid Accent 1" w:semiHidden="0" w:uiPriority="73" w:unhideWhenUsed="0"/>
-    <w:lsdException w:name="Light Shading Accent 2" w:semiHidden="0" w:uiPriority="60" w:unhideWhenUsed="0"/>
-    <w:lsdException w:name="Light List Accent 2" w:semiHidden="0" w:uiPriority="61" w:unhideWhenUsed="0"/>
-    <w:lsdException w:name="Light Grid Accent 2" w:semiHidden="0" w:uiPriority="62" w:unhideWhenUsed="0"/>
-    <w:lsdException w:name="Medium Shading 1 Accent 2" w:semiHidden="0" w:uiPriority="63" w:unhideWhenUsed="0"/>
-    <w:lsdException w:name="Medium Shading 2 Accent 2" w:semiHidden="0" w:uiPriority="64" w:unhideWhenUsed="0"/>
-    <w:lsdException w:name="Medium List 1 Accent 2" w:semiHidden="0" w:uiPriority="65" w:unhideWhenUsed="0"/>
-    <w:lsdException w:name="Medium List 2 Accent 2" w:semiHidden="0" w:uiPriority="66" w:unhideWhenUsed="0"/>
-    <w:lsdException w:name="Medium Grid 1 Accent 2" w:semiHidden="0" w:uiPriority="67" w:unhideWhenUsed="0"/>
-    <w:lsdException w:name="Medium Grid 2 Accent 2" w:semiHidden="0" w:uiPriority="68" w:unhideWhenUsed="0"/>
-    <w:lsdException w:name="Medium Grid 3 Accent 2" w:semiHidden="0" w:uiPriority="69" w:unhideWhenUsed="0"/>
-    <w:lsdException w:name="Dark List Accent 2" w:semiHidden="0" w:uiPriority="70" w:unhideWhenUsed="0"/>
-    <w:lsdException w:name="Colorful Shading Accent 2" w:semiHidden="0" w:uiPriority="71" w:unhideWhenUsed="0"/>
-    <w:lsdException w:name="Colorful List Accent 2" w:semiHidden="0" w:uiPriority="72" w:unhideWhenUsed="0"/>
-    <w:lsdException w:name="Colorful Grid Accent 2" w:semiHidden="0" w:uiPriority="73" w:unhideWhenUsed="0"/>
-    <w:lsdException w:name="Light Shading Accent 3" w:semiHidden="0" w:uiPriority="60" w:unhideWhenUsed="0"/>
-    <w:lsdException w:name="Light List Accent 3" w:semiHidden="0" w:uiPriority="61" w:unhideWhenUsed="0"/>
-    <w:lsdException w:name="Light Grid Accent 3" w:semiHidden="0" w:uiPriority="62" w:unhideWhenUsed="0"/>
-    <w:lsdException w:name="Medium Shading 1 Accent 3" w:semiHidden="0" w:uiPriority="63" w:unhideWhenUsed="0"/>
-    <w:lsdException w:name="Medium Shading 2 Accent 3" w:semiHidden="0" w:uiPriority="64" w:unhideWhenUsed="0"/>
-    <w:lsdException w:name="Medium List 1 Accent 3" w:semiHidden="0" w:uiPriority="65" w:unhideWhenUsed="0"/>
-    <w:lsdException w:name="Medium List 2 Accent 3" w:semiHidden="0" w:uiPriority="66" w:unhideWhenUsed="0"/>
-    <w:lsdException w:name="Medium Grid 1 Accent 3" w:semiHidden="0" w:uiPriority="67" w:unhideWhenUsed="0"/>
-    <w:lsdException w:name="Medium Grid 2 Accent 3" w:semiHidden="0" w:uiPriority="68" w:unhideWhenUsed="0"/>
-    <w:lsdException w:name="Medium Grid 3 Accent 3" w:semiHidden="0" w:uiPriority="69" w:unhideWhenUsed="0"/>
-    <w:lsdException w:name="Dark List Accent 3" w:semiHidden="0" w:uiPriority="70" w:unhideWhenUsed="0"/>
-    <w:lsdException w:name="Colorful Shading Accent 3" w:semiHidden="0" w:uiPriority="71" w:unhideWhenUsed="0"/>
-    <w:lsdException w:name="Colorful List Accent 3" w:semiHidden="0" w:uiPriority="72" w:unhideWhenUsed="0"/>
-    <w:lsdException w:name="Colorful Grid Accent 3" w:semiHidden="0" w:uiPriority="73" w:unhideWhenUsed="0"/>
-    <w:lsdException w:name="Light Shading Accent 4" w:semiHidden="0" w:uiPriority="60" w:unhideWhenUsed="0"/>
-    <w:lsdException w:name="Light List Accent 4" w:semiHidden="0" w:uiPriority="61" w:unhideWhenUsed="0"/>
-    <w:lsdException w:name="Light Grid Accent 4" w:semiHidden="0" w:uiPriority="62" w:unhideWhenUsed="0"/>
-    <w:lsdException w:name="Medium Shading 1 Accent 4" w:semiHidden="0" w:uiPriority="63" w:unhideWhenUsed="0"/>
-    <w:lsdException w:name="Medium Shading 2 Accent 4" w:semiHidden="0" w:uiPriority="64" w:unhideWhenUsed="0"/>
-    <w:lsdException w:name="Medium List 1 Accent 4" w:semiHidden="0" w:uiPriority="65" w:unhideWhenUsed="0"/>
-    <w:lsdException w:name="Medium List 2 Accent 4" w:semiHidden="0" w:uiPriority="66" w:unhideWhenUsed="0"/>
-    <w:lsdException w:name="Medium Grid 1 Accent 4" w:semiHidden="0" w:uiPriority="67" w:unhideWhenUsed="0"/>
-    <w:lsdException w:name="Medium Grid 2 Accent 4" w:semiHidden="0" w:uiPriority="68" w:unhideWhenUsed="0"/>
-    <w:lsdException w:name="Medium Grid 3 Accent 4" w:semiHidden="0" w:uiPriority="69" w:unhideWhenUsed="0"/>
-    <w:lsdException w:name="Dark List Accent 4" w:semiHidden="0" w:uiPriority="70" w:unhideWhenUsed="0"/>
-    <w:lsdException w:name="Colorful Shading Accent 4" w:semiHidden="0" w:uiPriority="71" w:unhideWhenUsed="0"/>
-    <w:lsdException w:name="Colorful List Accent 4" w:semiHidden="0" w:uiPriority="72" w:unhideWhenUsed="0"/>
-    <w:lsdException w:name="Colorful Grid Accent 4" w:semiHidden="0" w:uiPriority="73" w:unhideWhenUsed="0"/>
-    <w:lsdException w:name="Light Shading Accent 5" w:semiHidden="0" w:uiPriority="60" w:unhideWhenUsed="0"/>
-    <w:lsdException w:name="Light List Accent 5" w:semiHidden="0" w:uiPriority="61" w:unhideWhenUsed="0"/>
-    <w:lsdException w:name="Light Grid Accent 5" w:semiHidden="0" w:uiPriority="62" w:unhideWhenUsed="0"/>
-    <w:lsdException w:name="Medium Shading 1 Accent 5" w:semiHidden="0" w:uiPriority="63" w:unhideWhenUsed="0"/>
-    <w:lsdException w:name="Medium Shading 2 Accent 5" w:semiHidden="0" w:uiPriority="64" w:unhideWhenUsed="0"/>
-    <w:lsdException w:name="Medium List 1 Accent 5" w:semiHidden="0" w:uiPriority="65" w:unhideWhenUsed="0"/>
-    <w:lsdException w:name="Medium List 2 Accent 5" w:semiHidden="0" w:uiPriority="66" w:unhideWhenUsed="0"/>
-    <w:lsdException w:name="Medium Grid 1 Accent 5" w:semiHidden="0" w:uiPriority="67" w:unhideWhenUsed="0"/>
-    <w:lsdException w:name="Medium Grid 2 Accent 5" w:semiHidden="0" w:uiPriority="68" w:unhideWhenUsed="0"/>
-    <w:lsdException w:name="Medium Grid 3 Accent 5" w:semiHidden="0" w:uiPriority="69" w:unhideWhenUsed="0"/>
-    <w:lsdException w:name="Dark List Accent 5" w:semiHidden="0" w:uiPriority="70" w:unhideWhenUsed="0"/>
-    <w:lsdException w:name="Colorful Shading Accent 5" w:semiHidden="0" w:uiPriority="71" w:unhideWhenUsed="0"/>
-    <w:lsdException w:name="Colorful List Accent 5" w:semiHidden="0" w:uiPriority="72" w:unhideWhenUsed="0"/>
-    <w:lsdException w:name="Colorful Grid Accent 5" w:semiHidden="0" w:uiPriority="73" w:unhideWhenUsed="0"/>
-    <w:lsdException w:name="Light Shading Accent 6" w:semiHidden="0" w:uiPriority="60" w:unhideWhenUsed="0"/>
-    <w:lsdException w:name="Light List Accent 6" w:semiHidden="0" w:uiPriority="61" w:unhideWhenUsed="0"/>
-    <w:lsdException w:name="Light Grid Accent 6" w:semiHidden="0" w:uiPriority="62" w:unhideWhenUsed="0"/>
-    <w:lsdException w:name="Medium Shading 1 Accent 6" w:semiHidden="0" w:uiPriority="63" w:unhideWhenUsed="0"/>
-    <w:lsdException w:name="Medium Shading 2 Accent 6" w:semiHidden="0" w:uiPriority="64" w:unhideWhenUsed="0"/>
-    <w:lsdException w:name="Medium List 1 Accent 6" w:semiHidden="0" w:uiPriority="65" w:unhideWhenUsed="0"/>
-    <w:lsdException w:name="Medium List 2 Accent 6" w:semiHidden="0" w:uiPriority="66" w:unhideWhenUsed="0"/>
-    <w:lsdException w:name="Medium Grid 1 Accent 6" w:semiHidden="0" w:uiPriority="67" w:unhideWhenUsed="0"/>
-    <w:lsdException w:name="Medium Grid 2 Accent 6" w:semiHidden="0" w:uiPriority="68" w:unhideWhenUsed="0"/>
-    <w:lsdException w:name="Medium Grid 3 Accent 6" w:semiHidden="0" w:uiPriority="69" w:unhideWhenUsed="0"/>
-    <w:lsdException w:name="Dark List Accent 6" w:semiHidden="0" w:uiPriority="70" w:unhideWhenUsed="0"/>
-    <w:lsdException w:name="Colorful Shading Accent 6" w:semiHidden="0" w:uiPriority="71" w:unhideWhenUsed="0"/>
-    <w:lsdException w:name="Colorful List Accent 6" w:semiHidden="0" w:uiPriority="72" w:unhideWhenUsed="0"/>
-    <w:lsdException w:name="Colorful Grid Accent 6" w:semiHidden="0" w:uiPriority="73" w:unhideWhenUsed="0"/>
-    <w:lsdException w:name="Subtle Emphasis" w:semiHidden="0" w:uiPriority="19" w:unhideWhenUsed="0" w:qFormat="1"/>
-    <w:lsdException w:name="Intense Emphasis" w:semiHidden="0" w:uiPriority="21" w:unhideWhenUsed="0" w:qFormat="1"/>
-    <w:lsdException w:name="Subtle Reference" w:semiHidden="0" w:uiPriority="31" w:unhideWhenUsed="0" w:qFormat="1"/>
-    <w:lsdException w:name="Intense Reference" w:semiHidden="0" w:uiPriority="32" w:unhideWhenUsed="0" w:qFormat="1"/>
-    <w:lsdException w:name="Book Title" w:semiHidden="0" w:uiPriority="33" w:unhideWhenUsed="0" w:qFormat="1"/>
-    <w:lsdException w:name="Bibliography" w:uiPriority="37"/>
-    <w:lsdException w:name="TOC Heading" w:uiPriority="39" w:qFormat="1"/>
+  <w:latentStyles w:count="260" w:defQFormat="0" w:defUnhideWhenUsed="1" w:defSemiHidden="1" w:defUIPriority="99" w:defLockedState="0">
+    <w:lsdException w:qFormat="1" w:unhideWhenUsed="0" w:uiPriority="0" w:semiHidden="0" w:name="Normal"/>
+    <w:lsdException w:qFormat="1" w:unhideWhenUsed="0" w:uiPriority="9" w:semiHidden="0" w:name="heading 1"/>
+    <w:lsdException w:qFormat="1" w:uiPriority="9" w:name="heading 2"/>
+    <w:lsdException w:qFormat="1" w:uiPriority="9" w:name="heading 3"/>
+    <w:lsdException w:qFormat="1" w:uiPriority="9" w:name="heading 4"/>
+    <w:lsdException w:qFormat="1" w:uiPriority="9" w:name="heading 5"/>
+    <w:lsdException w:qFormat="1" w:uiPriority="9" w:name="heading 6"/>
+    <w:lsdException w:qFormat="1" w:uiPriority="9" w:name="heading 7"/>
+    <w:lsdException w:qFormat="1" w:uiPriority="9" w:name="heading 8"/>
+    <w:lsdException w:qFormat="1" w:uiPriority="9" w:name="heading 9"/>
+    <w:lsdException w:uiPriority="99" w:name="index 1"/>
+    <w:lsdException w:uiPriority="99" w:name="index 2"/>
+    <w:lsdException w:uiPriority="99" w:name="index 3"/>
+    <w:lsdException w:uiPriority="99" w:name="index 4"/>
+    <w:lsdException w:uiPriority="99" w:name="index 5"/>
+    <w:lsdException w:uiPriority="99" w:name="index 6"/>
+    <w:lsdException w:uiPriority="99" w:name="index 7"/>
+    <w:lsdException w:uiPriority="99" w:name="index 8"/>
+    <w:lsdException w:uiPriority="99" w:name="index 9"/>
+    <w:lsdException w:uiPriority="39" w:name="toc 1"/>
+    <w:lsdException w:uiPriority="39" w:name="toc 2"/>
+    <w:lsdException w:uiPriority="39" w:name="toc 3"/>
+    <w:lsdException w:uiPriority="39" w:name="toc 4"/>
+    <w:lsdException w:uiPriority="39" w:name="toc 5"/>
+    <w:lsdException w:uiPriority="39" w:name="toc 6"/>
+    <w:lsdException w:uiPriority="39" w:name="toc 7"/>
+    <w:lsdException w:uiPriority="39" w:name="toc 8"/>
+    <w:lsdException w:uiPriority="39" w:name="toc 9"/>
+    <w:lsdException w:uiPriority="99" w:name="Normal Indent"/>
+    <w:lsdException w:uiPriority="99" w:name="footnote text"/>
+    <w:lsdException w:uiPriority="99" w:name="annotation text"/>
+    <w:lsdException w:uiPriority="99" w:name="header"/>
+    <w:lsdException w:uiPriority="99" w:name="footer"/>
+    <w:lsdException w:uiPriority="99" w:name="index heading"/>
+    <w:lsdException w:qFormat="1" w:uiPriority="35" w:name="caption"/>
+    <w:lsdException w:uiPriority="99" w:name="table of figures"/>
+    <w:lsdException w:uiPriority="99" w:name="envelope address"/>
+    <w:lsdException w:uiPriority="99" w:name="envelope return"/>
+    <w:lsdException w:uiPriority="99" w:name="footnote reference"/>
+    <w:lsdException w:uiPriority="99" w:name="annotation reference"/>
+    <w:lsdException w:uiPriority="99" w:name="line number"/>
+    <w:lsdException w:uiPriority="99" w:name="page number"/>
+    <w:lsdException w:uiPriority="99" w:name="endnote reference"/>
+    <w:lsdException w:uiPriority="99" w:name="endnote text"/>
+    <w:lsdException w:uiPriority="99" w:name="table of authorities"/>
+    <w:lsdException w:uiPriority="99" w:name="macro"/>
+    <w:lsdException w:uiPriority="99" w:name="toa heading"/>
+    <w:lsdException w:uiPriority="99" w:name="List"/>
+    <w:lsdException w:uiPriority="99" w:name="List Bullet"/>
+    <w:lsdException w:uiPriority="99" w:name="List Number"/>
+    <w:lsdException w:uiPriority="99" w:name="List 2"/>
+    <w:lsdException w:uiPriority="99" w:name="List 3"/>
+    <w:lsdException w:uiPriority="99" w:name="List 4"/>
+    <w:lsdException w:uiPriority="99" w:name="List 5"/>
+    <w:lsdException w:uiPriority="99" w:name="List Bullet 2"/>
+    <w:lsdException w:uiPriority="99" w:name="List Bullet 3"/>
+    <w:lsdException w:uiPriority="99" w:name="List Bullet 4"/>
+    <w:lsdException w:uiPriority="99" w:name="List Bullet 5"/>
+    <w:lsdException w:uiPriority="99" w:name="List Number 2"/>
+    <w:lsdException w:uiPriority="99" w:name="List Number 3"/>
+    <w:lsdException w:uiPriority="99" w:name="List Number 4"/>
+    <w:lsdException w:uiPriority="99" w:name="List Number 5"/>
+    <w:lsdException w:qFormat="1" w:unhideWhenUsed="0" w:uiPriority="10" w:semiHidden="0" w:name="Title"/>
+    <w:lsdException w:uiPriority="99" w:name="Closing"/>
+    <w:lsdException w:uiPriority="99" w:name="Signature"/>
+    <w:lsdException w:qFormat="1" w:uiPriority="1" w:name="Default Paragraph Font"/>
+    <w:lsdException w:uiPriority="99" w:name="Body Text"/>
+    <w:lsdException w:uiPriority="99" w:name="Body Text Indent"/>
+    <w:lsdException w:uiPriority="99" w:name="List Continue"/>
+    <w:lsdException w:uiPriority="99" w:name="List Continue 2"/>
+    <w:lsdException w:uiPriority="99" w:name="List Continue 3"/>
+    <w:lsdException w:uiPriority="99" w:name="List Continue 4"/>
+    <w:lsdException w:uiPriority="99" w:name="List Continue 5"/>
+    <w:lsdException w:uiPriority="99" w:name="Message Header"/>
+    <w:lsdException w:qFormat="1" w:unhideWhenUsed="0" w:uiPriority="11" w:semiHidden="0" w:name="Subtitle"/>
+    <w:lsdException w:uiPriority="99" w:name="Salutation"/>
+    <w:lsdException w:uiPriority="99" w:name="Date"/>
+    <w:lsdException w:uiPriority="99" w:name="Body Text First Indent"/>
+    <w:lsdException w:uiPriority="99" w:name="Body Text First Indent 2"/>
+    <w:lsdException w:uiPriority="99" w:name="Note Heading"/>
+    <w:lsdException w:uiPriority="99" w:name="Body Text 2"/>
+    <w:lsdException w:uiPriority="99" w:name="Body Text 3"/>
+    <w:lsdException w:uiPriority="99" w:name="Body Text Indent 2"/>
+    <w:lsdException w:uiPriority="99" w:name="Body Text Indent 3"/>
+    <w:lsdException w:uiPriority="99" w:name="Block Text"/>
+    <w:lsdException w:uiPriority="99" w:name="Hyperlink"/>
+    <w:lsdException w:uiPriority="99" w:name="FollowedHyperlink"/>
+    <w:lsdException w:qFormat="1" w:unhideWhenUsed="0" w:uiPriority="22" w:semiHidden="0" w:name="Strong"/>
+    <w:lsdException w:qFormat="1" w:unhideWhenUsed="0" w:uiPriority="20" w:semiHidden="0" w:name="Emphasis"/>
+    <w:lsdException w:uiPriority="99" w:name="Document Map"/>
+    <w:lsdException w:uiPriority="99" w:name="Plain Text"/>
+    <w:lsdException w:uiPriority="99" w:name="E-mail Signature"/>
+    <w:lsdException w:uiPriority="99" w:name="Normal (Web)"/>
+    <w:lsdException w:uiPriority="99" w:name="HTML Acronym"/>
+    <w:lsdException w:uiPriority="99" w:name="HTML Address"/>
+    <w:lsdException w:uiPriority="99" w:name="HTML Cite"/>
+    <w:lsdException w:uiPriority="99" w:name="HTML Code"/>
+    <w:lsdException w:uiPriority="99" w:name="HTML Definition"/>
+    <w:lsdException w:uiPriority="99" w:name="HTML Keyboard"/>
+    <w:lsdException w:uiPriority="99" w:name="HTML Preformatted"/>
+    <w:lsdException w:uiPriority="99" w:name="HTML Sample"/>
+    <w:lsdException w:uiPriority="99" w:name="HTML Typewriter"/>
+    <w:lsdException w:uiPriority="99" w:name="HTML Variable"/>
+    <w:lsdException w:qFormat="1" w:uiPriority="99" w:name="Normal Table"/>
+    <w:lsdException w:uiPriority="99" w:name="annotation subject"/>
+    <w:lsdException w:uiPriority="99" w:name="Table Simple 1"/>
+    <w:lsdException w:uiPriority="99" w:name="Table Simple 2"/>
+    <w:lsdException w:uiPriority="99" w:name="Table Simple 3"/>
+    <w:lsdException w:uiPriority="99" w:name="Table Classic 1"/>
+    <w:lsdException w:uiPriority="99" w:name="Table Classic 2"/>
+    <w:lsdException w:uiPriority="99" w:name="Table Classic 3"/>
+    <w:lsdException w:uiPriority="99" w:name="Table Classic 4"/>
+    <w:lsdException w:uiPriority="99" w:name="Table Colorful 1"/>
+    <w:lsdException w:uiPriority="99" w:name="Table Colorful 2"/>
+    <w:lsdException w:uiPriority="99" w:name="Table Colorful 3"/>
+    <w:lsdException w:uiPriority="99" w:name="Table Columns 1"/>
+    <w:lsdException w:uiPriority="99" w:name="Table Columns 2"/>
+    <w:lsdException w:uiPriority="99" w:name="Table Columns 3"/>
+    <w:lsdException w:uiPriority="99" w:name="Table Columns 4"/>
+    <w:lsdException w:uiPriority="99" w:name="Table Columns 5"/>
+    <w:lsdException w:uiPriority="99" w:name="Table Grid 1"/>
+    <w:lsdException w:uiPriority="99" w:name="Table Grid 2"/>
+    <w:lsdException w:uiPriority="99" w:name="Table Grid 3"/>
+    <w:lsdException w:uiPriority="99" w:name="Table Grid 4"/>
+    <w:lsdException w:uiPriority="99" w:name="Table Grid 5"/>
+    <w:lsdException w:uiPriority="99" w:name="Table Grid 6"/>
+    <w:lsdException w:uiPriority="99" w:name="Table Grid 7"/>
+    <w:lsdException w:uiPriority="99" w:name="Table Grid 8"/>
+    <w:lsdException w:uiPriority="99" w:name="Table List 1"/>
+    <w:lsdException w:uiPriority="99" w:name="Table List 2"/>
+    <w:lsdException w:uiPriority="99" w:name="Table List 3"/>
+    <w:lsdException w:uiPriority="99" w:name="Table List 4"/>
+    <w:lsdException w:uiPriority="99" w:name="Table List 5"/>
+    <w:lsdException w:uiPriority="99" w:name="Table List 6"/>
+    <w:lsdException w:uiPriority="99" w:name="Table List 7"/>
+    <w:lsdException w:uiPriority="99" w:name="Table List 8"/>
+    <w:lsdException w:uiPriority="99" w:name="Table 3D effects 1"/>
+    <w:lsdException w:uiPriority="99" w:name="Table 3D effects 2"/>
+    <w:lsdException w:uiPriority="99" w:name="Table 3D effects 3"/>
+    <w:lsdException w:uiPriority="99" w:name="Table Contemporary"/>
+    <w:lsdException w:uiPriority="99" w:name="Table Elegant"/>
+    <w:lsdException w:uiPriority="99" w:name="Table Professional"/>
+    <w:lsdException w:uiPriority="99" w:name="Table Subtle 1"/>
+    <w:lsdException w:uiPriority="99" w:name="Table Subtle 2"/>
+    <w:lsdException w:uiPriority="99" w:name="Table Web 1"/>
+    <w:lsdException w:uiPriority="99" w:name="Table Web 2"/>
+    <w:lsdException w:uiPriority="99" w:name="Table Web 3"/>
+    <w:lsdException w:uiPriority="99" w:name="Balloon Text"/>
+    <w:lsdException w:qFormat="1" w:unhideWhenUsed="0" w:uiPriority="59" w:semiHidden="0" w:name="Table Grid"/>
+    <w:lsdException w:uiPriority="99" w:name="Table Theme"/>
+    <w:lsdException w:qFormat="1" w:unhideWhenUsed="0" w:uiPriority="1" w:semiHidden="0" w:name="No Spacing"/>
+    <w:lsdException w:unhideWhenUsed="0" w:uiPriority="60" w:semiHidden="0" w:name="Light Shading"/>
+    <w:lsdException w:unhideWhenUsed="0" w:uiPriority="61" w:semiHidden="0" w:name="Light List"/>
+    <w:lsdException w:unhideWhenUsed="0" w:uiPriority="62" w:semiHidden="0" w:name="Light Grid"/>
+    <w:lsdException w:unhideWhenUsed="0" w:uiPriority="63" w:semiHidden="0" w:name="Medium Shading 1"/>
+    <w:lsdException w:unhideWhenUsed="0" w:uiPriority="64" w:semiHidden="0" w:name="Medium Shading 2"/>
+    <w:lsdException w:unhideWhenUsed="0" w:uiPriority="65" w:semiHidden="0" w:name="Medium List 1"/>
+    <w:lsdException w:unhideWhenUsed="0" w:uiPriority="66" w:semiHidden="0" w:name="Medium List 2"/>
+    <w:lsdException w:unhideWhenUsed="0" w:uiPriority="67" w:semiHidden="0" w:name="Medium Grid 1"/>
+    <w:lsdException w:unhideWhenUsed="0" w:uiPriority="68" w:semiHidden="0" w:name="Medium Grid 2"/>
+    <w:lsdException w:unhideWhenUsed="0" w:uiPriority="69" w:semiHidden="0" w:name="Medium Grid 3"/>
+    <w:lsdException w:unhideWhenUsed="0" w:uiPriority="70" w:semiHidden="0" w:name="Dark List"/>
+    <w:lsdException w:unhideWhenUsed="0" w:uiPriority="71" w:semiHidden="0" w:name="Colorful Shading"/>
+    <w:lsdException w:unhideWhenUsed="0" w:uiPriority="72" w:semiHidden="0" w:name="Colorful List"/>
+    <w:lsdException w:unhideWhenUsed="0" w:uiPriority="73" w:semiHidden="0" w:name="Colorful Grid"/>
+    <w:lsdException w:unhideWhenUsed="0" w:uiPriority="60" w:semiHidden="0" w:name="Light Shading Accent 1"/>
+    <w:lsdException w:unhideWhenUsed="0" w:uiPriority="61" w:semiHidden="0" w:name="Light List Accent 1"/>
+    <w:lsdException w:unhideWhenUsed="0" w:uiPriority="62" w:semiHidden="0" w:name="Light Grid Accent 1"/>
+    <w:lsdException w:unhideWhenUsed="0" w:uiPriority="63" w:semiHidden="0" w:name="Medium Shading 1 Accent 1"/>
+    <w:lsdException w:unhideWhenUsed="0" w:uiPriority="64" w:semiHidden="0" w:name="Medium Shading 2 Accent 1"/>
+    <w:lsdException w:unhideWhenUsed="0" w:uiPriority="65" w:semiHidden="0" w:name="Medium List 1 Accent 1"/>
+    <w:lsdException w:unhideWhenUsed="0" w:uiPriority="66" w:semiHidden="0" w:name="Medium List 2 Accent 1"/>
+    <w:lsdException w:unhideWhenUsed="0" w:uiPriority="67" w:semiHidden="0" w:name="Medium Grid 1 Accent 1"/>
+    <w:lsdException w:unhideWhenUsed="0" w:uiPriority="68" w:semiHidden="0" w:name="Medium Grid 2 Accent 1"/>
+    <w:lsdException w:unhideWhenUsed="0" w:uiPriority="69" w:semiHidden="0" w:name="Medium Grid 3 Accent 1"/>
+    <w:lsdException w:unhideWhenUsed="0" w:uiPriority="70" w:semiHidden="0" w:name="Dark List Accent 1"/>
+    <w:lsdException w:unhideWhenUsed="0" w:uiPriority="71" w:semiHidden="0" w:name="Colorful Shading Accent 1"/>
+    <w:lsdException w:unhideWhenUsed="0" w:uiPriority="72" w:semiHidden="0" w:name="Colorful List Accent 1"/>
+    <w:lsdException w:unhideWhenUsed="0" w:uiPriority="73" w:semiHidden="0" w:name="Colorful Grid Accent 1"/>
+    <w:lsdException w:unhideWhenUsed="0" w:uiPriority="60" w:semiHidden="0" w:name="Light Shading Accent 2"/>
+    <w:lsdException w:unhideWhenUsed="0" w:uiPriority="61" w:semiHidden="0" w:name="Light List Accent 2"/>
+    <w:lsdException w:unhideWhenUsed="0" w:uiPriority="62" w:semiHidden="0" w:name="Light Grid Accent 2"/>
+    <w:lsdException w:unhideWhenUsed="0" w:uiPriority="63" w:semiHidden="0" w:name="Medium Shading 1 Accent 2"/>
+    <w:lsdException w:unhideWhenUsed="0" w:uiPriority="64" w:semiHidden="0" w:name="Medium Shading 2 Accent 2"/>
+    <w:lsdException w:unhideWhenUsed="0" w:uiPriority="65" w:semiHidden="0" w:name="Medium List 1 Accent 2"/>
+    <w:lsdException w:unhideWhenUsed="0" w:uiPriority="66" w:semiHidden="0" w:name="Medium List 2 Accent 2"/>
+    <w:lsdException w:unhideWhenUsed="0" w:uiPriority="67" w:semiHidden="0" w:name="Medium Grid 1 Accent 2"/>
+    <w:lsdException w:unhideWhenUsed="0" w:uiPriority="68" w:semiHidden="0" w:name="Medium Grid 2 Accent 2"/>
+    <w:lsdException w:unhideWhenUsed="0" w:uiPriority="69" w:semiHidden="0" w:name="Medium Grid 3 Accent 2"/>
+    <w:lsdException w:unhideWhenUsed="0" w:uiPriority="70" w:semiHidden="0" w:name="Dark List Accent 2"/>
+    <w:lsdException w:unhideWhenUsed="0" w:uiPriority="71" w:semiHidden="0" w:name="Colorful Shading Accent 2"/>
+    <w:lsdException w:unhideWhenUsed="0" w:uiPriority="72" w:semiHidden="0" w:name="Colorful List Accent 2"/>
+    <w:lsdException w:unhideWhenUsed="0" w:uiPriority="73" w:semiHidden="0" w:name="Colorful Grid Accent 2"/>
+    <w:lsdException w:unhideWhenUsed="0" w:uiPriority="60" w:semiHidden="0" w:name="Light Shading Accent 3"/>
+    <w:lsdException w:unhideWhenUsed="0" w:uiPriority="61" w:semiHidden="0" w:name="Light List Accent 3"/>
+    <w:lsdException w:unhideWhenUsed="0" w:uiPriority="62" w:semiHidden="0" w:name="Light Grid Accent 3"/>
+    <w:lsdException w:unhideWhenUsed="0" w:uiPriority="63" w:semiHidden="0" w:name="Medium Shading 1 Accent 3"/>
+    <w:lsdException w:unhideWhenUsed="0" w:uiPriority="64" w:semiHidden="0" w:name="Medium Shading 2 Accent 3"/>
+    <w:lsdException w:unhideWhenUsed="0" w:uiPriority="65" w:semiHidden="0" w:name="Medium List 1 Accent 3"/>
+    <w:lsdException w:unhideWhenUsed="0" w:uiPriority="66" w:semiHidden="0" w:name="Medium List 2 Accent 3"/>
+    <w:lsdException w:unhideWhenUsed="0" w:uiPriority="67" w:semiHidden="0" w:name="Medium Grid 1 Accent 3"/>
+    <w:lsdException w:unhideWhenUsed="0" w:uiPriority="68" w:semiHidden="0" w:name="Medium Grid 2 Accent 3"/>
+    <w:lsdException w:unhideWhenUsed="0" w:uiPriority="69" w:semiHidden="0" w:name="Medium Grid 3 Accent 3"/>
+    <w:lsdException w:unhideWhenUsed="0" w:uiPriority="70" w:semiHidden="0" w:name="Dark List Accent 3"/>
+    <w:lsdException w:unhideWhenUsed="0" w:uiPriority="71" w:semiHidden="0" w:name="Colorful Shading Accent 3"/>
+    <w:lsdException w:unhideWhenUsed="0" w:uiPriority="72" w:semiHidden="0" w:name="Colorful List Accent 3"/>
+    <w:lsdException w:unhideWhenUsed="0" w:uiPriority="73" w:semiHidden="0" w:name="Colorful Grid Accent 3"/>
+    <w:lsdException w:unhideWhenUsed="0" w:uiPriority="60" w:semiHidden="0" w:name="Light Shading Accent 4"/>
+    <w:lsdException w:unhideWhenUsed="0" w:uiPriority="61" w:semiHidden="0" w:name="Light List Accent 4"/>
+    <w:lsdException w:unhideWhenUsed="0" w:uiPriority="62" w:semiHidden="0" w:name="Light Grid Accent 4"/>
+    <w:lsdException w:unhideWhenUsed="0" w:uiPriority="63" w:semiHidden="0" w:name="Medium Shading 1 Accent 4"/>
+    <w:lsdException w:unhideWhenUsed="0" w:uiPriority="64" w:semiHidden="0" w:name="Medium Shading 2 Accent 4"/>
+    <w:lsdException w:unhideWhenUsed="0" w:uiPriority="65" w:semiHidden="0" w:name="Medium List 1 Accent 4"/>
+    <w:lsdException w:unhideWhenUsed="0" w:uiPriority="66" w:semiHidden="0" w:name="Medium List 2 Accent 4"/>
+    <w:lsdException w:unhideWhenUsed="0" w:uiPriority="67" w:semiHidden="0" w:name="Medium Grid 1 Accent 4"/>
+    <w:lsdException w:unhideWhenUsed="0" w:uiPriority="68" w:semiHidden="0" w:name="Medium Grid 2 Accent 4"/>
+    <w:lsdException w:unhideWhenUsed="0" w:uiPriority="69" w:semiHidden="0" w:name="Medium Grid 3 Accent 4"/>
+    <w:lsdException w:unhideWhenUsed="0" w:uiPriority="70" w:semiHidden="0" w:name="Dark List Accent 4"/>
+    <w:lsdException w:unhideWhenUsed="0" w:uiPriority="71" w:semiHidden="0" w:name="Colorful Shading Accent 4"/>
+    <w:lsdException w:unhideWhenUsed="0" w:uiPriority="72" w:semiHidden="0" w:name="Colorful List Accent 4"/>
+    <w:lsdException w:unhideWhenUsed="0" w:uiPriority="73" w:semiHidden="0" w:name="Colorful Grid Accent 4"/>
+    <w:lsdException w:unhideWhenUsed="0" w:uiPriority="60" w:semiHidden="0" w:name="Light Shading Accent 5"/>
+    <w:lsdException w:unhideWhenUsed="0" w:uiPriority="61" w:semiHidden="0" w:name="Light List Accent 5"/>
+    <w:lsdException w:unhideWhenUsed="0" w:uiPriority="62" w:semiHidden="0" w:name="Light Grid Accent 5"/>
+    <w:lsdException w:unhideWhenUsed="0" w:uiPriority="63" w:semiHidden="0" w:name="Medium Shading 1 Accent 5"/>
+    <w:lsdException w:unhideWhenUsed="0" w:uiPriority="64" w:semiHidden="0" w:name="Medium Shading 2 Accent 5"/>
+    <w:lsdException w:unhideWhenUsed="0" w:uiPriority="65" w:semiHidden="0" w:name="Medium List 1 Accent 5"/>
+    <w:lsdException w:unhideWhenUsed="0" w:uiPriority="66" w:semiHidden="0" w:name="Medium List 2 Accent 5"/>
+    <w:lsdException w:unhideWhenUsed="0" w:uiPriority="67" w:semiHidden="0" w:name="Medium Grid 1 Accent 5"/>
+    <w:lsdException w:unhideWhenUsed="0" w:uiPriority="68" w:semiHidden="0" w:name="Medium Grid 2 Accent 5"/>
+    <w:lsdException w:unhideWhenUsed="0" w:uiPriority="69" w:semiHidden="0" w:name="Medium Grid 3 Accent 5"/>
+    <w:lsdException w:unhideWhenUsed="0" w:uiPriority="70" w:semiHidden="0" w:name="Dark List Accent 5"/>
+    <w:lsdException w:unhideWhenUsed="0" w:uiPriority="71" w:semiHidden="0" w:name="Colorful Shading Accent 5"/>
+    <w:lsdException w:unhideWhenUsed="0" w:uiPriority="72" w:semiHidden="0" w:name="Colorful List Accent 5"/>
+    <w:lsdException w:unhideWhenUsed="0" w:uiPriority="73" w:semiHidden="0" w:name="Colorful Grid Accent 5"/>
+    <w:lsdException w:unhideWhenUsed="0" w:uiPriority="60" w:semiHidden="0" w:name="Light Shading Accent 6"/>
+    <w:lsdException w:unhideWhenUsed="0" w:uiPriority="61" w:semiHidden="0" w:name="Light List Accent 6"/>
+    <w:lsdException w:unhideWhenUsed="0" w:uiPriority="62" w:semiHidden="0" w:name="Light Grid Accent 6"/>
+    <w:lsdException w:unhideWhenUsed="0" w:uiPriority="63" w:semiHidden="0" w:name="Medium Shading 1 Accent 6"/>
+    <w:lsdException w:unhideWhenUsed="0" w:uiPriority="64" w:semiHidden="0" w:name="Medium Shading 2 Accent 6"/>
+    <w:lsdException w:unhideWhenUsed="0" w:uiPriority="65" w:semiHidden="0" w:name="Medium List 1 Accent 6"/>
+    <w:lsdException w:unhideWhenUsed="0" w:uiPriority="66" w:semiHidden="0" w:name="Medium List 2 Accent 6"/>
+    <w:lsdException w:unhideWhenUsed="0" w:uiPriority="67" w:semiHidden="0" w:name="Medium Grid 1 Accent 6"/>
+    <w:lsdException w:unhideWhenUsed="0" w:uiPriority="68" w:semiHidden="0" w:name="Medium Grid 2 Accent 6"/>
+    <w:lsdException w:unhideWhenUsed="0" w:uiPriority="69" w:semiHidden="0" w:name="Medium Grid 3 Accent 6"/>
+    <w:lsdException w:unhideWhenUsed="0" w:uiPriority="70" w:semiHidden="0" w:name="Dark List Accent 6"/>
+    <w:lsdException w:unhideWhenUsed="0" w:uiPriority="71" w:semiHidden="0" w:name="Colorful Shading Accent 6"/>
+    <w:lsdException w:unhideWhenUsed="0" w:uiPriority="72" w:semiHidden="0" w:name="Colorful List Accent 6"/>
+    <w:lsdException w:unhideWhenUsed="0" w:uiPriority="73" w:semiHidden="0" w:name="Colorful Grid Accent 6"/>
   </w:latentStyles>
-  <w:style w:type="paragraph" w:default="1" w:styleId="Normal">
+  <w:style w:type="paragraph" w:default="1" w:styleId="1">
     <w:name w:val="Normal"/>
     <w:qFormat/>
-    <w:rsid w:val="00DD1D6C"/>
+    <w:uiPriority w:val="0"/>
+    <w:pPr>
+      <w:spacing w:after="200" w:line="276" w:lineRule="auto"/>
+    </w:pPr>
+    <w:rPr>
+      <w:rFonts w:asciiTheme="minorHAnsi" w:hAnsiTheme="minorHAnsi" w:eastAsiaTheme="minorHAnsi" w:cstheme="minorBidi"/>
+      <w:sz w:val="22"/>
+      <w:szCs w:val="22"/>
+      <w:lang w:val="id-ID" w:eastAsia="en-US" w:bidi="ar-SA"/>
+    </w:rPr>
   </w:style>
-  <w:style w:type="character" w:default="1" w:styleId="DefaultParagraphFont">
+  <w:style w:type="character" w:default="1" w:styleId="2">
     <w:name w:val="Default Paragraph Font"/>
-    <w:uiPriority w:val="1"/>
-    <w:semiHidden/>
-    <w:unhideWhenUsed/>
-  </w:style>
-  <w:style w:type="table" w:default="1" w:styleId="TableNormal">
-    <w:name w:val="Normal Table"/>
-    <w:uiPriority w:val="99"/>
     <w:semiHidden/>
     <w:unhideWhenUsed/>
     <w:qFormat/>
+    <w:uiPriority w:val="1"/>
+  </w:style>
+  <w:style w:type="table" w:default="1" w:styleId="3">
+    <w:name w:val="Normal Table"/>
+    <w:semiHidden/>
+    <w:unhideWhenUsed/>
+    <w:qFormat/>
+    <w:uiPriority w:val="99"/>
     <w:tblPr>
-      <w:tblInd w:w="0" w:type="dxa"/>
       <w:tblCellMar>
         <w:top w:w="0" w:type="dxa"/>
         <w:left w:w="108" w:type="dxa"/>
@@ -2728,29 +4405,22 @@
       </w:tblCellMar>
     </w:tblPr>
   </w:style>
-  <w:style w:type="numbering" w:default="1" w:styleId="NoList">
-    <w:name w:val="No List"/>
-    <w:uiPriority w:val="99"/>
-    <w:semiHidden/>
-    <w:unhideWhenUsed/>
-  </w:style>
-  <w:style w:type="table" w:styleId="TableGrid">
+  <w:style w:type="table" w:styleId="4">
     <w:name w:val="Table Grid"/>
-    <w:basedOn w:val="TableNormal"/>
+    <w:basedOn w:val="3"/>
+    <w:qFormat/>
     <w:uiPriority w:val="59"/>
-    <w:rsid w:val="00113E8A"/>
     <w:pPr>
       <w:spacing w:after="0" w:line="240" w:lineRule="auto"/>
     </w:pPr>
     <w:tblPr>
-      <w:tblInd w:w="0" w:type="dxa"/>
       <w:tblBorders>
-        <w:top w:val="single" w:sz="4" w:space="0" w:color="auto"/>
-        <w:left w:val="single" w:sz="4" w:space="0" w:color="auto"/>
-        <w:bottom w:val="single" w:sz="4" w:space="0" w:color="auto"/>
-        <w:right w:val="single" w:sz="4" w:space="0" w:color="auto"/>
-        <w:insideH w:val="single" w:sz="4" w:space="0" w:color="auto"/>
-        <w:insideV w:val="single" w:sz="4" w:space="0" w:color="auto"/>
+        <w:top w:val="single" w:color="auto" w:sz="4" w:space="0"/>
+        <w:left w:val="single" w:color="auto" w:sz="4" w:space="0"/>
+        <w:bottom w:val="single" w:color="auto" w:sz="4" w:space="0"/>
+        <w:right w:val="single" w:color="auto" w:sz="4" w:space="0"/>
+        <w:insideH w:val="single" w:color="auto" w:sz="4" w:space="0"/>
+        <w:insideV w:val="single" w:color="auto" w:sz="4" w:space="0"/>
       </w:tblBorders>
       <w:tblCellMar>
         <w:top w:w="0" w:type="dxa"/>
@@ -2760,230 +4430,19 @@
       </w:tblCellMar>
     </w:tblPr>
   </w:style>
-  <w:style w:type="paragraph" w:styleId="NoSpacing">
+  <w:style w:type="paragraph" w:styleId="5">
     <w:name w:val="No Spacing"/>
+    <w:qFormat/>
     <w:uiPriority w:val="1"/>
-    <w:qFormat/>
-    <w:rsid w:val="00A112C4"/>
     <w:pPr>
       <w:spacing w:after="0" w:line="240" w:lineRule="auto"/>
     </w:pPr>
-  </w:style>
-</w:styles>
-</file>
-
-<file path=word/stylesWithEffects.xml><?xml version="1.0" encoding="utf-8"?>
-<w:styles xmlns:wpc="http://schemas.microsoft.com/office/word/2010/wordprocessingCanvas" xmlns:mc="http://schemas.openxmlformats.org/markup-compatibility/2006" xmlns:o="urn:schemas-microsoft-com:office:office" xmlns:r="http://schemas.openxmlformats.org/officeDocument/2006/relationships" xmlns:m="http://schemas.openxmlformats.org/officeDocument/2006/math" xmlns:v="urn:schemas-microsoft-com:vml" xmlns:wp14="http://schemas.microsoft.com/office/word/2010/wordprocessingDrawing" xmlns:wp="http://schemas.openxmlformats.org/drawingml/2006/wordprocessingDrawing" xmlns:w10="urn:schemas-microsoft-com:office:word" xmlns:w="http://schemas.openxmlformats.org/wordprocessingml/2006/main" xmlns:w14="http://schemas.microsoft.com/office/word/2010/wordml" xmlns:wpg="http://schemas.microsoft.com/office/word/2010/wordprocessingGroup" xmlns:wpi="http://schemas.microsoft.com/office/word/2010/wordprocessingInk" xmlns:wne="http://schemas.microsoft.com/office/word/2006/wordml" xmlns:wps="http://schemas.microsoft.com/office/word/2010/wordprocessingShape" mc:Ignorable="w14 wp14">
-  <w:docDefaults>
-    <w:rPrDefault>
-      <w:rPr>
-        <w:rFonts w:asciiTheme="minorHAnsi" w:eastAsiaTheme="minorHAnsi" w:hAnsiTheme="minorHAnsi" w:cstheme="minorBidi"/>
-        <w:sz w:val="22"/>
-        <w:szCs w:val="22"/>
-        <w:lang w:val="id-ID" w:eastAsia="en-US" w:bidi="ar-SA"/>
-      </w:rPr>
-    </w:rPrDefault>
-    <w:pPrDefault>
-      <w:pPr>
-        <w:spacing w:after="200" w:line="276" w:lineRule="auto"/>
-      </w:pPr>
-    </w:pPrDefault>
-  </w:docDefaults>
-  <w:latentStyles w:defLockedState="0" w:defUIPriority="99" w:defSemiHidden="1" w:defUnhideWhenUsed="1" w:defQFormat="0" w:count="267">
-    <w:lsdException w:name="Normal" w:semiHidden="0" w:uiPriority="0" w:unhideWhenUsed="0" w:qFormat="1"/>
-    <w:lsdException w:name="heading 1" w:semiHidden="0" w:uiPriority="9" w:unhideWhenUsed="0" w:qFormat="1"/>
-    <w:lsdException w:name="heading 2" w:uiPriority="9" w:qFormat="1"/>
-    <w:lsdException w:name="heading 3" w:uiPriority="9" w:qFormat="1"/>
-    <w:lsdException w:name="heading 4" w:uiPriority="9" w:qFormat="1"/>
-    <w:lsdException w:name="heading 5" w:uiPriority="9" w:qFormat="1"/>
-    <w:lsdException w:name="heading 6" w:uiPriority="9" w:qFormat="1"/>
-    <w:lsdException w:name="heading 7" w:uiPriority="9" w:qFormat="1"/>
-    <w:lsdException w:name="heading 8" w:uiPriority="9" w:qFormat="1"/>
-    <w:lsdException w:name="heading 9" w:uiPriority="9" w:qFormat="1"/>
-    <w:lsdException w:name="toc 1" w:uiPriority="39"/>
-    <w:lsdException w:name="toc 2" w:uiPriority="39"/>
-    <w:lsdException w:name="toc 3" w:uiPriority="39"/>
-    <w:lsdException w:name="toc 4" w:uiPriority="39"/>
-    <w:lsdException w:name="toc 5" w:uiPriority="39"/>
-    <w:lsdException w:name="toc 6" w:uiPriority="39"/>
-    <w:lsdException w:name="toc 7" w:uiPriority="39"/>
-    <w:lsdException w:name="toc 8" w:uiPriority="39"/>
-    <w:lsdException w:name="toc 9" w:uiPriority="39"/>
-    <w:lsdException w:name="caption" w:uiPriority="35" w:qFormat="1"/>
-    <w:lsdException w:name="Title" w:semiHidden="0" w:uiPriority="10" w:unhideWhenUsed="0" w:qFormat="1"/>
-    <w:lsdException w:name="Default Paragraph Font" w:uiPriority="1"/>
-    <w:lsdException w:name="Subtitle" w:semiHidden="0" w:uiPriority="11" w:unhideWhenUsed="0" w:qFormat="1"/>
-    <w:lsdException w:name="Strong" w:semiHidden="0" w:uiPriority="22" w:unhideWhenUsed="0" w:qFormat="1"/>
-    <w:lsdException w:name="Emphasis" w:semiHidden="0" w:uiPriority="20" w:unhideWhenUsed="0" w:qFormat="1"/>
-    <w:lsdException w:name="Table Grid" w:semiHidden="0" w:uiPriority="59" w:unhideWhenUsed="0"/>
-    <w:lsdException w:name="Placeholder Text" w:unhideWhenUsed="0"/>
-    <w:lsdException w:name="No Spacing" w:semiHidden="0" w:uiPriority="1" w:unhideWhenUsed="0" w:qFormat="1"/>
-    <w:lsdException w:name="Light Shading" w:semiHidden="0" w:uiPriority="60" w:unhideWhenUsed="0"/>
-    <w:lsdException w:name="Light List" w:semiHidden="0" w:uiPriority="61" w:unhideWhenUsed="0"/>
-    <w:lsdException w:name="Light Grid" w:semiHidden="0" w:uiPriority="62" w:unhideWhenUsed="0"/>
-    <w:lsdException w:name="Medium Shading 1" w:semiHidden="0" w:uiPriority="63" w:unhideWhenUsed="0"/>
-    <w:lsdException w:name="Medium Shading 2" w:semiHidden="0" w:uiPriority="64" w:unhideWhenUsed="0"/>
-    <w:lsdException w:name="Medium List 1" w:semiHidden="0" w:uiPriority="65" w:unhideWhenUsed="0"/>
-    <w:lsdException w:name="Medium List 2" w:semiHidden="0" w:uiPriority="66" w:unhideWhenUsed="0"/>
-    <w:lsdException w:name="Medium Grid 1" w:semiHidden="0" w:uiPriority="67" w:unhideWhenUsed="0"/>
-    <w:lsdException w:name="Medium Grid 2" w:semiHidden="0" w:uiPriority="68" w:unhideWhenUsed="0"/>
-    <w:lsdException w:name="Medium Grid 3" w:semiHidden="0" w:uiPriority="69" w:unhideWhenUsed="0"/>
-    <w:lsdException w:name="Dark List" w:semiHidden="0" w:uiPriority="70" w:unhideWhenUsed="0"/>
-    <w:lsdException w:name="Colorful Shading" w:semiHidden="0" w:uiPriority="71" w:unhideWhenUsed="0"/>
-    <w:lsdException w:name="Colorful List" w:semiHidden="0" w:uiPriority="72" w:unhideWhenUsed="0"/>
-    <w:lsdException w:name="Colorful Grid" w:semiHidden="0" w:uiPriority="73" w:unhideWhenUsed="0"/>
-    <w:lsdException w:name="Light Shading Accent 1" w:semiHidden="0" w:uiPriority="60" w:unhideWhenUsed="0"/>
-    <w:lsdException w:name="Light List Accent 1" w:semiHidden="0" w:uiPriority="61" w:unhideWhenUsed="0"/>
-    <w:lsdException w:name="Light Grid Accent 1" w:semiHidden="0" w:uiPriority="62" w:unhideWhenUsed="0"/>
-    <w:lsdException w:name="Medium Shading 1 Accent 1" w:semiHidden="0" w:uiPriority="63" w:unhideWhenUsed="0"/>
-    <w:lsdException w:name="Medium Shading 2 Accent 1" w:semiHidden="0" w:uiPriority="64" w:unhideWhenUsed="0"/>
-    <w:lsdException w:name="Medium List 1 Accent 1" w:semiHidden="0" w:uiPriority="65" w:unhideWhenUsed="0"/>
-    <w:lsdException w:name="Revision" w:unhideWhenUsed="0"/>
-    <w:lsdException w:name="List Paragraph" w:semiHidden="0" w:uiPriority="34" w:unhideWhenUsed="0" w:qFormat="1"/>
-    <w:lsdException w:name="Quote" w:semiHidden="0" w:uiPriority="29" w:unhideWhenUsed="0" w:qFormat="1"/>
-    <w:lsdException w:name="Intense Quote" w:semiHidden="0" w:uiPriority="30" w:unhideWhenUsed="0" w:qFormat="1"/>
-    <w:lsdException w:name="Medium List 2 Accent 1" w:semiHidden="0" w:uiPriority="66" w:unhideWhenUsed="0"/>
-    <w:lsdException w:name="Medium Grid 1 Accent 1" w:semiHidden="0" w:uiPriority="67" w:unhideWhenUsed="0"/>
-    <w:lsdException w:name="Medium Grid 2 Accent 1" w:semiHidden="0" w:uiPriority="68" w:unhideWhenUsed="0"/>
-    <w:lsdException w:name="Medium Grid 3 Accent 1" w:semiHidden="0" w:uiPriority="69" w:unhideWhenUsed="0"/>
-    <w:lsdException w:name="Dark List Accent 1" w:semiHidden="0" w:uiPriority="70" w:unhideWhenUsed="0"/>
-    <w:lsdException w:name="Colorful Shading Accent 1" w:semiHidden="0" w:uiPriority="71" w:unhideWhenUsed="0"/>
-    <w:lsdException w:name="Colorful List Accent 1" w:semiHidden="0" w:uiPriority="72" w:unhideWhenUsed="0"/>
-    <w:lsdException w:name="Colorful Grid Accent 1" w:semiHidden="0" w:uiPriority="73" w:unhideWhenUsed="0"/>
-    <w:lsdException w:name="Light Shading Accent 2" w:semiHidden="0" w:uiPriority="60" w:unhideWhenUsed="0"/>
-    <w:lsdException w:name="Light List Accent 2" w:semiHidden="0" w:uiPriority="61" w:unhideWhenUsed="0"/>
-    <w:lsdException w:name="Light Grid Accent 2" w:semiHidden="0" w:uiPriority="62" w:unhideWhenUsed="0"/>
-    <w:lsdException w:name="Medium Shading 1 Accent 2" w:semiHidden="0" w:uiPriority="63" w:unhideWhenUsed="0"/>
-    <w:lsdException w:name="Medium Shading 2 Accent 2" w:semiHidden="0" w:uiPriority="64" w:unhideWhenUsed="0"/>
-    <w:lsdException w:name="Medium List 1 Accent 2" w:semiHidden="0" w:uiPriority="65" w:unhideWhenUsed="0"/>
-    <w:lsdException w:name="Medium List 2 Accent 2" w:semiHidden="0" w:uiPriority="66" w:unhideWhenUsed="0"/>
-    <w:lsdException w:name="Medium Grid 1 Accent 2" w:semiHidden="0" w:uiPriority="67" w:unhideWhenUsed="0"/>
-    <w:lsdException w:name="Medium Grid 2 Accent 2" w:semiHidden="0" w:uiPriority="68" w:unhideWhenUsed="0"/>
-    <w:lsdException w:name="Medium Grid 3 Accent 2" w:semiHidden="0" w:uiPriority="69" w:unhideWhenUsed="0"/>
-    <w:lsdException w:name="Dark List Accent 2" w:semiHidden="0" w:uiPriority="70" w:unhideWhenUsed="0"/>
-    <w:lsdException w:name="Colorful Shading Accent 2" w:semiHidden="0" w:uiPriority="71" w:unhideWhenUsed="0"/>
-    <w:lsdException w:name="Colorful List Accent 2" w:semiHidden="0" w:uiPriority="72" w:unhideWhenUsed="0"/>
-    <w:lsdException w:name="Colorful Grid Accent 2" w:semiHidden="0" w:uiPriority="73" w:unhideWhenUsed="0"/>
-    <w:lsdException w:name="Light Shading Accent 3" w:semiHidden="0" w:uiPriority="60" w:unhideWhenUsed="0"/>
-    <w:lsdException w:name="Light List Accent 3" w:semiHidden="0" w:uiPriority="61" w:unhideWhenUsed="0"/>
-    <w:lsdException w:name="Light Grid Accent 3" w:semiHidden="0" w:uiPriority="62" w:unhideWhenUsed="0"/>
-    <w:lsdException w:name="Medium Shading 1 Accent 3" w:semiHidden="0" w:uiPriority="63" w:unhideWhenUsed="0"/>
-    <w:lsdException w:name="Medium Shading 2 Accent 3" w:semiHidden="0" w:uiPriority="64" w:unhideWhenUsed="0"/>
-    <w:lsdException w:name="Medium List 1 Accent 3" w:semiHidden="0" w:uiPriority="65" w:unhideWhenUsed="0"/>
-    <w:lsdException w:name="Medium List 2 Accent 3" w:semiHidden="0" w:uiPriority="66" w:unhideWhenUsed="0"/>
-    <w:lsdException w:name="Medium Grid 1 Accent 3" w:semiHidden="0" w:uiPriority="67" w:unhideWhenUsed="0"/>
-    <w:lsdException w:name="Medium Grid 2 Accent 3" w:semiHidden="0" w:uiPriority="68" w:unhideWhenUsed="0"/>
-    <w:lsdException w:name="Medium Grid 3 Accent 3" w:semiHidden="0" w:uiPriority="69" w:unhideWhenUsed="0"/>
-    <w:lsdException w:name="Dark List Accent 3" w:semiHidden="0" w:uiPriority="70" w:unhideWhenUsed="0"/>
-    <w:lsdException w:name="Colorful Shading Accent 3" w:semiHidden="0" w:uiPriority="71" w:unhideWhenUsed="0"/>
-    <w:lsdException w:name="Colorful List Accent 3" w:semiHidden="0" w:uiPriority="72" w:unhideWhenUsed="0"/>
-    <w:lsdException w:name="Colorful Grid Accent 3" w:semiHidden="0" w:uiPriority="73" w:unhideWhenUsed="0"/>
-    <w:lsdException w:name="Light Shading Accent 4" w:semiHidden="0" w:uiPriority="60" w:unhideWhenUsed="0"/>
-    <w:lsdException w:name="Light List Accent 4" w:semiHidden="0" w:uiPriority="61" w:unhideWhenUsed="0"/>
-    <w:lsdException w:name="Light Grid Accent 4" w:semiHidden="0" w:uiPriority="62" w:unhideWhenUsed="0"/>
-    <w:lsdException w:name="Medium Shading 1 Accent 4" w:semiHidden="0" w:uiPriority="63" w:unhideWhenUsed="0"/>
-    <w:lsdException w:name="Medium Shading 2 Accent 4" w:semiHidden="0" w:uiPriority="64" w:unhideWhenUsed="0"/>
-    <w:lsdException w:name="Medium List 1 Accent 4" w:semiHidden="0" w:uiPriority="65" w:unhideWhenUsed="0"/>
-    <w:lsdException w:name="Medium List 2 Accent 4" w:semiHidden="0" w:uiPriority="66" w:unhideWhenUsed="0"/>
-    <w:lsdException w:name="Medium Grid 1 Accent 4" w:semiHidden="0" w:uiPriority="67" w:unhideWhenUsed="0"/>
-    <w:lsdException w:name="Medium Grid 2 Accent 4" w:semiHidden="0" w:uiPriority="68" w:unhideWhenUsed="0"/>
-    <w:lsdException w:name="Medium Grid 3 Accent 4" w:semiHidden="0" w:uiPriority="69" w:unhideWhenUsed="0"/>
-    <w:lsdException w:name="Dark List Accent 4" w:semiHidden="0" w:uiPriority="70" w:unhideWhenUsed="0"/>
-    <w:lsdException w:name="Colorful Shading Accent 4" w:semiHidden="0" w:uiPriority="71" w:unhideWhenUsed="0"/>
-    <w:lsdException w:name="Colorful List Accent 4" w:semiHidden="0" w:uiPriority="72" w:unhideWhenUsed="0"/>
-    <w:lsdException w:name="Colorful Grid Accent 4" w:semiHidden="0" w:uiPriority="73" w:unhideWhenUsed="0"/>
-    <w:lsdException w:name="Light Shading Accent 5" w:semiHidden="0" w:uiPriority="60" w:unhideWhenUsed="0"/>
-    <w:lsdException w:name="Light List Accent 5" w:semiHidden="0" w:uiPriority="61" w:unhideWhenUsed="0"/>
-    <w:lsdException w:name="Light Grid Accent 5" w:semiHidden="0" w:uiPriority="62" w:unhideWhenUsed="0"/>
-    <w:lsdException w:name="Medium Shading 1 Accent 5" w:semiHidden="0" w:uiPriority="63" w:unhideWhenUsed="0"/>
-    <w:lsdException w:name="Medium Shading 2 Accent 5" w:semiHidden="0" w:uiPriority="64" w:unhideWhenUsed="0"/>
-    <w:lsdException w:name="Medium List 1 Accent 5" w:semiHidden="0" w:uiPriority="65" w:unhideWhenUsed="0"/>
-    <w:lsdException w:name="Medium List 2 Accent 5" w:semiHidden="0" w:uiPriority="66" w:unhideWhenUsed="0"/>
-    <w:lsdException w:name="Medium Grid 1 Accent 5" w:semiHidden="0" w:uiPriority="67" w:unhideWhenUsed="0"/>
-    <w:lsdException w:name="Medium Grid 2 Accent 5" w:semiHidden="0" w:uiPriority="68" w:unhideWhenUsed="0"/>
-    <w:lsdException w:name="Medium Grid 3 Accent 5" w:semiHidden="0" w:uiPriority="69" w:unhideWhenUsed="0"/>
-    <w:lsdException w:name="Dark List Accent 5" w:semiHidden="0" w:uiPriority="70" w:unhideWhenUsed="0"/>
-    <w:lsdException w:name="Colorful Shading Accent 5" w:semiHidden="0" w:uiPriority="71" w:unhideWhenUsed="0"/>
-    <w:lsdException w:name="Colorful List Accent 5" w:semiHidden="0" w:uiPriority="72" w:unhideWhenUsed="0"/>
-    <w:lsdException w:name="Colorful Grid Accent 5" w:semiHidden="0" w:uiPriority="73" w:unhideWhenUsed="0"/>
-    <w:lsdException w:name="Light Shading Accent 6" w:semiHidden="0" w:uiPriority="60" w:unhideWhenUsed="0"/>
-    <w:lsdException w:name="Light List Accent 6" w:semiHidden="0" w:uiPriority="61" w:unhideWhenUsed="0"/>
-    <w:lsdException w:name="Light Grid Accent 6" w:semiHidden="0" w:uiPriority="62" w:unhideWhenUsed="0"/>
-    <w:lsdException w:name="Medium Shading 1 Accent 6" w:semiHidden="0" w:uiPriority="63" w:unhideWhenUsed="0"/>
-    <w:lsdException w:name="Medium Shading 2 Accent 6" w:semiHidden="0" w:uiPriority="64" w:unhideWhenUsed="0"/>
-    <w:lsdException w:name="Medium List 1 Accent 6" w:semiHidden="0" w:uiPriority="65" w:unhideWhenUsed="0"/>
-    <w:lsdException w:name="Medium List 2 Accent 6" w:semiHidden="0" w:uiPriority="66" w:unhideWhenUsed="0"/>
-    <w:lsdException w:name="Medium Grid 1 Accent 6" w:semiHidden="0" w:uiPriority="67" w:unhideWhenUsed="0"/>
-    <w:lsdException w:name="Medium Grid 2 Accent 6" w:semiHidden="0" w:uiPriority="68" w:unhideWhenUsed="0"/>
-    <w:lsdException w:name="Medium Grid 3 Accent 6" w:semiHidden="0" w:uiPriority="69" w:unhideWhenUsed="0"/>
-    <w:lsdException w:name="Dark List Accent 6" w:semiHidden="0" w:uiPriority="70" w:unhideWhenUsed="0"/>
-    <w:lsdException w:name="Colorful Shading Accent 6" w:semiHidden="0" w:uiPriority="71" w:unhideWhenUsed="0"/>
-    <w:lsdException w:name="Colorful List Accent 6" w:semiHidden="0" w:uiPriority="72" w:unhideWhenUsed="0"/>
-    <w:lsdException w:name="Colorful Grid Accent 6" w:semiHidden="0" w:uiPriority="73" w:unhideWhenUsed="0"/>
-    <w:lsdException w:name="Subtle Emphasis" w:semiHidden="0" w:uiPriority="19" w:unhideWhenUsed="0" w:qFormat="1"/>
-    <w:lsdException w:name="Intense Emphasis" w:semiHidden="0" w:uiPriority="21" w:unhideWhenUsed="0" w:qFormat="1"/>
-    <w:lsdException w:name="Subtle Reference" w:semiHidden="0" w:uiPriority="31" w:unhideWhenUsed="0" w:qFormat="1"/>
-    <w:lsdException w:name="Intense Reference" w:semiHidden="0" w:uiPriority="32" w:unhideWhenUsed="0" w:qFormat="1"/>
-    <w:lsdException w:name="Book Title" w:semiHidden="0" w:uiPriority="33" w:unhideWhenUsed="0" w:qFormat="1"/>
-    <w:lsdException w:name="Bibliography" w:uiPriority="37"/>
-    <w:lsdException w:name="TOC Heading" w:uiPriority="39" w:qFormat="1"/>
-  </w:latentStyles>
-  <w:style w:type="paragraph" w:default="1" w:styleId="Normal">
-    <w:name w:val="Normal"/>
-    <w:qFormat/>
-  </w:style>
-  <w:style w:type="character" w:default="1" w:styleId="DefaultParagraphFont">
-    <w:name w:val="Default Paragraph Font"/>
-    <w:uiPriority w:val="1"/>
-    <w:semiHidden/>
-    <w:unhideWhenUsed/>
-  </w:style>
-  <w:style w:type="table" w:default="1" w:styleId="TableNormal">
-    <w:name w:val="Normal Table"/>
-    <w:uiPriority w:val="99"/>
-    <w:semiHidden/>
-    <w:unhideWhenUsed/>
-    <w:tblPr>
-      <w:tblInd w:w="0" w:type="dxa"/>
-      <w:tblCellMar>
-        <w:top w:w="0" w:type="dxa"/>
-        <w:left w:w="108" w:type="dxa"/>
-        <w:bottom w:w="0" w:type="dxa"/>
-        <w:right w:w="108" w:type="dxa"/>
-      </w:tblCellMar>
-    </w:tblPr>
-  </w:style>
-  <w:style w:type="numbering" w:default="1" w:styleId="NoList">
-    <w:name w:val="No List"/>
-    <w:uiPriority w:val="99"/>
-    <w:semiHidden/>
-    <w:unhideWhenUsed/>
-  </w:style>
-  <w:style w:type="table" w:styleId="TableGrid">
-    <w:name w:val="Table Grid"/>
-    <w:basedOn w:val="TableNormal"/>
-    <w:uiPriority w:val="59"/>
-    <w:rsid w:val="00113E8A"/>
-    <w:pPr>
-      <w:spacing w:after="0" w:line="240" w:lineRule="auto"/>
-    </w:pPr>
-    <w:tblPr>
-      <w:tblInd w:w="0" w:type="dxa"/>
-      <w:tblBorders>
-        <w:top w:val="single" w:sz="4" w:space="0" w:color="auto"/>
-        <w:left w:val="single" w:sz="4" w:space="0" w:color="auto"/>
-        <w:bottom w:val="single" w:sz="4" w:space="0" w:color="auto"/>
-        <w:right w:val="single" w:sz="4" w:space="0" w:color="auto"/>
-        <w:insideH w:val="single" w:sz="4" w:space="0" w:color="auto"/>
-        <w:insideV w:val="single" w:sz="4" w:space="0" w:color="auto"/>
-      </w:tblBorders>
-      <w:tblCellMar>
-        <w:top w:w="0" w:type="dxa"/>
-        <w:left w:w="108" w:type="dxa"/>
-        <w:bottom w:w="0" w:type="dxa"/>
-        <w:right w:w="108" w:type="dxa"/>
-      </w:tblCellMar>
-    </w:tblPr>
+    <w:rPr>
+      <w:rFonts w:asciiTheme="minorHAnsi" w:hAnsiTheme="minorHAnsi" w:eastAsiaTheme="minorHAnsi" w:cstheme="minorBidi"/>
+      <w:sz w:val="22"/>
+      <w:szCs w:val="22"/>
+      <w:lang w:val="id-ID" w:eastAsia="en-US" w:bidi="ar-SA"/>
+    </w:rPr>
   </w:style>
 </w:styles>
 </file>
@@ -3269,6 +4728,19 @@
     </a:fmtScheme>
   </a:themeElements>
   <a:objectDefaults/>
-  <a:extraClrSchemeLst/>
 </a:theme>
+</file>
+
+<file path=customXml/item1.xml><?xml version="1.0" encoding="utf-8"?>
+<s:customData xmlns="http://www.wps.cn/officeDocument/2013/wpsCustomData" xmlns:s="http://www.wps.cn/officeDocument/2013/wpsCustomData">
+  <customSectProps/>
+</s:customData>
+</file>
+
+<file path=customXml/itemProps1.xml><?xml version="1.0" encoding="utf-8"?>
+<ds:datastoreItem xmlns:ds="http://schemas.openxmlformats.org/officeDocument/2006/customXml" ds:itemID="{B1977F7D-205B-4081-913C-38D41E755F92}">
+  <ds:schemaRefs>
+    <ds:schemaRef ds:uri="http://www.wps.cn/officeDocument/2013/wpsCustomData"/>
+  </ds:schemaRefs>
+</ds:datastoreItem>
 </file>
</xml_diff>

<commit_message>
ngisi yg kosong instrumen audit internal apotek
</commit_message>
<xml_diff>
--- a/audit/apotek/INSTRUMEN AUDIT INTERNAL apotik.docx
+++ b/audit/apotek/INSTRUMEN AUDIT INTERNAL apotik.docx
@@ -500,7 +500,18 @@
           <w:p>
             <w:pPr>
               <w:spacing w:after="0" w:line="240" w:lineRule="auto"/>
-            </w:pPr>
+              <w:rPr>
+                <w:rFonts w:hint="default"/>
+                <w:lang w:val="en-US"/>
+              </w:rPr>
+            </w:pPr>
+            <w:r>
+              <w:rPr>
+                <w:rFonts w:hint="default"/>
+                <w:lang w:val="en-US"/>
+              </w:rPr>
+              <w:t>Tidak ada</w:t>
+            </w:r>
           </w:p>
         </w:tc>
         <w:tc>
@@ -511,6 +522,13 @@
             <w:pPr>
               <w:spacing w:after="0" w:line="240" w:lineRule="auto"/>
             </w:pPr>
+            <w:r>
+              <w:rPr>
+                <w:rFonts w:hint="default"/>
+                <w:lang w:val="en-US"/>
+              </w:rPr>
+              <w:t>Tidak ada</w:t>
+            </w:r>
           </w:p>
         </w:tc>
       </w:tr>
@@ -692,6 +710,13 @@
             <w:pPr>
               <w:spacing w:after="0" w:line="240" w:lineRule="auto"/>
             </w:pPr>
+            <w:r>
+              <w:rPr>
+                <w:rFonts w:hint="default"/>
+                <w:lang w:val="en-US"/>
+              </w:rPr>
+              <w:t>Tidak ada</w:t>
+            </w:r>
           </w:p>
         </w:tc>
         <w:tc>
@@ -702,6 +727,13 @@
             <w:pPr>
               <w:spacing w:after="0" w:line="240" w:lineRule="auto"/>
             </w:pPr>
+            <w:r>
+              <w:rPr>
+                <w:rFonts w:hint="default"/>
+                <w:lang w:val="en-US"/>
+              </w:rPr>
+              <w:t>Tidak ada</w:t>
+            </w:r>
           </w:p>
         </w:tc>
       </w:tr>
@@ -803,6 +835,13 @@
             <w:pPr>
               <w:spacing w:after="0" w:line="240" w:lineRule="auto"/>
             </w:pPr>
+            <w:r>
+              <w:rPr>
+                <w:rFonts w:hint="default"/>
+                <w:lang w:val="en-US"/>
+              </w:rPr>
+              <w:t>Tidak ada</w:t>
+            </w:r>
           </w:p>
         </w:tc>
         <w:tc>
@@ -813,6 +852,13 @@
             <w:pPr>
               <w:spacing w:after="0" w:line="240" w:lineRule="auto"/>
             </w:pPr>
+            <w:r>
+              <w:rPr>
+                <w:rFonts w:hint="default"/>
+                <w:lang w:val="en-US"/>
+              </w:rPr>
+              <w:t>Tidak ada</w:t>
+            </w:r>
           </w:p>
         </w:tc>
       </w:tr>
@@ -914,6 +960,13 @@
             <w:pPr>
               <w:spacing w:after="0" w:line="240" w:lineRule="auto"/>
             </w:pPr>
+            <w:r>
+              <w:rPr>
+                <w:rFonts w:hint="default"/>
+                <w:lang w:val="en-US"/>
+              </w:rPr>
+              <w:t>Tidak ada</w:t>
+            </w:r>
           </w:p>
         </w:tc>
         <w:tc>
@@ -924,6 +977,13 @@
             <w:pPr>
               <w:spacing w:after="0" w:line="240" w:lineRule="auto"/>
             </w:pPr>
+            <w:r>
+              <w:rPr>
+                <w:rFonts w:hint="default"/>
+                <w:lang w:val="en-US"/>
+              </w:rPr>
+              <w:t>Tidak ada</w:t>
+            </w:r>
           </w:p>
         </w:tc>
       </w:tr>
@@ -1019,6 +1079,13 @@
             <w:pPr>
               <w:spacing w:after="0" w:line="240" w:lineRule="auto"/>
             </w:pPr>
+            <w:r>
+              <w:rPr>
+                <w:rFonts w:hint="default"/>
+                <w:lang w:val="en-US"/>
+              </w:rPr>
+              <w:t>Tidak ada</w:t>
+            </w:r>
           </w:p>
         </w:tc>
         <w:tc>
@@ -1029,6 +1096,13 @@
             <w:pPr>
               <w:spacing w:after="0" w:line="240" w:lineRule="auto"/>
             </w:pPr>
+            <w:r>
+              <w:rPr>
+                <w:rFonts w:hint="default"/>
+                <w:lang w:val="en-US"/>
+              </w:rPr>
+              <w:t>Tidak ada</w:t>
+            </w:r>
           </w:p>
         </w:tc>
       </w:tr>
@@ -1130,6 +1204,13 @@
             <w:pPr>
               <w:spacing w:after="0" w:line="240" w:lineRule="auto"/>
             </w:pPr>
+            <w:r>
+              <w:rPr>
+                <w:rFonts w:hint="default"/>
+                <w:lang w:val="en-US"/>
+              </w:rPr>
+              <w:t>Tidak ada</w:t>
+            </w:r>
           </w:p>
         </w:tc>
         <w:tc>
@@ -1140,6 +1221,13 @@
             <w:pPr>
               <w:spacing w:after="0" w:line="240" w:lineRule="auto"/>
             </w:pPr>
+            <w:r>
+              <w:rPr>
+                <w:rFonts w:hint="default"/>
+                <w:lang w:val="en-US"/>
+              </w:rPr>
+              <w:t>Tidak ada</w:t>
+            </w:r>
           </w:p>
         </w:tc>
       </w:tr>
@@ -1241,6 +1329,13 @@
             <w:pPr>
               <w:spacing w:after="0" w:line="240" w:lineRule="auto"/>
             </w:pPr>
+            <w:r>
+              <w:rPr>
+                <w:rFonts w:hint="default"/>
+                <w:lang w:val="en-US"/>
+              </w:rPr>
+              <w:t>Tidak ada</w:t>
+            </w:r>
           </w:p>
         </w:tc>
         <w:tc>
@@ -1251,6 +1346,13 @@
             <w:pPr>
               <w:spacing w:after="0" w:line="240" w:lineRule="auto"/>
             </w:pPr>
+            <w:r>
+              <w:rPr>
+                <w:rFonts w:hint="default"/>
+                <w:lang w:val="en-US"/>
+              </w:rPr>
+              <w:t>Tidak ada</w:t>
+            </w:r>
           </w:p>
         </w:tc>
       </w:tr>
@@ -1352,6 +1454,13 @@
             <w:pPr>
               <w:spacing w:after="0" w:line="240" w:lineRule="auto"/>
             </w:pPr>
+            <w:r>
+              <w:rPr>
+                <w:rFonts w:hint="default"/>
+                <w:lang w:val="en-US"/>
+              </w:rPr>
+              <w:t>Tidak ada</w:t>
+            </w:r>
           </w:p>
         </w:tc>
         <w:tc>
@@ -1362,6 +1471,13 @@
             <w:pPr>
               <w:spacing w:after="0" w:line="240" w:lineRule="auto"/>
             </w:pPr>
+            <w:r>
+              <w:rPr>
+                <w:rFonts w:hint="default"/>
+                <w:lang w:val="en-US"/>
+              </w:rPr>
+              <w:t>Tidak ada</w:t>
+            </w:r>
           </w:p>
         </w:tc>
       </w:tr>
@@ -1457,6 +1573,13 @@
             <w:pPr>
               <w:spacing w:after="0" w:line="240" w:lineRule="auto"/>
             </w:pPr>
+            <w:r>
+              <w:rPr>
+                <w:rFonts w:hint="default"/>
+                <w:lang w:val="en-US"/>
+              </w:rPr>
+              <w:t>Tidak ada</w:t>
+            </w:r>
           </w:p>
         </w:tc>
         <w:tc>
@@ -1467,6 +1590,13 @@
             <w:pPr>
               <w:spacing w:after="0" w:line="240" w:lineRule="auto"/>
             </w:pPr>
+            <w:r>
+              <w:rPr>
+                <w:rFonts w:hint="default"/>
+                <w:lang w:val="en-US"/>
+              </w:rPr>
+              <w:t>Tidak ada</w:t>
+            </w:r>
           </w:p>
         </w:tc>
       </w:tr>
@@ -1568,6 +1698,13 @@
             <w:pPr>
               <w:spacing w:after="0" w:line="240" w:lineRule="auto"/>
             </w:pPr>
+            <w:r>
+              <w:rPr>
+                <w:rFonts w:hint="default"/>
+                <w:lang w:val="en-US"/>
+              </w:rPr>
+              <w:t>Tidak ada</w:t>
+            </w:r>
           </w:p>
         </w:tc>
         <w:tc>
@@ -1578,6 +1715,13 @@
             <w:pPr>
               <w:spacing w:after="0" w:line="240" w:lineRule="auto"/>
             </w:pPr>
+            <w:r>
+              <w:rPr>
+                <w:rFonts w:hint="default"/>
+                <w:lang w:val="en-US"/>
+              </w:rPr>
+              <w:t>Tidak ada</w:t>
+            </w:r>
           </w:p>
         </w:tc>
       </w:tr>
@@ -1679,6 +1823,13 @@
             <w:pPr>
               <w:spacing w:after="0" w:line="240" w:lineRule="auto"/>
             </w:pPr>
+            <w:r>
+              <w:rPr>
+                <w:rFonts w:hint="default"/>
+                <w:lang w:val="en-US"/>
+              </w:rPr>
+              <w:t>Tidak ada</w:t>
+            </w:r>
           </w:p>
         </w:tc>
         <w:tc>
@@ -1689,6 +1840,13 @@
             <w:pPr>
               <w:spacing w:after="0" w:line="240" w:lineRule="auto"/>
             </w:pPr>
+            <w:r>
+              <w:rPr>
+                <w:rFonts w:hint="default"/>
+                <w:lang w:val="en-US"/>
+              </w:rPr>
+              <w:t>Tidak ada</w:t>
+            </w:r>
           </w:p>
         </w:tc>
       </w:tr>
@@ -1790,6 +1948,13 @@
             <w:pPr>
               <w:spacing w:after="0" w:line="240" w:lineRule="auto"/>
             </w:pPr>
+            <w:r>
+              <w:rPr>
+                <w:rFonts w:hint="default"/>
+                <w:lang w:val="en-US"/>
+              </w:rPr>
+              <w:t>Tidak ada</w:t>
+            </w:r>
           </w:p>
         </w:tc>
         <w:tc>
@@ -1800,6 +1965,13 @@
             <w:pPr>
               <w:spacing w:after="0" w:line="240" w:lineRule="auto"/>
             </w:pPr>
+            <w:r>
+              <w:rPr>
+                <w:rFonts w:hint="default"/>
+                <w:lang w:val="en-US"/>
+              </w:rPr>
+              <w:t>Tidak ada</w:t>
+            </w:r>
           </w:p>
         </w:tc>
       </w:tr>
@@ -1895,6 +2067,13 @@
             <w:pPr>
               <w:spacing w:after="0" w:line="240" w:lineRule="auto"/>
             </w:pPr>
+            <w:r>
+              <w:rPr>
+                <w:rFonts w:hint="default"/>
+                <w:lang w:val="en-US"/>
+              </w:rPr>
+              <w:t>Tidak ada</w:t>
+            </w:r>
           </w:p>
         </w:tc>
         <w:tc>
@@ -1905,6 +2084,13 @@
             <w:pPr>
               <w:spacing w:after="0" w:line="240" w:lineRule="auto"/>
             </w:pPr>
+            <w:r>
+              <w:rPr>
+                <w:rFonts w:hint="default"/>
+                <w:lang w:val="en-US"/>
+              </w:rPr>
+              <w:t>Tidak ada</w:t>
+            </w:r>
           </w:p>
         </w:tc>
       </w:tr>
@@ -2006,6 +2192,13 @@
             <w:pPr>
               <w:spacing w:after="0" w:line="240" w:lineRule="auto"/>
             </w:pPr>
+            <w:r>
+              <w:rPr>
+                <w:rFonts w:hint="default"/>
+                <w:lang w:val="en-US"/>
+              </w:rPr>
+              <w:t>Tidak ada</w:t>
+            </w:r>
           </w:p>
         </w:tc>
         <w:tc>
@@ -2016,6 +2209,13 @@
             <w:pPr>
               <w:spacing w:after="0" w:line="240" w:lineRule="auto"/>
             </w:pPr>
+            <w:r>
+              <w:rPr>
+                <w:rFonts w:hint="default"/>
+                <w:lang w:val="en-US"/>
+              </w:rPr>
+              <w:t>Tidak ada</w:t>
+            </w:r>
           </w:p>
         </w:tc>
       </w:tr>
@@ -2203,6 +2403,13 @@
             <w:pPr>
               <w:spacing w:after="0" w:line="240" w:lineRule="auto"/>
             </w:pPr>
+            <w:r>
+              <w:rPr>
+                <w:rFonts w:hint="default"/>
+                <w:lang w:val="en-US"/>
+              </w:rPr>
+              <w:t>Tidak ada</w:t>
+            </w:r>
           </w:p>
         </w:tc>
         <w:tc>
@@ -2213,6 +2420,13 @@
             <w:pPr>
               <w:spacing w:after="0" w:line="240" w:lineRule="auto"/>
             </w:pPr>
+            <w:r>
+              <w:rPr>
+                <w:rFonts w:hint="default"/>
+                <w:lang w:val="en-US"/>
+              </w:rPr>
+              <w:t>Tidak ada</w:t>
+            </w:r>
           </w:p>
         </w:tc>
       </w:tr>
@@ -2308,6 +2522,13 @@
             <w:pPr>
               <w:spacing w:after="0" w:line="240" w:lineRule="auto"/>
             </w:pPr>
+            <w:r>
+              <w:rPr>
+                <w:rFonts w:hint="default"/>
+                <w:lang w:val="en-US"/>
+              </w:rPr>
+              <w:t>Tidak ada</w:t>
+            </w:r>
           </w:p>
         </w:tc>
         <w:tc>
@@ -2318,6 +2539,13 @@
             <w:pPr>
               <w:spacing w:after="0" w:line="240" w:lineRule="auto"/>
             </w:pPr>
+            <w:r>
+              <w:rPr>
+                <w:rFonts w:hint="default"/>
+                <w:lang w:val="en-US"/>
+              </w:rPr>
+              <w:t>Tidak ada</w:t>
+            </w:r>
           </w:p>
         </w:tc>
       </w:tr>
@@ -2551,6 +2779,13 @@
             <w:pPr>
               <w:spacing w:after="0" w:line="240" w:lineRule="auto"/>
             </w:pPr>
+            <w:r>
+              <w:rPr>
+                <w:rFonts w:hint="default"/>
+                <w:lang w:val="en-US"/>
+              </w:rPr>
+              <w:t>Tidak ada</w:t>
+            </w:r>
           </w:p>
         </w:tc>
         <w:tc>
@@ -2561,6 +2796,13 @@
             <w:pPr>
               <w:spacing w:after="0" w:line="240" w:lineRule="auto"/>
             </w:pPr>
+            <w:r>
+              <w:rPr>
+                <w:rFonts w:hint="default"/>
+                <w:lang w:val="en-US"/>
+              </w:rPr>
+              <w:t>Tidak ada</w:t>
+            </w:r>
           </w:p>
         </w:tc>
       </w:tr>
@@ -2790,6 +3032,13 @@
             <w:pPr>
               <w:spacing w:after="0" w:line="240" w:lineRule="auto"/>
             </w:pPr>
+            <w:r>
+              <w:rPr>
+                <w:rFonts w:hint="default"/>
+                <w:lang w:val="en-US"/>
+              </w:rPr>
+              <w:t>Tidak ada</w:t>
+            </w:r>
           </w:p>
         </w:tc>
         <w:tc>
@@ -2800,6 +3049,13 @@
             <w:pPr>
               <w:spacing w:after="0" w:line="240" w:lineRule="auto"/>
             </w:pPr>
+            <w:r>
+              <w:rPr>
+                <w:rFonts w:hint="default"/>
+                <w:lang w:val="en-US"/>
+              </w:rPr>
+              <w:t>Tidak ada</w:t>
+            </w:r>
           </w:p>
         </w:tc>
       </w:tr>
@@ -2987,6 +3243,13 @@
             <w:pPr>
               <w:spacing w:after="0" w:line="240" w:lineRule="auto"/>
             </w:pPr>
+            <w:r>
+              <w:rPr>
+                <w:rFonts w:hint="default"/>
+                <w:lang w:val="en-US"/>
+              </w:rPr>
+              <w:t>Tidak ada</w:t>
+            </w:r>
           </w:p>
         </w:tc>
         <w:tc>
@@ -2997,6 +3260,13 @@
             <w:pPr>
               <w:spacing w:after="0" w:line="240" w:lineRule="auto"/>
             </w:pPr>
+            <w:r>
+              <w:rPr>
+                <w:rFonts w:hint="default"/>
+                <w:lang w:val="en-US"/>
+              </w:rPr>
+              <w:t>Tidak ada</w:t>
+            </w:r>
           </w:p>
         </w:tc>
       </w:tr>
@@ -3194,6 +3464,13 @@
             <w:pPr>
               <w:spacing w:after="0" w:line="240" w:lineRule="auto"/>
             </w:pPr>
+            <w:r>
+              <w:rPr>
+                <w:rFonts w:hint="default"/>
+                <w:lang w:val="en-US"/>
+              </w:rPr>
+              <w:t>Tidak ada</w:t>
+            </w:r>
           </w:p>
         </w:tc>
         <w:tc>
@@ -3204,6 +3481,13 @@
             <w:pPr>
               <w:spacing w:after="0" w:line="240" w:lineRule="auto"/>
             </w:pPr>
+            <w:r>
+              <w:rPr>
+                <w:rFonts w:hint="default"/>
+                <w:lang w:val="en-US"/>
+              </w:rPr>
+              <w:t>Tidak ada</w:t>
+            </w:r>
           </w:p>
         </w:tc>
       </w:tr>
@@ -3742,6 +4026,13 @@
             <w:pPr>
               <w:spacing w:after="0" w:line="240" w:lineRule="auto"/>
             </w:pPr>
+            <w:r>
+              <w:rPr>
+                <w:rFonts w:hint="default"/>
+                <w:lang w:val="en-US"/>
+              </w:rPr>
+              <w:t>Tidak ada</w:t>
+            </w:r>
           </w:p>
         </w:tc>
         <w:tc>
@@ -3752,6 +4043,13 @@
             <w:pPr>
               <w:spacing w:after="0" w:line="240" w:lineRule="auto"/>
             </w:pPr>
+            <w:r>
+              <w:rPr>
+                <w:rFonts w:hint="default"/>
+                <w:lang w:val="en-US"/>
+              </w:rPr>
+              <w:t>Tidak ada</w:t>
+            </w:r>
           </w:p>
         </w:tc>
       </w:tr>
@@ -3843,28 +4141,42 @@
               </w:rPr>
               <w:t>Sudah dilakukan evaluasi ketersediaan obat</w:t>
             </w:r>
+          </w:p>
+        </w:tc>
+        <w:tc>
+          <w:tcPr>
+            <w:tcW w:w="1609" w:type="dxa"/>
+          </w:tcPr>
+          <w:p>
+            <w:pPr>
+              <w:spacing w:after="0" w:line="240" w:lineRule="auto"/>
+            </w:pPr>
+            <w:r>
+              <w:rPr>
+                <w:rFonts w:hint="default"/>
+                <w:lang w:val="en-US"/>
+              </w:rPr>
+              <w:t>Tidak ada</w:t>
+            </w:r>
+          </w:p>
+        </w:tc>
+        <w:tc>
+          <w:tcPr>
+            <w:tcW w:w="1790" w:type="dxa"/>
+          </w:tcPr>
+          <w:p>
+            <w:pPr>
+              <w:spacing w:after="0" w:line="240" w:lineRule="auto"/>
+            </w:pPr>
+            <w:r>
+              <w:rPr>
+                <w:rFonts w:hint="default"/>
+                <w:lang w:val="en-US"/>
+              </w:rPr>
+              <w:t>Tidak ada</w:t>
+            </w:r>
             <w:bookmarkStart w:id="0" w:name="_GoBack"/>
             <w:bookmarkEnd w:id="0"/>
-          </w:p>
-        </w:tc>
-        <w:tc>
-          <w:tcPr>
-            <w:tcW w:w="1609" w:type="dxa"/>
-          </w:tcPr>
-          <w:p>
-            <w:pPr>
-              <w:spacing w:after="0" w:line="240" w:lineRule="auto"/>
-            </w:pPr>
-          </w:p>
-        </w:tc>
-        <w:tc>
-          <w:tcPr>
-            <w:tcW w:w="1790" w:type="dxa"/>
-          </w:tcPr>
-          <w:p>
-            <w:pPr>
-              <w:spacing w:after="0" w:line="240" w:lineRule="auto"/>
-            </w:pPr>
           </w:p>
         </w:tc>
       </w:tr>

</xml_diff>